<commit_message>
introdução, objetivos e pessoa
</commit_message>
<xml_diff>
--- a/Relatório2POO.docx
+++ b/Relatório2POO.docx
@@ -1091,31 +1091,187 @@
     </w:p>
     <w:p>
       <w:pPr>
-        <w:rPr>
-          <w:rFonts w:ascii="Times New Roman" w:hAnsi="Times New Roman" w:cs="Times New Roman"/>
-          <w:b/>
-          <w:bCs/>
-          <w:color w:val="002060"/>
-          <w:sz w:val="32"/>
-          <w:szCs w:val="32"/>
-          <w:lang w:val="pt-PT"/>
-        </w:rPr>
-      </w:pPr>
-    </w:p>
-    <w:p>
-      <w:pPr>
-        <w:rPr>
-          <w:rFonts w:ascii="Times New Roman" w:hAnsi="Times New Roman" w:cs="Times New Roman"/>
-          <w:b/>
-          <w:bCs/>
-          <w:color w:val="002060"/>
-          <w:sz w:val="32"/>
-          <w:szCs w:val="32"/>
-          <w:lang w:val="pt-PT"/>
-        </w:rPr>
-      </w:pPr>
-      <w:bookmarkStart w:id="0" w:name="_GoBack"/>
-      <w:bookmarkEnd w:id="0"/>
+        <w:pStyle w:val="PargrafodaLista"/>
+        <w:ind w:left="1287" w:firstLine="0"/>
+        <w:rPr>
+          <w:rFonts w:ascii="Times New Roman" w:hAnsi="Times New Roman" w:cs="Times New Roman"/>
+          <w:b/>
+          <w:bCs/>
+          <w:color w:val="002060"/>
+          <w:sz w:val="32"/>
+          <w:szCs w:val="32"/>
+          <w:lang w:val="pt-PT"/>
+        </w:rPr>
+      </w:pPr>
+    </w:p>
+    <w:p>
+      <w:pPr>
+        <w:rPr>
+          <w:rFonts w:ascii="Times New Roman" w:hAnsi="Times New Roman" w:cs="Times New Roman"/>
+          <w:szCs w:val="24"/>
+          <w:lang w:val="pt-PT"/>
+        </w:rPr>
+      </w:pPr>
+      <w:r>
+        <w:rPr>
+          <w:rFonts w:ascii="Times New Roman" w:hAnsi="Times New Roman" w:cs="Times New Roman"/>
+          <w:szCs w:val="24"/>
+          <w:lang w:val="pt-PT"/>
+        </w:rPr>
+        <w:t>Este relatório tem por objetivo demonstrar</w:t>
+      </w:r>
+      <w:r>
+        <w:rPr>
+          <w:rFonts w:ascii="Times New Roman" w:hAnsi="Times New Roman" w:cs="Times New Roman"/>
+          <w:szCs w:val="24"/>
+          <w:lang w:val="pt-PT"/>
+        </w:rPr>
+        <w:t xml:space="preserve"> e explicar o funcionamento d</w:t>
+      </w:r>
+      <w:r>
+        <w:rPr>
+          <w:rFonts w:ascii="Times New Roman" w:hAnsi="Times New Roman" w:cs="Times New Roman"/>
+          <w:szCs w:val="24"/>
+          <w:lang w:val="pt-PT"/>
+        </w:rPr>
+        <w:t xml:space="preserve">e uma aplicação que permite gerir um festival de cinema, usando para tal a </w:t>
+      </w:r>
+      <w:r>
+        <w:rPr>
+          <w:rFonts w:ascii="Times New Roman" w:hAnsi="Times New Roman" w:cs="Times New Roman"/>
+          <w:szCs w:val="24"/>
+          <w:lang w:val="pt-PT"/>
+        </w:rPr>
+        <w:t>plataforma</w:t>
+      </w:r>
+      <w:r>
+        <w:rPr>
+          <w:rFonts w:ascii="Times New Roman" w:hAnsi="Times New Roman" w:cs="Times New Roman"/>
+          <w:i/>
+          <w:iCs/>
+          <w:szCs w:val="24"/>
+          <w:lang w:val="pt-PT"/>
+        </w:rPr>
+        <w:t xml:space="preserve"> </w:t>
+      </w:r>
+      <w:proofErr w:type="spellStart"/>
+      <w:r>
+        <w:rPr>
+          <w:rFonts w:ascii="Times New Roman" w:hAnsi="Times New Roman" w:cs="Times New Roman"/>
+          <w:i/>
+          <w:iCs/>
+          <w:szCs w:val="24"/>
+          <w:lang w:val="pt-PT"/>
+        </w:rPr>
+        <w:t>NetBeans</w:t>
+      </w:r>
+      <w:proofErr w:type="spellEnd"/>
+      <w:r>
+        <w:rPr>
+          <w:rFonts w:ascii="Times New Roman" w:hAnsi="Times New Roman" w:cs="Times New Roman"/>
+          <w:i/>
+          <w:iCs/>
+          <w:szCs w:val="24"/>
+          <w:lang w:val="pt-PT"/>
+        </w:rPr>
+        <w:t xml:space="preserve"> IDE</w:t>
+      </w:r>
+      <w:r>
+        <w:rPr>
+          <w:rFonts w:ascii="Times New Roman" w:hAnsi="Times New Roman" w:cs="Times New Roman"/>
+          <w:szCs w:val="24"/>
+          <w:lang w:val="pt-PT"/>
+        </w:rPr>
+        <w:t xml:space="preserve"> e a linguagem de programação </w:t>
+      </w:r>
+      <w:r>
+        <w:rPr>
+          <w:rFonts w:ascii="Times New Roman" w:hAnsi="Times New Roman" w:cs="Times New Roman"/>
+          <w:i/>
+          <w:iCs/>
+          <w:szCs w:val="24"/>
+          <w:lang w:val="pt-PT"/>
+        </w:rPr>
+        <w:t>Java</w:t>
+      </w:r>
+      <w:r>
+        <w:rPr>
+          <w:rFonts w:ascii="Times New Roman" w:hAnsi="Times New Roman" w:cs="Times New Roman"/>
+          <w:szCs w:val="24"/>
+          <w:lang w:val="pt-PT"/>
+        </w:rPr>
+        <w:t>.</w:t>
+      </w:r>
+    </w:p>
+    <w:p>
+      <w:pPr>
+        <w:rPr>
+          <w:rFonts w:ascii="Times New Roman" w:hAnsi="Times New Roman" w:cs="Times New Roman"/>
+          <w:szCs w:val="24"/>
+          <w:lang w:val="pt-PT"/>
+        </w:rPr>
+      </w:pPr>
+      <w:r>
+        <w:rPr>
+          <w:rFonts w:ascii="Times New Roman" w:hAnsi="Times New Roman" w:cs="Times New Roman"/>
+          <w:szCs w:val="24"/>
+          <w:lang w:val="pt-PT"/>
+        </w:rPr>
+        <w:t>Este relatório explicará</w:t>
+      </w:r>
+      <w:r>
+        <w:rPr>
+          <w:rFonts w:ascii="Times New Roman" w:hAnsi="Times New Roman" w:cs="Times New Roman"/>
+          <w:szCs w:val="24"/>
+          <w:lang w:val="pt-PT"/>
+        </w:rPr>
+        <w:t xml:space="preserve"> os objetivos principais deste trabalho</w:t>
+      </w:r>
+      <w:r>
+        <w:rPr>
+          <w:rFonts w:ascii="Times New Roman" w:hAnsi="Times New Roman" w:cs="Times New Roman"/>
+          <w:szCs w:val="24"/>
+          <w:lang w:val="pt-PT"/>
+        </w:rPr>
+        <w:t>,</w:t>
+      </w:r>
+      <w:r>
+        <w:rPr>
+          <w:rFonts w:ascii="Times New Roman" w:hAnsi="Times New Roman" w:cs="Times New Roman"/>
+          <w:szCs w:val="24"/>
+          <w:lang w:val="pt-PT"/>
+        </w:rPr>
+        <w:t xml:space="preserve"> tal como a forma de implementação e os procedimentos realizados para tal fim e a justificação pela qual decidiu-se implementá-los.</w:t>
+      </w:r>
+      <w:r>
+        <w:rPr>
+          <w:rFonts w:ascii="Times New Roman" w:hAnsi="Times New Roman" w:cs="Times New Roman"/>
+          <w:szCs w:val="24"/>
+          <w:lang w:val="pt-PT"/>
+        </w:rPr>
+        <w:t xml:space="preserve"> E no final, é incluído, em anexo, o diagrama UML, </w:t>
+      </w:r>
+      <w:r>
+        <w:rPr>
+          <w:rFonts w:ascii="Times New Roman" w:hAnsi="Times New Roman" w:cs="Times New Roman"/>
+          <w:szCs w:val="24"/>
+          <w:lang w:val="pt-PT"/>
+        </w:rPr>
+        <w:t>que demonstra toda a estruturação do software desenvolvido.</w:t>
+      </w:r>
+    </w:p>
+    <w:p>
+      <w:pPr>
+        <w:rPr>
+          <w:rFonts w:ascii="Times New Roman" w:hAnsi="Times New Roman" w:cs="Times New Roman"/>
+          <w:b/>
+          <w:bCs/>
+          <w:color w:val="002060"/>
+          <w:sz w:val="32"/>
+          <w:szCs w:val="32"/>
+          <w:lang w:val="pt-PT"/>
+        </w:rPr>
+      </w:pPr>
     </w:p>
     <w:p>
       <w:pPr>
@@ -1149,22 +1305,118 @@
     </w:p>
     <w:p>
       <w:pPr>
-        <w:pStyle w:val="PargrafodaLista"/>
-        <w:rPr>
-          <w:rFonts w:ascii="Times New Roman" w:hAnsi="Times New Roman" w:cs="Times New Roman"/>
-          <w:b/>
-          <w:bCs/>
-          <w:color w:val="002060"/>
-          <w:sz w:val="32"/>
-          <w:szCs w:val="32"/>
-          <w:lang w:val="pt-PT"/>
-        </w:rPr>
-      </w:pPr>
-    </w:p>
-    <w:p>
-      <w:pPr>
-        <w:pStyle w:val="PargrafodaLista"/>
-        <w:ind w:left="1287" w:firstLine="0"/>
+        <w:rPr>
+          <w:rFonts w:ascii="Times New Roman" w:hAnsi="Times New Roman" w:cs="Times New Roman"/>
+          <w:b/>
+          <w:bCs/>
+          <w:color w:val="002060"/>
+          <w:sz w:val="32"/>
+          <w:szCs w:val="32"/>
+          <w:lang w:val="pt-PT"/>
+        </w:rPr>
+      </w:pPr>
+    </w:p>
+    <w:p>
+      <w:pPr>
+        <w:rPr>
+          <w:rFonts w:ascii="Times New Roman" w:hAnsi="Times New Roman" w:cs="Times New Roman"/>
+          <w:szCs w:val="24"/>
+          <w:lang w:val="pt-PT"/>
+        </w:rPr>
+      </w:pPr>
+      <w:r>
+        <w:rPr>
+          <w:rFonts w:ascii="Times New Roman" w:hAnsi="Times New Roman" w:cs="Times New Roman"/>
+          <w:szCs w:val="24"/>
+          <w:lang w:val="pt-PT"/>
+        </w:rPr>
+        <w:t xml:space="preserve">Este trabalho tem por objetivos, aplicar os conhecimentos adquiridos na unidade curricular </w:t>
+      </w:r>
+      <w:r>
+        <w:rPr>
+          <w:rFonts w:ascii="Times New Roman" w:hAnsi="Times New Roman" w:cs="Times New Roman"/>
+          <w:szCs w:val="24"/>
+          <w:lang w:val="pt-PT"/>
+        </w:rPr>
+        <w:t>Programação Orientada a Objetos com o propósito de criar uma aplicação que permita administrar várias edições d</w:t>
+      </w:r>
+      <w:r>
+        <w:rPr>
+          <w:rFonts w:ascii="Times New Roman" w:hAnsi="Times New Roman" w:cs="Times New Roman"/>
+          <w:szCs w:val="24"/>
+          <w:lang w:val="pt-PT"/>
+        </w:rPr>
+        <w:t>e um</w:t>
+      </w:r>
+      <w:r>
+        <w:rPr>
+          <w:rFonts w:ascii="Times New Roman" w:hAnsi="Times New Roman" w:cs="Times New Roman"/>
+          <w:szCs w:val="24"/>
+          <w:lang w:val="pt-PT"/>
+        </w:rPr>
+        <w:t xml:space="preserve"> festival</w:t>
+      </w:r>
+      <w:r>
+        <w:rPr>
+          <w:rFonts w:ascii="Times New Roman" w:hAnsi="Times New Roman" w:cs="Times New Roman"/>
+          <w:szCs w:val="24"/>
+          <w:lang w:val="pt-PT"/>
+        </w:rPr>
+        <w:t xml:space="preserve"> de cinema</w:t>
+      </w:r>
+      <w:r>
+        <w:rPr>
+          <w:rFonts w:ascii="Times New Roman" w:hAnsi="Times New Roman" w:cs="Times New Roman"/>
+          <w:szCs w:val="24"/>
+          <w:lang w:val="pt-PT"/>
+        </w:rPr>
+        <w:t>, podendo o utilizador inserir e consultar a informação que pretende.</w:t>
+      </w:r>
+    </w:p>
+    <w:p>
+      <w:pPr>
+        <w:rPr>
+          <w:rFonts w:ascii="Times New Roman" w:hAnsi="Times New Roman" w:cs="Times New Roman"/>
+          <w:szCs w:val="24"/>
+          <w:lang w:val="pt-PT"/>
+        </w:rPr>
+      </w:pPr>
+      <w:r>
+        <w:rPr>
+          <w:rFonts w:ascii="Times New Roman" w:hAnsi="Times New Roman" w:cs="Times New Roman"/>
+          <w:szCs w:val="24"/>
+          <w:lang w:val="pt-PT"/>
+        </w:rPr>
+        <w:t>Resumidamente, em cada edição do festival, poderão participar vários filmes. Cada filme</w:t>
+      </w:r>
+      <w:r>
+        <w:rPr>
+          <w:rFonts w:ascii="Times New Roman" w:hAnsi="Times New Roman" w:cs="Times New Roman"/>
+          <w:szCs w:val="24"/>
+          <w:lang w:val="pt-PT"/>
+        </w:rPr>
+        <w:t xml:space="preserve"> é caracterizado pelo género,</w:t>
+      </w:r>
+      <w:r>
+        <w:rPr>
+          <w:rFonts w:ascii="Times New Roman" w:hAnsi="Times New Roman" w:cs="Times New Roman"/>
+          <w:szCs w:val="24"/>
+          <w:lang w:val="pt-PT"/>
+        </w:rPr>
+        <w:t xml:space="preserve"> tem um realizador e nele participam vários atores.</w:t>
+      </w:r>
+      <w:r>
+        <w:rPr>
+          <w:rFonts w:ascii="Times New Roman" w:hAnsi="Times New Roman" w:cs="Times New Roman"/>
+          <w:szCs w:val="24"/>
+          <w:lang w:val="pt-PT"/>
+        </w:rPr>
+        <w:t xml:space="preserve"> Um filme não poderá ter mais do que um ator ou atriz principais. Os atores distinguem-se pelo nome e anos de carreira, e só poderão participar no máximo de dois filmes em uma edição. No festival, tanto os filmes quanto os atores competem para ganhar prémios. A cada prémio competem 4 candidatos, cujo vencedor é decidido com base na média das pontuações (1-10) dadas por um conjunto de peritos. </w:t>
+      </w:r>
+    </w:p>
+    <w:p>
+      <w:pPr>
+        <w:ind w:firstLine="0"/>
         <w:rPr>
           <w:rFonts w:ascii="Times New Roman" w:hAnsi="Times New Roman" w:cs="Times New Roman"/>
           <w:b/>
@@ -1203,8 +1455,655 @@
           <w:szCs w:val="32"/>
           <w:lang w:val="pt-PT"/>
         </w:rPr>
-        <w:t>Desenvolvimento</w:t>
-      </w:r>
+        <w:t>Procedimento e implementação do códig</w:t>
+      </w:r>
+      <w:r>
+        <w:rPr>
+          <w:rFonts w:ascii="Times New Roman" w:hAnsi="Times New Roman" w:cs="Times New Roman"/>
+          <w:b/>
+          <w:bCs/>
+          <w:color w:val="002060"/>
+          <w:sz w:val="32"/>
+          <w:szCs w:val="32"/>
+          <w:lang w:val="pt-PT"/>
+        </w:rPr>
+        <w:t>o</w:t>
+      </w:r>
+    </w:p>
+    <w:p>
+      <w:pPr>
+        <w:pStyle w:val="PargrafodaLista"/>
+        <w:numPr>
+          <w:ilvl w:val="1"/>
+          <w:numId w:val="1"/>
+        </w:numPr>
+        <w:rPr>
+          <w:rFonts w:ascii="Times New Roman" w:hAnsi="Times New Roman" w:cs="Times New Roman"/>
+          <w:b/>
+          <w:bCs/>
+          <w:color w:val="002060"/>
+          <w:sz w:val="32"/>
+          <w:szCs w:val="32"/>
+          <w:lang w:val="pt-PT"/>
+        </w:rPr>
+      </w:pPr>
+      <w:r>
+        <w:rPr>
+          <w:rFonts w:ascii="Times New Roman" w:hAnsi="Times New Roman" w:cs="Times New Roman"/>
+          <w:b/>
+          <w:bCs/>
+          <w:color w:val="002060"/>
+          <w:sz w:val="32"/>
+          <w:szCs w:val="32"/>
+          <w:lang w:val="pt-PT"/>
+        </w:rPr>
+        <w:t>Classes</w:t>
+      </w:r>
+    </w:p>
+    <w:p>
+      <w:pPr>
+        <w:pStyle w:val="PargrafodaLista"/>
+        <w:numPr>
+          <w:ilvl w:val="2"/>
+          <w:numId w:val="1"/>
+        </w:numPr>
+        <w:rPr>
+          <w:rFonts w:ascii="Times New Roman" w:hAnsi="Times New Roman" w:cs="Times New Roman"/>
+          <w:b/>
+          <w:bCs/>
+          <w:color w:val="002060"/>
+          <w:sz w:val="32"/>
+          <w:szCs w:val="32"/>
+          <w:lang w:val="pt-PT"/>
+        </w:rPr>
+      </w:pPr>
+      <w:r>
+        <w:rPr>
+          <w:rFonts w:ascii="Times New Roman" w:hAnsi="Times New Roman" w:cs="Times New Roman"/>
+          <w:b/>
+          <w:bCs/>
+          <w:color w:val="002060"/>
+          <w:sz w:val="32"/>
+          <w:szCs w:val="32"/>
+          <w:lang w:val="pt-PT"/>
+        </w:rPr>
+        <w:t xml:space="preserve"> </w:t>
+      </w:r>
+      <w:r>
+        <w:rPr>
+          <w:rFonts w:ascii="Times New Roman" w:hAnsi="Times New Roman" w:cs="Times New Roman"/>
+          <w:b/>
+          <w:bCs/>
+          <w:color w:val="002060"/>
+          <w:sz w:val="32"/>
+          <w:szCs w:val="32"/>
+          <w:lang w:val="pt-PT"/>
+        </w:rPr>
+        <w:t>Pessoa</w:t>
+      </w:r>
+    </w:p>
+    <w:p>
+      <w:pPr>
+        <w:rPr>
+          <w:rFonts w:ascii="Times New Roman" w:hAnsi="Times New Roman" w:cs="Times New Roman"/>
+          <w:szCs w:val="24"/>
+          <w:lang w:val="pt-PT"/>
+        </w:rPr>
+      </w:pPr>
+      <w:r>
+        <w:rPr>
+          <w:rFonts w:ascii="Times New Roman" w:hAnsi="Times New Roman" w:cs="Times New Roman"/>
+          <w:szCs w:val="24"/>
+          <w:lang w:val="pt-PT"/>
+        </w:rPr>
+        <w:t>Esta classe</w:t>
+      </w:r>
+      <w:r>
+        <w:rPr>
+          <w:rFonts w:ascii="Times New Roman" w:hAnsi="Times New Roman" w:cs="Times New Roman"/>
+          <w:szCs w:val="24"/>
+          <w:lang w:val="pt-PT"/>
+        </w:rPr>
+        <w:t xml:space="preserve">, serve para especificar os métodos </w:t>
+      </w:r>
+      <w:r>
+        <w:rPr>
+          <w:rFonts w:ascii="Times New Roman" w:hAnsi="Times New Roman" w:cs="Times New Roman"/>
+          <w:szCs w:val="24"/>
+          <w:lang w:val="pt-PT"/>
+        </w:rPr>
+        <w:t xml:space="preserve">e atributos </w:t>
+      </w:r>
+      <w:r>
+        <w:rPr>
+          <w:rFonts w:ascii="Times New Roman" w:hAnsi="Times New Roman" w:cs="Times New Roman"/>
+          <w:szCs w:val="24"/>
+          <w:lang w:val="pt-PT"/>
+        </w:rPr>
+        <w:t xml:space="preserve">básicos que distinguem uma pessoa, </w:t>
+      </w:r>
+      <w:r>
+        <w:rPr>
+          <w:rFonts w:ascii="Times New Roman" w:hAnsi="Times New Roman" w:cs="Times New Roman"/>
+          <w:szCs w:val="24"/>
+          <w:lang w:val="pt-PT"/>
+        </w:rPr>
+        <w:t>ou seja,</w:t>
+      </w:r>
+      <w:r>
+        <w:rPr>
+          <w:rFonts w:ascii="Times New Roman" w:hAnsi="Times New Roman" w:cs="Times New Roman"/>
+          <w:szCs w:val="24"/>
+          <w:lang w:val="pt-PT"/>
+        </w:rPr>
+        <w:t xml:space="preserve"> nome e género. Sendo assim, no construtor desta classe, def</w:t>
+      </w:r>
+      <w:r>
+        <w:rPr>
+          <w:rFonts w:ascii="Times New Roman" w:hAnsi="Times New Roman" w:cs="Times New Roman"/>
+          <w:szCs w:val="24"/>
+          <w:lang w:val="pt-PT"/>
+        </w:rPr>
+        <w:t>i</w:t>
+      </w:r>
+      <w:r>
+        <w:rPr>
+          <w:rFonts w:ascii="Times New Roman" w:hAnsi="Times New Roman" w:cs="Times New Roman"/>
+          <w:szCs w:val="24"/>
+          <w:lang w:val="pt-PT"/>
+        </w:rPr>
+        <w:t xml:space="preserve">niu-se </w:t>
+      </w:r>
+      <w:r>
+        <w:rPr>
+          <w:rFonts w:ascii="Times New Roman" w:hAnsi="Times New Roman" w:cs="Times New Roman"/>
+          <w:szCs w:val="24"/>
+          <w:lang w:val="pt-PT"/>
+        </w:rPr>
+        <w:t xml:space="preserve">esses mesmos atributos, definiu-se dois métodos </w:t>
+      </w:r>
+      <w:proofErr w:type="spellStart"/>
+      <w:r>
+        <w:rPr>
+          <w:rFonts w:ascii="Times New Roman" w:hAnsi="Times New Roman" w:cs="Times New Roman"/>
+          <w:i/>
+          <w:iCs/>
+          <w:szCs w:val="24"/>
+          <w:lang w:val="pt-PT"/>
+        </w:rPr>
+        <w:t>getter</w:t>
+      </w:r>
+      <w:proofErr w:type="spellEnd"/>
+      <w:r>
+        <w:rPr>
+          <w:rFonts w:ascii="Times New Roman" w:hAnsi="Times New Roman" w:cs="Times New Roman"/>
+          <w:szCs w:val="24"/>
+          <w:lang w:val="pt-PT"/>
+        </w:rPr>
+        <w:t xml:space="preserve">: </w:t>
+      </w:r>
+      <w:proofErr w:type="spellStart"/>
+      <w:r>
+        <w:rPr>
+          <w:rFonts w:ascii="Times New Roman" w:hAnsi="Times New Roman" w:cs="Times New Roman"/>
+          <w:b/>
+          <w:bCs/>
+          <w:szCs w:val="24"/>
+          <w:lang w:val="pt-PT"/>
+        </w:rPr>
+        <w:t>getNome</w:t>
+      </w:r>
+      <w:proofErr w:type="spellEnd"/>
+      <w:r>
+        <w:rPr>
+          <w:rFonts w:ascii="Times New Roman" w:hAnsi="Times New Roman" w:cs="Times New Roman"/>
+          <w:szCs w:val="24"/>
+          <w:lang w:val="pt-PT"/>
+        </w:rPr>
+        <w:t xml:space="preserve"> e </w:t>
+      </w:r>
+      <w:proofErr w:type="spellStart"/>
+      <w:r>
+        <w:rPr>
+          <w:rFonts w:ascii="Times New Roman" w:hAnsi="Times New Roman" w:cs="Times New Roman"/>
+          <w:b/>
+          <w:bCs/>
+          <w:szCs w:val="24"/>
+          <w:lang w:val="pt-PT"/>
+        </w:rPr>
+        <w:t>getGenero</w:t>
+      </w:r>
+      <w:proofErr w:type="spellEnd"/>
+      <w:r>
+        <w:rPr>
+          <w:rFonts w:ascii="Times New Roman" w:hAnsi="Times New Roman" w:cs="Times New Roman"/>
+          <w:szCs w:val="24"/>
+          <w:lang w:val="pt-PT"/>
+        </w:rPr>
+        <w:t xml:space="preserve">. E também </w:t>
+      </w:r>
+      <w:proofErr w:type="gramStart"/>
+      <w:r>
+        <w:rPr>
+          <w:rFonts w:ascii="Times New Roman" w:hAnsi="Times New Roman" w:cs="Times New Roman"/>
+          <w:szCs w:val="24"/>
+          <w:lang w:val="pt-PT"/>
+        </w:rPr>
+        <w:t>impleme</w:t>
+      </w:r>
+      <w:bookmarkStart w:id="0" w:name="_GoBack"/>
+      <w:bookmarkEnd w:id="0"/>
+      <w:r>
+        <w:rPr>
+          <w:rFonts w:ascii="Times New Roman" w:hAnsi="Times New Roman" w:cs="Times New Roman"/>
+          <w:szCs w:val="24"/>
+          <w:lang w:val="pt-PT"/>
+        </w:rPr>
+        <w:t>ntou-se</w:t>
+      </w:r>
+      <w:proofErr w:type="gramEnd"/>
+      <w:r>
+        <w:rPr>
+          <w:rFonts w:ascii="Times New Roman" w:hAnsi="Times New Roman" w:cs="Times New Roman"/>
+          <w:szCs w:val="24"/>
+          <w:lang w:val="pt-PT"/>
+        </w:rPr>
+        <w:t xml:space="preserve"> os métodos </w:t>
+      </w:r>
+      <w:proofErr w:type="spellStart"/>
+      <w:r>
+        <w:rPr>
+          <w:rFonts w:ascii="Times New Roman" w:hAnsi="Times New Roman" w:cs="Times New Roman"/>
+          <w:b/>
+          <w:bCs/>
+          <w:szCs w:val="24"/>
+          <w:lang w:val="pt-PT"/>
+        </w:rPr>
+        <w:t>toString</w:t>
+      </w:r>
+      <w:proofErr w:type="spellEnd"/>
+      <w:r>
+        <w:rPr>
+          <w:rFonts w:ascii="Times New Roman" w:hAnsi="Times New Roman" w:cs="Times New Roman"/>
+          <w:szCs w:val="24"/>
+          <w:lang w:val="pt-PT"/>
+        </w:rPr>
+        <w:t xml:space="preserve"> e </w:t>
+      </w:r>
+      <w:proofErr w:type="spellStart"/>
+      <w:r>
+        <w:rPr>
+          <w:rFonts w:ascii="Times New Roman" w:hAnsi="Times New Roman" w:cs="Times New Roman"/>
+          <w:b/>
+          <w:bCs/>
+          <w:szCs w:val="24"/>
+          <w:lang w:val="pt-PT"/>
+        </w:rPr>
+        <w:t>equals</w:t>
+      </w:r>
+      <w:proofErr w:type="spellEnd"/>
+      <w:r>
+        <w:rPr>
+          <w:rFonts w:ascii="Times New Roman" w:hAnsi="Times New Roman" w:cs="Times New Roman"/>
+          <w:szCs w:val="24"/>
+          <w:lang w:val="pt-PT"/>
+        </w:rPr>
+        <w:t xml:space="preserve">. O </w:t>
+      </w:r>
+      <w:proofErr w:type="spellStart"/>
+      <w:r>
+        <w:rPr>
+          <w:rFonts w:ascii="Times New Roman" w:hAnsi="Times New Roman" w:cs="Times New Roman"/>
+          <w:b/>
+          <w:bCs/>
+          <w:szCs w:val="24"/>
+          <w:lang w:val="pt-PT"/>
+        </w:rPr>
+        <w:t>toString</w:t>
+      </w:r>
+      <w:proofErr w:type="spellEnd"/>
+      <w:r>
+        <w:rPr>
+          <w:rFonts w:ascii="Times New Roman" w:hAnsi="Times New Roman" w:cs="Times New Roman"/>
+          <w:szCs w:val="24"/>
+          <w:lang w:val="pt-PT"/>
+        </w:rPr>
+        <w:t xml:space="preserve"> </w:t>
+      </w:r>
+      <w:r>
+        <w:rPr>
+          <w:rFonts w:ascii="Times New Roman" w:hAnsi="Times New Roman" w:cs="Times New Roman"/>
+          <w:szCs w:val="24"/>
+          <w:lang w:val="pt-PT"/>
+        </w:rPr>
+        <w:t xml:space="preserve">apenas irá imprimir o nome e género da pessoa e o método </w:t>
+      </w:r>
+      <w:proofErr w:type="spellStart"/>
+      <w:r>
+        <w:rPr>
+          <w:rFonts w:ascii="Times New Roman" w:hAnsi="Times New Roman" w:cs="Times New Roman"/>
+          <w:b/>
+          <w:bCs/>
+          <w:szCs w:val="24"/>
+          <w:lang w:val="pt-PT"/>
+        </w:rPr>
+        <w:t>equals</w:t>
+      </w:r>
+      <w:proofErr w:type="spellEnd"/>
+      <w:r>
+        <w:rPr>
+          <w:rFonts w:ascii="Times New Roman" w:hAnsi="Times New Roman" w:cs="Times New Roman"/>
+          <w:szCs w:val="24"/>
+          <w:lang w:val="pt-PT"/>
+        </w:rPr>
+        <w:t xml:space="preserve"> serve para comparar se um objeto é igual a outro desta classe.</w:t>
+      </w:r>
+    </w:p>
+    <w:p>
+      <w:pPr>
+        <w:rPr>
+          <w:rFonts w:ascii="Times New Roman" w:hAnsi="Times New Roman" w:cs="Times New Roman"/>
+          <w:szCs w:val="24"/>
+          <w:lang w:val="pt-PT"/>
+        </w:rPr>
+      </w:pPr>
+    </w:p>
+    <w:p>
+      <w:pPr>
+        <w:pStyle w:val="PargrafodaLista"/>
+        <w:numPr>
+          <w:ilvl w:val="2"/>
+          <w:numId w:val="1"/>
+        </w:numPr>
+        <w:rPr>
+          <w:rFonts w:ascii="Times New Roman" w:hAnsi="Times New Roman" w:cs="Times New Roman"/>
+          <w:b/>
+          <w:bCs/>
+          <w:color w:val="002060"/>
+          <w:sz w:val="32"/>
+          <w:szCs w:val="32"/>
+          <w:lang w:val="pt-PT"/>
+        </w:rPr>
+      </w:pPr>
+      <w:r>
+        <w:rPr>
+          <w:rFonts w:ascii="Times New Roman" w:hAnsi="Times New Roman" w:cs="Times New Roman"/>
+          <w:b/>
+          <w:bCs/>
+          <w:color w:val="002060"/>
+          <w:sz w:val="32"/>
+          <w:szCs w:val="32"/>
+          <w:lang w:val="pt-PT"/>
+        </w:rPr>
+        <w:t xml:space="preserve"> Edição</w:t>
+      </w:r>
+    </w:p>
+    <w:p>
+      <w:pPr>
+        <w:pStyle w:val="PargrafodaLista"/>
+        <w:numPr>
+          <w:ilvl w:val="2"/>
+          <w:numId w:val="1"/>
+        </w:numPr>
+        <w:rPr>
+          <w:rFonts w:ascii="Times New Roman" w:hAnsi="Times New Roman" w:cs="Times New Roman"/>
+          <w:b/>
+          <w:bCs/>
+          <w:color w:val="002060"/>
+          <w:sz w:val="32"/>
+          <w:szCs w:val="32"/>
+          <w:lang w:val="pt-PT"/>
+        </w:rPr>
+      </w:pPr>
+      <w:r>
+        <w:rPr>
+          <w:rFonts w:ascii="Times New Roman" w:hAnsi="Times New Roman" w:cs="Times New Roman"/>
+          <w:b/>
+          <w:bCs/>
+          <w:color w:val="002060"/>
+          <w:sz w:val="32"/>
+          <w:szCs w:val="32"/>
+          <w:lang w:val="pt-PT"/>
+        </w:rPr>
+        <w:t xml:space="preserve"> Filme</w:t>
+      </w:r>
+    </w:p>
+    <w:p>
+      <w:pPr>
+        <w:pStyle w:val="PargrafodaLista"/>
+        <w:numPr>
+          <w:ilvl w:val="2"/>
+          <w:numId w:val="1"/>
+        </w:numPr>
+        <w:rPr>
+          <w:rFonts w:ascii="Times New Roman" w:hAnsi="Times New Roman" w:cs="Times New Roman"/>
+          <w:b/>
+          <w:bCs/>
+          <w:color w:val="002060"/>
+          <w:sz w:val="32"/>
+          <w:szCs w:val="32"/>
+          <w:lang w:val="pt-PT"/>
+        </w:rPr>
+      </w:pPr>
+      <w:r>
+        <w:rPr>
+          <w:rFonts w:ascii="Times New Roman" w:hAnsi="Times New Roman" w:cs="Times New Roman"/>
+          <w:b/>
+          <w:bCs/>
+          <w:color w:val="002060"/>
+          <w:sz w:val="32"/>
+          <w:szCs w:val="32"/>
+          <w:lang w:val="pt-PT"/>
+        </w:rPr>
+        <w:lastRenderedPageBreak/>
+        <w:t xml:space="preserve"> Perito</w:t>
+      </w:r>
+    </w:p>
+    <w:p>
+      <w:pPr>
+        <w:pStyle w:val="PargrafodaLista"/>
+        <w:numPr>
+          <w:ilvl w:val="2"/>
+          <w:numId w:val="1"/>
+        </w:numPr>
+        <w:rPr>
+          <w:rFonts w:ascii="Times New Roman" w:hAnsi="Times New Roman" w:cs="Times New Roman"/>
+          <w:b/>
+          <w:bCs/>
+          <w:color w:val="002060"/>
+          <w:sz w:val="32"/>
+          <w:szCs w:val="32"/>
+          <w:lang w:val="pt-PT"/>
+        </w:rPr>
+      </w:pPr>
+      <w:r>
+        <w:rPr>
+          <w:rFonts w:ascii="Times New Roman" w:hAnsi="Times New Roman" w:cs="Times New Roman"/>
+          <w:b/>
+          <w:bCs/>
+          <w:color w:val="002060"/>
+          <w:sz w:val="32"/>
+          <w:szCs w:val="32"/>
+          <w:lang w:val="pt-PT"/>
+        </w:rPr>
+        <w:t xml:space="preserve"> Ator</w:t>
+      </w:r>
+    </w:p>
+    <w:p>
+      <w:pPr>
+        <w:pStyle w:val="PargrafodaLista"/>
+        <w:numPr>
+          <w:ilvl w:val="2"/>
+          <w:numId w:val="1"/>
+        </w:numPr>
+        <w:rPr>
+          <w:rFonts w:ascii="Times New Roman" w:hAnsi="Times New Roman" w:cs="Times New Roman"/>
+          <w:b/>
+          <w:bCs/>
+          <w:color w:val="002060"/>
+          <w:sz w:val="32"/>
+          <w:szCs w:val="32"/>
+          <w:lang w:val="pt-PT"/>
+        </w:rPr>
+      </w:pPr>
+      <w:r>
+        <w:rPr>
+          <w:rFonts w:ascii="Times New Roman" w:hAnsi="Times New Roman" w:cs="Times New Roman"/>
+          <w:b/>
+          <w:bCs/>
+          <w:color w:val="002060"/>
+          <w:sz w:val="32"/>
+          <w:szCs w:val="32"/>
+          <w:lang w:val="pt-PT"/>
+        </w:rPr>
+        <w:t xml:space="preserve"> Premio</w:t>
+      </w:r>
+    </w:p>
+    <w:p>
+      <w:pPr>
+        <w:pStyle w:val="PargrafodaLista"/>
+        <w:numPr>
+          <w:ilvl w:val="2"/>
+          <w:numId w:val="1"/>
+        </w:numPr>
+        <w:rPr>
+          <w:rFonts w:ascii="Times New Roman" w:hAnsi="Times New Roman" w:cs="Times New Roman"/>
+          <w:b/>
+          <w:bCs/>
+          <w:color w:val="002060"/>
+          <w:sz w:val="32"/>
+          <w:szCs w:val="32"/>
+          <w:lang w:val="pt-PT"/>
+        </w:rPr>
+      </w:pPr>
+      <w:r>
+        <w:rPr>
+          <w:rFonts w:ascii="Times New Roman" w:hAnsi="Times New Roman" w:cs="Times New Roman"/>
+          <w:b/>
+          <w:bCs/>
+          <w:color w:val="002060"/>
+          <w:sz w:val="32"/>
+          <w:szCs w:val="32"/>
+          <w:lang w:val="pt-PT"/>
+        </w:rPr>
+        <w:t xml:space="preserve"> Realizador</w:t>
+      </w:r>
+    </w:p>
+    <w:p>
+      <w:pPr>
+        <w:pStyle w:val="PargrafodaLista"/>
+        <w:numPr>
+          <w:ilvl w:val="2"/>
+          <w:numId w:val="1"/>
+        </w:numPr>
+        <w:rPr>
+          <w:rFonts w:ascii="Times New Roman" w:hAnsi="Times New Roman" w:cs="Times New Roman"/>
+          <w:b/>
+          <w:bCs/>
+          <w:color w:val="002060"/>
+          <w:sz w:val="32"/>
+          <w:szCs w:val="32"/>
+          <w:lang w:val="pt-PT"/>
+        </w:rPr>
+      </w:pPr>
+      <w:r>
+        <w:rPr>
+          <w:rFonts w:ascii="Times New Roman" w:hAnsi="Times New Roman" w:cs="Times New Roman"/>
+          <w:b/>
+          <w:bCs/>
+          <w:color w:val="002060"/>
+          <w:sz w:val="32"/>
+          <w:szCs w:val="32"/>
+          <w:lang w:val="pt-PT"/>
+        </w:rPr>
+        <w:t xml:space="preserve"> </w:t>
+      </w:r>
+      <w:proofErr w:type="spellStart"/>
+      <w:r>
+        <w:rPr>
+          <w:rFonts w:ascii="Times New Roman" w:hAnsi="Times New Roman" w:cs="Times New Roman"/>
+          <w:b/>
+          <w:bCs/>
+          <w:color w:val="002060"/>
+          <w:sz w:val="32"/>
+          <w:szCs w:val="32"/>
+          <w:lang w:val="pt-PT"/>
+        </w:rPr>
+        <w:t>FestivalCinema</w:t>
+      </w:r>
+      <w:proofErr w:type="spellEnd"/>
+    </w:p>
+    <w:p>
+      <w:pPr>
+        <w:pStyle w:val="PargrafodaLista"/>
+        <w:numPr>
+          <w:ilvl w:val="2"/>
+          <w:numId w:val="1"/>
+        </w:numPr>
+        <w:rPr>
+          <w:rFonts w:ascii="Times New Roman" w:hAnsi="Times New Roman" w:cs="Times New Roman"/>
+          <w:b/>
+          <w:bCs/>
+          <w:color w:val="002060"/>
+          <w:sz w:val="32"/>
+          <w:szCs w:val="32"/>
+          <w:lang w:val="pt-PT"/>
+        </w:rPr>
+      </w:pPr>
+      <w:r>
+        <w:rPr>
+          <w:rFonts w:ascii="Times New Roman" w:hAnsi="Times New Roman" w:cs="Times New Roman"/>
+          <w:b/>
+          <w:bCs/>
+          <w:color w:val="002060"/>
+          <w:sz w:val="32"/>
+          <w:szCs w:val="32"/>
+          <w:lang w:val="pt-PT"/>
+        </w:rPr>
+        <w:t xml:space="preserve"> </w:t>
+      </w:r>
+      <w:proofErr w:type="spellStart"/>
+      <w:r>
+        <w:rPr>
+          <w:rFonts w:ascii="Times New Roman" w:hAnsi="Times New Roman" w:cs="Times New Roman"/>
+          <w:b/>
+          <w:bCs/>
+          <w:color w:val="002060"/>
+          <w:sz w:val="32"/>
+          <w:szCs w:val="32"/>
+          <w:lang w:val="pt-PT"/>
+        </w:rPr>
+        <w:t>Main</w:t>
+      </w:r>
+      <w:proofErr w:type="spellEnd"/>
+    </w:p>
+    <w:p>
+      <w:pPr>
+        <w:rPr>
+          <w:rFonts w:ascii="Times New Roman" w:hAnsi="Times New Roman" w:cs="Times New Roman"/>
+          <w:b/>
+          <w:bCs/>
+          <w:color w:val="002060"/>
+          <w:sz w:val="32"/>
+          <w:szCs w:val="32"/>
+          <w:lang w:val="pt-PT"/>
+        </w:rPr>
+      </w:pPr>
+    </w:p>
+    <w:p>
+      <w:pPr>
+        <w:pStyle w:val="PargrafodaLista"/>
+        <w:ind w:left="1287" w:firstLine="0"/>
+        <w:rPr>
+          <w:rFonts w:ascii="Times New Roman" w:hAnsi="Times New Roman" w:cs="Times New Roman"/>
+          <w:b/>
+          <w:bCs/>
+          <w:color w:val="002060"/>
+          <w:sz w:val="32"/>
+          <w:szCs w:val="32"/>
+          <w:lang w:val="pt-PT"/>
+        </w:rPr>
+      </w:pPr>
     </w:p>
     <w:p>
       <w:pPr>
@@ -1339,9 +2238,9 @@
 <w:numbering xmlns:wpc="http://schemas.microsoft.com/office/word/2010/wordprocessingCanvas" xmlns:cx="http://schemas.microsoft.com/office/drawing/2014/chartex" xmlns:cx1="http://schemas.microsoft.com/office/drawing/2015/9/8/chartex" xmlns:cx2="http://schemas.microsoft.com/office/drawing/2015/10/21/chartex" xmlns:cx3="http://schemas.microsoft.com/office/drawing/2016/5/9/chartex" xmlns:cx4="http://schemas.microsoft.com/office/drawing/2016/5/10/chartex" xmlns:cx5="http://schemas.microsoft.com/office/drawing/2016/5/11/chartex" xmlns:cx6="http://schemas.microsoft.com/office/drawing/2016/5/12/chartex" xmlns:cx7="http://schemas.microsoft.com/office/drawing/2016/5/13/chartex" xmlns:cx8="http://schemas.microsoft.com/office/drawing/2016/5/14/chartex" xmlns:mc="http://schemas.openxmlformats.org/markup-compatibility/2006" xmlns:aink="http://schemas.microsoft.com/office/drawing/2016/ink" xmlns:am3d="http://schemas.microsoft.com/office/drawing/2017/model3d" xmlns:o="urn:schemas-microsoft-com:office:office" xmlns:r="http://schemas.openxmlformats.org/officeDocument/2006/relationships" xmlns:m="http://schemas.openxmlformats.org/officeDocument/2006/math" xmlns:v="urn:schemas-microsoft-com:vml" xmlns:wp14="http://schemas.microsoft.com/office/word/2010/wordprocessingDrawing" xmlns:wp="http://schemas.openxmlformats.org/drawingml/2006/wordprocessingDrawing" xmlns:w10="urn:schemas-microsoft-com:office:word" xmlns:w="http://schemas.openxmlformats.org/wordprocessingml/2006/main" xmlns:w14="http://schemas.microsoft.com/office/word/2010/wordml" xmlns:w15="http://schemas.microsoft.com/office/word/2012/wordml" xmlns:w16cid="http://schemas.microsoft.com/office/word/2016/wordml/cid" xmlns:w16se="http://schemas.microsoft.com/office/word/2015/wordml/symex" xmlns:wpg="http://schemas.microsoft.com/office/word/2010/wordprocessingGroup" xmlns:wpi="http://schemas.microsoft.com/office/word/2010/wordprocessingInk" xmlns:wne="http://schemas.microsoft.com/office/word/2006/wordml" xmlns:wps="http://schemas.microsoft.com/office/word/2010/wordprocessingShape" mc:Ignorable="w14 w15 w16se w16cid wp14">
   <w:abstractNum w:abstractNumId="0" w15:restartNumberingAfterBreak="0">
     <w:nsid w:val="1D464D2F"/>
-    <w:multiLevelType w:val="hybridMultilevel"/>
-    <w:tmpl w:val="F0CC5B1C"/>
-    <w:lvl w:ilvl="0" w:tplc="CE5ACE34">
+    <w:multiLevelType w:val="multilevel"/>
+    <w:tmpl w:val="BB6CD4DC"/>
+    <w:lvl w:ilvl="0">
       <w:start w:val="1"/>
       <w:numFmt w:val="decimal"/>
       <w:lvlText w:val="%1."/>
@@ -1354,77 +2253,109 @@
         <w:bCs/>
       </w:rPr>
     </w:lvl>
-    <w:lvl w:ilvl="1" w:tplc="08160019" w:tentative="1">
-      <w:start w:val="1"/>
-      <w:numFmt w:val="lowerLetter"/>
-      <w:lvlText w:val="%2."/>
-      <w:lvlJc w:val="left"/>
-      <w:pPr>
-        <w:ind w:left="2007" w:hanging="360"/>
-      </w:pPr>
-    </w:lvl>
-    <w:lvl w:ilvl="2" w:tplc="0816001B" w:tentative="1">
-      <w:start w:val="1"/>
-      <w:numFmt w:val="lowerRoman"/>
-      <w:lvlText w:val="%3."/>
-      <w:lvlJc w:val="right"/>
-      <w:pPr>
-        <w:ind w:left="2727" w:hanging="180"/>
-      </w:pPr>
-    </w:lvl>
-    <w:lvl w:ilvl="3" w:tplc="0816000F" w:tentative="1">
+    <w:lvl w:ilvl="1">
       <w:start w:val="1"/>
       <w:numFmt w:val="decimal"/>
-      <w:lvlText w:val="%4."/>
+      <w:isLgl/>
+      <w:lvlText w:val="%1.%2."/>
       <w:lvlJc w:val="left"/>
       <w:pPr>
-        <w:ind w:left="3447" w:hanging="360"/>
-      </w:pPr>
+        <w:ind w:left="2007" w:hanging="720"/>
+      </w:pPr>
+      <w:rPr>
+        <w:rFonts w:hint="default"/>
+      </w:rPr>
     </w:lvl>
-    <w:lvl w:ilvl="4" w:tplc="08160019" w:tentative="1">
-      <w:start w:val="1"/>
-      <w:numFmt w:val="lowerLetter"/>
-      <w:lvlText w:val="%5."/>
-      <w:lvlJc w:val="left"/>
-      <w:pPr>
-        <w:ind w:left="4167" w:hanging="360"/>
-      </w:pPr>
-    </w:lvl>
-    <w:lvl w:ilvl="5" w:tplc="0816001B" w:tentative="1">
-      <w:start w:val="1"/>
-      <w:numFmt w:val="lowerRoman"/>
-      <w:lvlText w:val="%6."/>
-      <w:lvlJc w:val="right"/>
-      <w:pPr>
-        <w:ind w:left="4887" w:hanging="180"/>
-      </w:pPr>
-    </w:lvl>
-    <w:lvl w:ilvl="6" w:tplc="0816000F" w:tentative="1">
+    <w:lvl w:ilvl="2">
       <w:start w:val="1"/>
       <w:numFmt w:val="decimal"/>
-      <w:lvlText w:val="%7."/>
+      <w:isLgl/>
+      <w:lvlText w:val="%1.%2.%3."/>
       <w:lvlJc w:val="left"/>
       <w:pPr>
-        <w:ind w:left="5607" w:hanging="360"/>
-      </w:pPr>
+        <w:ind w:left="2367" w:hanging="720"/>
+      </w:pPr>
+      <w:rPr>
+        <w:rFonts w:hint="default"/>
+      </w:rPr>
     </w:lvl>
-    <w:lvl w:ilvl="7" w:tplc="08160019" w:tentative="1">
+    <w:lvl w:ilvl="3">
       <w:start w:val="1"/>
-      <w:numFmt w:val="lowerLetter"/>
-      <w:lvlText w:val="%8."/>
+      <w:numFmt w:val="decimal"/>
+      <w:isLgl/>
+      <w:lvlText w:val="%1.%2.%3.%4."/>
       <w:lvlJc w:val="left"/>
       <w:pPr>
-        <w:ind w:left="6327" w:hanging="360"/>
-      </w:pPr>
+        <w:ind w:left="3087" w:hanging="1080"/>
+      </w:pPr>
+      <w:rPr>
+        <w:rFonts w:hint="default"/>
+      </w:rPr>
     </w:lvl>
-    <w:lvl w:ilvl="8" w:tplc="0816001B" w:tentative="1">
+    <w:lvl w:ilvl="4">
       <w:start w:val="1"/>
-      <w:numFmt w:val="lowerRoman"/>
-      <w:lvlText w:val="%9."/>
-      <w:lvlJc w:val="right"/>
-      <w:pPr>
-        <w:ind w:left="7047" w:hanging="180"/>
-      </w:pPr>
+      <w:numFmt w:val="decimal"/>
+      <w:isLgl/>
+      <w:lvlText w:val="%1.%2.%3.%4.%5."/>
+      <w:lvlJc w:val="left"/>
+      <w:pPr>
+        <w:ind w:left="3807" w:hanging="1440"/>
+      </w:pPr>
+      <w:rPr>
+        <w:rFonts w:hint="default"/>
+      </w:rPr>
+    </w:lvl>
+    <w:lvl w:ilvl="5">
+      <w:start w:val="1"/>
+      <w:numFmt w:val="decimal"/>
+      <w:isLgl/>
+      <w:lvlText w:val="%1.%2.%3.%4.%5.%6."/>
+      <w:lvlJc w:val="left"/>
+      <w:pPr>
+        <w:ind w:left="4167" w:hanging="1440"/>
+      </w:pPr>
+      <w:rPr>
+        <w:rFonts w:hint="default"/>
+      </w:rPr>
+    </w:lvl>
+    <w:lvl w:ilvl="6">
+      <w:start w:val="1"/>
+      <w:numFmt w:val="decimal"/>
+      <w:isLgl/>
+      <w:lvlText w:val="%1.%2.%3.%4.%5.%6.%7."/>
+      <w:lvlJc w:val="left"/>
+      <w:pPr>
+        <w:ind w:left="4887" w:hanging="1800"/>
+      </w:pPr>
+      <w:rPr>
+        <w:rFonts w:hint="default"/>
+      </w:rPr>
+    </w:lvl>
+    <w:lvl w:ilvl="7">
+      <w:start w:val="1"/>
+      <w:numFmt w:val="decimal"/>
+      <w:isLgl/>
+      <w:lvlText w:val="%1.%2.%3.%4.%5.%6.%7.%8."/>
+      <w:lvlJc w:val="left"/>
+      <w:pPr>
+        <w:ind w:left="5607" w:hanging="2160"/>
+      </w:pPr>
+      <w:rPr>
+        <w:rFonts w:hint="default"/>
+      </w:rPr>
+    </w:lvl>
+    <w:lvl w:ilvl="8">
+      <w:start w:val="1"/>
+      <w:numFmt w:val="decimal"/>
+      <w:isLgl/>
+      <w:lvlText w:val="%1.%2.%3.%4.%5.%6.%7.%8.%9."/>
+      <w:lvlJc w:val="left"/>
+      <w:pPr>
+        <w:ind w:left="5967" w:hanging="2160"/>
+      </w:pPr>
+      <w:rPr>
+        <w:rFonts w:hint="default"/>
+      </w:rPr>
     </w:lvl>
   </w:abstractNum>
   <w:num w:numId="1">

</xml_diff>

<commit_message>
Maio em vez de março no relatório
</commit_message>
<xml_diff>
--- a/Relatório2POO.docx
+++ b/Relatório2POO.docx
@@ -16,7 +16,7 @@
           <w:noProof/>
         </w:rPr>
         <w:drawing>
-          <wp:inline distT="0" distB="0" distL="0" distR="0" wp14:anchorId="1A2EC785" wp14:editId="0FA8E6E0">
+          <wp:inline distT="0" distB="0" distL="0" distR="0" wp14:anchorId="2258E74F" wp14:editId="47AE971E">
             <wp:extent cx="3146961" cy="1013322"/>
             <wp:effectExtent l="0" t="0" r="0" b="0"/>
             <wp:docPr id="3" name="Imagem 3" descr="Uma imagem com sentado, preto, computador&#10;&#10;Descrição gerada automaticamente"/>
@@ -194,7 +194,7 @@
           <w:noProof/>
         </w:rPr>
         <w:drawing>
-          <wp:anchor distT="0" distB="0" distL="114300" distR="114300" simplePos="0" relativeHeight="251658240" behindDoc="0" locked="0" layoutInCell="1" allowOverlap="1">
+          <wp:anchor distT="0" distB="0" distL="114300" distR="114300" simplePos="0" relativeHeight="251658240" behindDoc="0" locked="0" layoutInCell="1" allowOverlap="1" wp14:anchorId="0FE83670" wp14:editId="5A7D26AD">
             <wp:simplePos x="0" y="0"/>
             <wp:positionH relativeFrom="margin">
               <wp:align>center</wp:align>
@@ -466,27 +466,7 @@
           <w:szCs w:val="28"/>
           <w:lang w:val="pt-PT"/>
         </w:rPr>
-        <w:t xml:space="preserve">Mónica </w:t>
-      </w:r>
-      <w:proofErr w:type="spellStart"/>
-      <w:r>
-        <w:rPr>
-          <w:rFonts w:ascii="Times New Roman" w:hAnsi="Times New Roman" w:cs="Times New Roman"/>
-          <w:sz w:val="28"/>
-          <w:szCs w:val="28"/>
-          <w:lang w:val="pt-PT"/>
-        </w:rPr>
-        <w:t>Cameirão</w:t>
-      </w:r>
-      <w:proofErr w:type="spellEnd"/>
-      <w:r>
-        <w:rPr>
-          <w:rFonts w:ascii="Times New Roman" w:hAnsi="Times New Roman" w:cs="Times New Roman"/>
-          <w:sz w:val="28"/>
-          <w:szCs w:val="28"/>
-          <w:lang w:val="pt-PT"/>
-        </w:rPr>
-        <w:t xml:space="preserve"> </w:t>
+        <w:t xml:space="preserve">Mónica Cameirão </w:t>
       </w:r>
     </w:p>
     <w:p>
@@ -500,37 +480,15 @@
           <w:lang w:val="pt-PT"/>
         </w:rPr>
       </w:pPr>
-      <w:proofErr w:type="spellStart"/>
-      <w:r>
-        <w:rPr>
-          <w:rFonts w:ascii="Times New Roman" w:hAnsi="Times New Roman" w:cs="Times New Roman"/>
-          <w:sz w:val="28"/>
-          <w:szCs w:val="28"/>
-          <w:lang w:val="pt-PT"/>
-        </w:rPr>
-        <w:t>Sergi</w:t>
-      </w:r>
-      <w:proofErr w:type="spellEnd"/>
-      <w:r>
-        <w:rPr>
-          <w:rFonts w:ascii="Times New Roman" w:hAnsi="Times New Roman" w:cs="Times New Roman"/>
-          <w:sz w:val="28"/>
-          <w:szCs w:val="28"/>
-          <w:lang w:val="pt-PT"/>
-        </w:rPr>
-        <w:t xml:space="preserve"> </w:t>
-      </w:r>
-      <w:proofErr w:type="spellStart"/>
-      <w:r>
-        <w:rPr>
-          <w:rFonts w:ascii="Times New Roman" w:hAnsi="Times New Roman" w:cs="Times New Roman"/>
-          <w:sz w:val="28"/>
-          <w:szCs w:val="28"/>
-          <w:lang w:val="pt-PT"/>
-        </w:rPr>
-        <w:t>Bermúdez</w:t>
-      </w:r>
-      <w:proofErr w:type="spellEnd"/>
+      <w:r>
+        <w:rPr>
+          <w:rFonts w:ascii="Times New Roman" w:hAnsi="Times New Roman" w:cs="Times New Roman"/>
+          <w:sz w:val="28"/>
+          <w:szCs w:val="28"/>
+          <w:lang w:val="pt-PT"/>
+        </w:rPr>
+        <w:t>Sergi Bermúdez</w:t>
+      </w:r>
     </w:p>
     <w:p>
       <w:pPr>
@@ -671,7 +629,27 @@
           <w:szCs w:val="28"/>
           <w:lang w:val="pt-PT"/>
         </w:rPr>
-        <w:t>Funchal, 17 de março de 2020</w:t>
+        <w:t xml:space="preserve">Funchal, 17 de </w:t>
+      </w:r>
+      <w:r>
+        <w:rPr>
+          <w:rFonts w:ascii="Times New Roman" w:hAnsi="Times New Roman" w:cs="Times New Roman"/>
+          <w:sz w:val="28"/>
+          <w:szCs w:val="28"/>
+          <w:lang w:val="pt-PT"/>
+        </w:rPr>
+        <w:t>maio</w:t>
+      </w:r>
+      <w:bookmarkStart w:id="0" w:name="_GoBack"/>
+      <w:bookmarkEnd w:id="0"/>
+      <w:r>
+        <w:rPr>
+          <w:rFonts w:ascii="Times New Roman" w:hAnsi="Times New Roman" w:cs="Times New Roman"/>
+          <w:sz w:val="28"/>
+          <w:szCs w:val="28"/>
+          <w:lang w:val="pt-PT"/>
+        </w:rPr>
+        <w:t xml:space="preserve"> de 2020</w:t>
       </w:r>
     </w:p>
     <w:p>
@@ -1060,7 +1038,7 @@
     </w:p>
     <w:p>
       <w:pPr>
-        <w:pStyle w:val="PargrafodaLista"/>
+        <w:pStyle w:val="ListParagraph"/>
         <w:numPr>
           <w:ilvl w:val="0"/>
           <w:numId w:val="1"/>
@@ -1091,7 +1069,7 @@
     </w:p>
     <w:p>
       <w:pPr>
-        <w:pStyle w:val="PargrafodaLista"/>
+        <w:pStyle w:val="ListParagraph"/>
         <w:ind w:left="1287" w:firstLine="0"/>
         <w:rPr>
           <w:rFonts w:ascii="Times New Roman" w:hAnsi="Times New Roman" w:cs="Times New Roman"/>
@@ -1152,9 +1130,16 @@
           <w:szCs w:val="24"/>
           <w:lang w:val="pt-PT"/>
         </w:rPr>
-        <w:t xml:space="preserve"> </w:t>
-      </w:r>
-      <w:proofErr w:type="spellStart"/>
+        <w:t xml:space="preserve"> NetBeans IDE</w:t>
+      </w:r>
+      <w:r>
+        <w:rPr>
+          <w:rFonts w:ascii="Times New Roman" w:hAnsi="Times New Roman" w:cs="Times New Roman"/>
+          <w:szCs w:val="24"/>
+          <w:lang w:val="pt-PT"/>
+        </w:rPr>
+        <w:t xml:space="preserve"> e a linguagem de programação </w:t>
+      </w:r>
       <w:r>
         <w:rPr>
           <w:rFonts w:ascii="Times New Roman" w:hAnsi="Times New Roman" w:cs="Times New Roman"/>
@@ -1163,35 +1148,6 @@
           <w:szCs w:val="24"/>
           <w:lang w:val="pt-PT"/>
         </w:rPr>
-        <w:t>NetBeans</w:t>
-      </w:r>
-      <w:proofErr w:type="spellEnd"/>
-      <w:r>
-        <w:rPr>
-          <w:rFonts w:ascii="Times New Roman" w:hAnsi="Times New Roman" w:cs="Times New Roman"/>
-          <w:i/>
-          <w:iCs/>
-          <w:szCs w:val="24"/>
-          <w:lang w:val="pt-PT"/>
-        </w:rPr>
-        <w:t xml:space="preserve"> IDE</w:t>
-      </w:r>
-      <w:r>
-        <w:rPr>
-          <w:rFonts w:ascii="Times New Roman" w:hAnsi="Times New Roman" w:cs="Times New Roman"/>
-          <w:szCs w:val="24"/>
-          <w:lang w:val="pt-PT"/>
-        </w:rPr>
-        <w:t xml:space="preserve"> e a linguagem de programação </w:t>
-      </w:r>
-      <w:r>
-        <w:rPr>
-          <w:rFonts w:ascii="Times New Roman" w:hAnsi="Times New Roman" w:cs="Times New Roman"/>
-          <w:i/>
-          <w:iCs/>
-          <w:szCs w:val="24"/>
-          <w:lang w:val="pt-PT"/>
-        </w:rPr>
         <w:t>Java</w:t>
       </w:r>
       <w:r>
@@ -1275,7 +1231,7 @@
     </w:p>
     <w:p>
       <w:pPr>
-        <w:pStyle w:val="PargrafodaLista"/>
+        <w:pStyle w:val="ListParagraph"/>
         <w:numPr>
           <w:ilvl w:val="0"/>
           <w:numId w:val="1"/>
@@ -1430,7 +1386,7 @@
     </w:p>
     <w:p>
       <w:pPr>
-        <w:pStyle w:val="PargrafodaLista"/>
+        <w:pStyle w:val="ListParagraph"/>
         <w:numPr>
           <w:ilvl w:val="0"/>
           <w:numId w:val="1"/>
@@ -1472,7 +1428,7 @@
     </w:p>
     <w:p>
       <w:pPr>
-        <w:pStyle w:val="PargrafodaLista"/>
+        <w:pStyle w:val="ListParagraph"/>
         <w:numPr>
           <w:ilvl w:val="1"/>
           <w:numId w:val="1"/>
@@ -1502,7 +1458,7 @@
     </w:p>
     <w:p>
       <w:pPr>
-        <w:pStyle w:val="PargrafodaLista"/>
+        <w:pStyle w:val="ListParagraph"/>
         <w:numPr>
           <w:ilvl w:val="2"/>
           <w:numId w:val="1"/>
@@ -1527,19 +1483,7 @@
           <w:szCs w:val="32"/>
           <w:lang w:val="pt-PT"/>
         </w:rPr>
-        <w:t xml:space="preserve"> </w:t>
-      </w:r>
-      <w:r>
-        <w:rPr>
-          <w:rFonts w:ascii="Times New Roman" w:hAnsi="Times New Roman" w:cs="Times New Roman"/>
-          <w:b/>
-          <w:bCs/>
-          <w:color w:val="002060"/>
-          <w:sz w:val="32"/>
-          <w:szCs w:val="32"/>
-          <w:lang w:val="pt-PT"/>
-        </w:rPr>
-        <w:t>Pessoa</w:t>
+        <w:t xml:space="preserve"> Pessoa</w:t>
       </w:r>
     </w:p>
     <w:p>
@@ -1622,7 +1566,6 @@
         </w:rPr>
         <w:t xml:space="preserve">esses mesmos atributos, definiu-se dois métodos </w:t>
       </w:r>
-      <w:proofErr w:type="spellStart"/>
       <w:r>
         <w:rPr>
           <w:rFonts w:ascii="Times New Roman" w:hAnsi="Times New Roman" w:cs="Times New Roman"/>
@@ -1633,7 +1576,6 @@
         </w:rPr>
         <w:t>getter</w:t>
       </w:r>
-      <w:proofErr w:type="spellEnd"/>
       <w:r>
         <w:rPr>
           <w:rFonts w:ascii="Times New Roman" w:hAnsi="Times New Roman" w:cs="Times New Roman"/>
@@ -1642,7 +1584,6 @@
         </w:rPr>
         <w:t xml:space="preserve">: </w:t>
       </w:r>
-      <w:proofErr w:type="spellStart"/>
       <w:r>
         <w:rPr>
           <w:rFonts w:ascii="Times New Roman" w:hAnsi="Times New Roman" w:cs="Times New Roman"/>
@@ -1653,7 +1594,6 @@
         </w:rPr>
         <w:t>getNome</w:t>
       </w:r>
-      <w:proofErr w:type="spellEnd"/>
       <w:r>
         <w:rPr>
           <w:rFonts w:ascii="Times New Roman" w:hAnsi="Times New Roman" w:cs="Times New Roman"/>
@@ -1662,7 +1602,6 @@
         </w:rPr>
         <w:t xml:space="preserve"> e </w:t>
       </w:r>
-      <w:proofErr w:type="spellStart"/>
       <w:r>
         <w:rPr>
           <w:rFonts w:ascii="Times New Roman" w:hAnsi="Times New Roman" w:cs="Times New Roman"/>
@@ -1673,44 +1612,14 @@
         </w:rPr>
         <w:t>getGenero</w:t>
       </w:r>
-      <w:proofErr w:type="spellEnd"/>
-      <w:r>
-        <w:rPr>
-          <w:rFonts w:ascii="Times New Roman" w:hAnsi="Times New Roman" w:cs="Times New Roman"/>
-          <w:szCs w:val="24"/>
-          <w:lang w:val="pt-PT"/>
-        </w:rPr>
-        <w:t xml:space="preserve">. E também </w:t>
-      </w:r>
-      <w:proofErr w:type="gramStart"/>
-      <w:r>
-        <w:rPr>
-          <w:rFonts w:ascii="Times New Roman" w:hAnsi="Times New Roman" w:cs="Times New Roman"/>
-          <w:szCs w:val="24"/>
-          <w:lang w:val="pt-PT"/>
-        </w:rPr>
-        <w:t>impleme</w:t>
-      </w:r>
-      <w:bookmarkStart w:id="0" w:name="_GoBack"/>
-      <w:bookmarkEnd w:id="0"/>
-      <w:r>
-        <w:rPr>
-          <w:rFonts w:ascii="Times New Roman" w:hAnsi="Times New Roman" w:cs="Times New Roman"/>
-          <w:szCs w:val="24"/>
-          <w:lang w:val="pt-PT"/>
-        </w:rPr>
-        <w:t>ntou-se</w:t>
-      </w:r>
-      <w:proofErr w:type="gramEnd"/>
-      <w:r>
-        <w:rPr>
-          <w:rFonts w:ascii="Times New Roman" w:hAnsi="Times New Roman" w:cs="Times New Roman"/>
-          <w:szCs w:val="24"/>
-          <w:lang w:val="pt-PT"/>
-        </w:rPr>
-        <w:t xml:space="preserve"> os métodos </w:t>
-      </w:r>
-      <w:proofErr w:type="spellStart"/>
+      <w:r>
+        <w:rPr>
+          <w:rFonts w:ascii="Times New Roman" w:hAnsi="Times New Roman" w:cs="Times New Roman"/>
+          <w:szCs w:val="24"/>
+          <w:lang w:val="pt-PT"/>
+        </w:rPr>
+        <w:t xml:space="preserve">. E também implementou-se os métodos </w:t>
+      </w:r>
       <w:r>
         <w:rPr>
           <w:rFonts w:ascii="Times New Roman" w:hAnsi="Times New Roman" w:cs="Times New Roman"/>
@@ -1721,7 +1630,6 @@
         </w:rPr>
         <w:t>toString</w:t>
       </w:r>
-      <w:proofErr w:type="spellEnd"/>
       <w:r>
         <w:rPr>
           <w:rFonts w:ascii="Times New Roman" w:hAnsi="Times New Roman" w:cs="Times New Roman"/>
@@ -1730,7 +1638,6 @@
         </w:rPr>
         <w:t xml:space="preserve"> e </w:t>
       </w:r>
-      <w:proofErr w:type="spellStart"/>
       <w:r>
         <w:rPr>
           <w:rFonts w:ascii="Times New Roman" w:hAnsi="Times New Roman" w:cs="Times New Roman"/>
@@ -1741,7 +1648,6 @@
         </w:rPr>
         <w:t>equals</w:t>
       </w:r>
-      <w:proofErr w:type="spellEnd"/>
       <w:r>
         <w:rPr>
           <w:rFonts w:ascii="Times New Roman" w:hAnsi="Times New Roman" w:cs="Times New Roman"/>
@@ -1750,7 +1656,6 @@
         </w:rPr>
         <w:t xml:space="preserve">. O </w:t>
       </w:r>
-      <w:proofErr w:type="spellStart"/>
       <w:r>
         <w:rPr>
           <w:rFonts w:ascii="Times New Roman" w:hAnsi="Times New Roman" w:cs="Times New Roman"/>
@@ -1761,24 +1666,14 @@
         </w:rPr>
         <w:t>toString</w:t>
       </w:r>
-      <w:proofErr w:type="spellEnd"/>
-      <w:r>
-        <w:rPr>
-          <w:rFonts w:ascii="Times New Roman" w:hAnsi="Times New Roman" w:cs="Times New Roman"/>
-          <w:szCs w:val="24"/>
-          <w:lang w:val="pt-PT"/>
-        </w:rPr>
-        <w:t xml:space="preserve"> </w:t>
-      </w:r>
-      <w:r>
-        <w:rPr>
-          <w:rFonts w:ascii="Times New Roman" w:hAnsi="Times New Roman" w:cs="Times New Roman"/>
-          <w:szCs w:val="24"/>
-          <w:lang w:val="pt-PT"/>
-        </w:rPr>
-        <w:t xml:space="preserve">apenas irá imprimir o nome e género da pessoa e o método </w:t>
-      </w:r>
-      <w:proofErr w:type="spellStart"/>
+      <w:r>
+        <w:rPr>
+          <w:rFonts w:ascii="Times New Roman" w:hAnsi="Times New Roman" w:cs="Times New Roman"/>
+          <w:szCs w:val="24"/>
+          <w:lang w:val="pt-PT"/>
+        </w:rPr>
+        <w:t xml:space="preserve"> apenas irá imprimir o nome e género da pessoa e o método </w:t>
+      </w:r>
       <w:r>
         <w:rPr>
           <w:rFonts w:ascii="Times New Roman" w:hAnsi="Times New Roman" w:cs="Times New Roman"/>
@@ -1789,7 +1684,6 @@
         </w:rPr>
         <w:t>equals</w:t>
       </w:r>
-      <w:proofErr w:type="spellEnd"/>
       <w:r>
         <w:rPr>
           <w:rFonts w:ascii="Times New Roman" w:hAnsi="Times New Roman" w:cs="Times New Roman"/>
@@ -1810,7 +1704,7 @@
     </w:p>
     <w:p>
       <w:pPr>
-        <w:pStyle w:val="PargrafodaLista"/>
+        <w:pStyle w:val="ListParagraph"/>
         <w:numPr>
           <w:ilvl w:val="2"/>
           <w:numId w:val="1"/>
@@ -1840,7 +1734,7 @@
     </w:p>
     <w:p>
       <w:pPr>
-        <w:pStyle w:val="PargrafodaLista"/>
+        <w:pStyle w:val="ListParagraph"/>
         <w:numPr>
           <w:ilvl w:val="2"/>
           <w:numId w:val="1"/>
@@ -1870,7 +1764,7 @@
     </w:p>
     <w:p>
       <w:pPr>
-        <w:pStyle w:val="PargrafodaLista"/>
+        <w:pStyle w:val="ListParagraph"/>
         <w:numPr>
           <w:ilvl w:val="2"/>
           <w:numId w:val="1"/>
@@ -1901,7 +1795,7 @@
     </w:p>
     <w:p>
       <w:pPr>
-        <w:pStyle w:val="PargrafodaLista"/>
+        <w:pStyle w:val="ListParagraph"/>
         <w:numPr>
           <w:ilvl w:val="2"/>
           <w:numId w:val="1"/>
@@ -1931,7 +1825,7 @@
     </w:p>
     <w:p>
       <w:pPr>
-        <w:pStyle w:val="PargrafodaLista"/>
+        <w:pStyle w:val="ListParagraph"/>
         <w:numPr>
           <w:ilvl w:val="2"/>
           <w:numId w:val="1"/>
@@ -1961,7 +1855,7 @@
     </w:p>
     <w:p>
       <w:pPr>
-        <w:pStyle w:val="PargrafodaLista"/>
+        <w:pStyle w:val="ListParagraph"/>
         <w:numPr>
           <w:ilvl w:val="2"/>
           <w:numId w:val="1"/>
@@ -1991,7 +1885,7 @@
     </w:p>
     <w:p>
       <w:pPr>
-        <w:pStyle w:val="PargrafodaLista"/>
+        <w:pStyle w:val="ListParagraph"/>
         <w:numPr>
           <w:ilvl w:val="2"/>
           <w:numId w:val="1"/>
@@ -2016,26 +1910,12 @@
           <w:szCs w:val="32"/>
           <w:lang w:val="pt-PT"/>
         </w:rPr>
-        <w:t xml:space="preserve"> </w:t>
-      </w:r>
-      <w:proofErr w:type="spellStart"/>
-      <w:r>
-        <w:rPr>
-          <w:rFonts w:ascii="Times New Roman" w:hAnsi="Times New Roman" w:cs="Times New Roman"/>
-          <w:b/>
-          <w:bCs/>
-          <w:color w:val="002060"/>
-          <w:sz w:val="32"/>
-          <w:szCs w:val="32"/>
-          <w:lang w:val="pt-PT"/>
-        </w:rPr>
-        <w:t>FestivalCinema</w:t>
-      </w:r>
-      <w:proofErr w:type="spellEnd"/>
-    </w:p>
-    <w:p>
-      <w:pPr>
-        <w:pStyle w:val="PargrafodaLista"/>
+        <w:t xml:space="preserve"> FestivalCinema</w:t>
+      </w:r>
+    </w:p>
+    <w:p>
+      <w:pPr>
+        <w:pStyle w:val="ListParagraph"/>
         <w:numPr>
           <w:ilvl w:val="2"/>
           <w:numId w:val="1"/>
@@ -2060,39 +1940,25 @@
           <w:szCs w:val="32"/>
           <w:lang w:val="pt-PT"/>
         </w:rPr>
-        <w:t xml:space="preserve"> </w:t>
-      </w:r>
-      <w:proofErr w:type="spellStart"/>
-      <w:r>
-        <w:rPr>
-          <w:rFonts w:ascii="Times New Roman" w:hAnsi="Times New Roman" w:cs="Times New Roman"/>
-          <w:b/>
-          <w:bCs/>
-          <w:color w:val="002060"/>
-          <w:sz w:val="32"/>
-          <w:szCs w:val="32"/>
-          <w:lang w:val="pt-PT"/>
-        </w:rPr>
-        <w:t>Main</w:t>
-      </w:r>
-      <w:proofErr w:type="spellEnd"/>
-    </w:p>
-    <w:p>
-      <w:pPr>
-        <w:rPr>
-          <w:rFonts w:ascii="Times New Roman" w:hAnsi="Times New Roman" w:cs="Times New Roman"/>
-          <w:b/>
-          <w:bCs/>
-          <w:color w:val="002060"/>
-          <w:sz w:val="32"/>
-          <w:szCs w:val="32"/>
-          <w:lang w:val="pt-PT"/>
-        </w:rPr>
-      </w:pPr>
-    </w:p>
-    <w:p>
-      <w:pPr>
-        <w:pStyle w:val="PargrafodaLista"/>
+        <w:t xml:space="preserve"> Main</w:t>
+      </w:r>
+    </w:p>
+    <w:p>
+      <w:pPr>
+        <w:rPr>
+          <w:rFonts w:ascii="Times New Roman" w:hAnsi="Times New Roman" w:cs="Times New Roman"/>
+          <w:b/>
+          <w:bCs/>
+          <w:color w:val="002060"/>
+          <w:sz w:val="32"/>
+          <w:szCs w:val="32"/>
+          <w:lang w:val="pt-PT"/>
+        </w:rPr>
+      </w:pPr>
+    </w:p>
+    <w:p>
+      <w:pPr>
+        <w:pStyle w:val="ListParagraph"/>
         <w:ind w:left="1287" w:firstLine="0"/>
         <w:rPr>
           <w:rFonts w:ascii="Times New Roman" w:hAnsi="Times New Roman" w:cs="Times New Roman"/>
@@ -2107,7 +1973,7 @@
     </w:p>
     <w:p>
       <w:pPr>
-        <w:pStyle w:val="PargrafodaLista"/>
+        <w:pStyle w:val="ListParagraph"/>
         <w:ind w:left="1287" w:firstLine="0"/>
         <w:rPr>
           <w:rFonts w:ascii="Times New Roman" w:hAnsi="Times New Roman" w:cs="Times New Roman"/>
@@ -2122,7 +1988,7 @@
     </w:p>
     <w:p>
       <w:pPr>
-        <w:pStyle w:val="PargrafodaLista"/>
+        <w:pStyle w:val="ListParagraph"/>
         <w:ind w:left="1287" w:firstLine="0"/>
         <w:rPr>
           <w:rFonts w:ascii="Times New Roman" w:hAnsi="Times New Roman" w:cs="Times New Roman"/>
@@ -2137,7 +2003,7 @@
     </w:p>
     <w:p>
       <w:pPr>
-        <w:pStyle w:val="PargrafodaLista"/>
+        <w:pStyle w:val="ListParagraph"/>
         <w:numPr>
           <w:ilvl w:val="0"/>
           <w:numId w:val="1"/>
@@ -2167,21 +2033,21 @@
     </w:p>
     <w:p>
       <w:pPr>
-        <w:pStyle w:val="PargrafodaLista"/>
-        <w:rPr>
-          <w:rFonts w:ascii="Times New Roman" w:hAnsi="Times New Roman" w:cs="Times New Roman"/>
-          <w:b/>
-          <w:bCs/>
-          <w:color w:val="002060"/>
-          <w:sz w:val="32"/>
-          <w:szCs w:val="32"/>
-          <w:lang w:val="pt-PT"/>
-        </w:rPr>
-      </w:pPr>
-    </w:p>
-    <w:p>
-      <w:pPr>
-        <w:pStyle w:val="PargrafodaLista"/>
+        <w:pStyle w:val="ListParagraph"/>
+        <w:rPr>
+          <w:rFonts w:ascii="Times New Roman" w:hAnsi="Times New Roman" w:cs="Times New Roman"/>
+          <w:b/>
+          <w:bCs/>
+          <w:color w:val="002060"/>
+          <w:sz w:val="32"/>
+          <w:szCs w:val="32"/>
+          <w:lang w:val="pt-PT"/>
+        </w:rPr>
+      </w:pPr>
+    </w:p>
+    <w:p>
+      <w:pPr>
+        <w:pStyle w:val="ListParagraph"/>
         <w:ind w:left="1287" w:firstLine="0"/>
         <w:rPr>
           <w:rFonts w:ascii="Times New Roman" w:hAnsi="Times New Roman" w:cs="Times New Roman"/>
@@ -2196,7 +2062,7 @@
     </w:p>
     <w:p>
       <w:pPr>
-        <w:pStyle w:val="PargrafodaLista"/>
+        <w:pStyle w:val="ListParagraph"/>
         <w:numPr>
           <w:ilvl w:val="0"/>
           <w:numId w:val="1"/>
@@ -2775,13 +2641,13 @@
       <w:lang w:val="en-US"/>
     </w:rPr>
   </w:style>
-  <w:style w:type="character" w:default="1" w:styleId="Tipodeletrapredefinidodopargrafo">
+  <w:style w:type="character" w:default="1" w:styleId="DefaultParagraphFont">
     <w:name w:val="Default Paragraph Font"/>
     <w:uiPriority w:val="1"/>
     <w:semiHidden/>
     <w:unhideWhenUsed/>
   </w:style>
-  <w:style w:type="table" w:default="1" w:styleId="Tabelanormal">
+  <w:style w:type="table" w:default="1" w:styleId="TableNormal">
     <w:name w:val="Normal Table"/>
     <w:uiPriority w:val="99"/>
     <w:semiHidden/>
@@ -2796,13 +2662,13 @@
       </w:tblCellMar>
     </w:tblPr>
   </w:style>
-  <w:style w:type="numbering" w:default="1" w:styleId="Semlista">
+  <w:style w:type="numbering" w:default="1" w:styleId="NoList">
     <w:name w:val="No List"/>
     <w:uiPriority w:val="99"/>
     <w:semiHidden/>
     <w:unhideWhenUsed/>
   </w:style>
-  <w:style w:type="paragraph" w:styleId="PargrafodaLista">
+  <w:style w:type="paragraph" w:styleId="ListParagraph">
     <w:name w:val="List Paragraph"/>
     <w:basedOn w:val="Normal"/>
     <w:uiPriority w:val="34"/>

</xml_diff>

<commit_message>
realizador e fime (provavelmente faltam coisas)
</commit_message>
<xml_diff>
--- a/Relatório2POO.docx
+++ b/Relatório2POO.docx
@@ -57,7 +57,7 @@
                   <pic:spPr>
                     <a:xfrm>
                       <a:off x="0" y="0"/>
-                      <a:ext cx="4164602" cy="1341003"/>
+                      <a:ext cx="4064739" cy="1308847"/>
                     </a:xfrm>
                     <a:prstGeom prst="rect">
                       <a:avLst/>
@@ -2978,17 +2978,7 @@
           <w:szCs w:val="24"/>
           <w:lang w:val="pt-PT"/>
         </w:rPr>
-        <w:t xml:space="preserve"> que retorna a lista com todos os peritos da Edição, o</w:t>
-      </w:r>
-      <w:bookmarkStart w:id="0" w:name="_GoBack"/>
-      <w:bookmarkEnd w:id="0"/>
-      <w:r>
-        <w:rPr>
-          <w:rFonts w:ascii="Times New Roman" w:hAnsi="Times New Roman" w:cs="Times New Roman"/>
-          <w:szCs w:val="24"/>
-          <w:lang w:val="pt-PT"/>
-        </w:rPr>
-        <w:t xml:space="preserve"> método </w:t>
+        <w:t xml:space="preserve"> que retorna a lista com todos os peritos da Edição, o método </w:t>
       </w:r>
       <w:proofErr w:type="spellStart"/>
       <w:r>
@@ -3622,15 +3612,7 @@
           <w:szCs w:val="24"/>
           <w:lang w:val="pt-PT"/>
         </w:rPr>
-        <w:t xml:space="preserve">” (classe Premio) que está sendo avaliado, o parâmetro </w:t>
-      </w:r>
-      <w:r>
-        <w:rPr>
-          <w:rFonts w:ascii="Times New Roman" w:hAnsi="Times New Roman" w:cs="Times New Roman"/>
-          <w:szCs w:val="24"/>
-          <w:lang w:val="pt-PT"/>
-        </w:rPr>
-        <w:t xml:space="preserve">do tipo </w:t>
+        <w:t xml:space="preserve">” (classe Premio) que está sendo avaliado, o parâmetro do tipo </w:t>
       </w:r>
       <w:proofErr w:type="spellStart"/>
       <w:r>
@@ -3792,15 +3774,7 @@
           <w:szCs w:val="24"/>
           <w:lang w:val="pt-PT"/>
         </w:rPr>
-        <w:t xml:space="preserve"> na matriz das pontuações na linha </w:t>
-      </w:r>
-      <w:r>
-        <w:rPr>
-          <w:rFonts w:ascii="Times New Roman" w:hAnsi="Times New Roman" w:cs="Times New Roman"/>
-          <w:szCs w:val="24"/>
-          <w:lang w:val="pt-PT"/>
-        </w:rPr>
-        <w:t>“</w:t>
+        <w:t xml:space="preserve"> na matriz das pontuações na linha “</w:t>
       </w:r>
       <w:proofErr w:type="spellStart"/>
       <w:r>
@@ -3818,23 +3792,7 @@
           <w:szCs w:val="24"/>
           <w:lang w:val="pt-PT"/>
         </w:rPr>
-        <w:t>”</w:t>
-      </w:r>
-      <w:r>
-        <w:rPr>
-          <w:rFonts w:ascii="Times New Roman" w:hAnsi="Times New Roman" w:cs="Times New Roman"/>
-          <w:szCs w:val="24"/>
-          <w:lang w:val="pt-PT"/>
-        </w:rPr>
-        <w:t xml:space="preserve"> e na coluna </w:t>
-      </w:r>
-      <w:r>
-        <w:rPr>
-          <w:rFonts w:ascii="Times New Roman" w:hAnsi="Times New Roman" w:cs="Times New Roman"/>
-          <w:szCs w:val="24"/>
-          <w:lang w:val="pt-PT"/>
-        </w:rPr>
-        <w:t>“</w:t>
+        <w:t>” e na coluna “</w:t>
       </w:r>
       <w:proofErr w:type="spellStart"/>
       <w:r>
@@ -3852,15 +3810,7 @@
           <w:szCs w:val="24"/>
           <w:lang w:val="pt-PT"/>
         </w:rPr>
-        <w:t>”</w:t>
-      </w:r>
-      <w:r>
-        <w:rPr>
-          <w:rFonts w:ascii="Times New Roman" w:hAnsi="Times New Roman" w:cs="Times New Roman"/>
-          <w:szCs w:val="24"/>
-          <w:lang w:val="pt-PT"/>
-        </w:rPr>
-        <w:t xml:space="preserve"> a pontuação.</w:t>
+        <w:t>” a pontuação.</w:t>
       </w:r>
     </w:p>
     <w:p>
@@ -3987,37 +3937,12 @@
           <w:szCs w:val="24"/>
           <w:lang w:val="pt-PT"/>
         </w:rPr>
-        <w:t xml:space="preserve"> </w:t>
-      </w:r>
-      <w:r>
-        <w:rPr>
-          <w:rFonts w:ascii="Times New Roman" w:hAnsi="Times New Roman" w:cs="Times New Roman"/>
-          <w:szCs w:val="24"/>
-          <w:lang w:val="pt-PT"/>
-        </w:rPr>
-        <w:t>serve para comparar se um objeto é igual a outro desta classe.</w:t>
-      </w:r>
-    </w:p>
-    <w:p>
-      <w:pPr>
-        <w:rPr>
-          <w:rFonts w:ascii="Times New Roman" w:hAnsi="Times New Roman" w:cs="Times New Roman"/>
-          <w:szCs w:val="24"/>
-          <w:lang w:val="pt-PT"/>
-        </w:rPr>
-      </w:pPr>
-    </w:p>
-    <w:p>
-      <w:pPr>
-        <w:rPr>
-          <w:rFonts w:ascii="Times New Roman" w:hAnsi="Times New Roman" w:cs="Times New Roman"/>
-          <w:szCs w:val="24"/>
-          <w:lang w:val="pt-PT"/>
-        </w:rPr>
-      </w:pPr>
-    </w:p>
-    <w:p>
-      <w:pPr>
+        <w:t xml:space="preserve"> serve para comparar se um objeto é igual a outro desta classe.</w:t>
+      </w:r>
+    </w:p>
+    <w:p>
+      <w:pPr>
+        <w:ind w:firstLine="0"/>
         <w:rPr>
           <w:rFonts w:ascii="Times New Roman" w:hAnsi="Times New Roman" w:cs="Times New Roman"/>
           <w:color w:val="002060"/>
@@ -4071,10 +3996,7 @@
     <w:p>
       <w:pPr>
         <w:pStyle w:val="PargrafodaLista"/>
-        <w:numPr>
-          <w:ilvl w:val="2"/>
-          <w:numId w:val="1"/>
-        </w:numPr>
+        <w:ind w:left="2367" w:firstLine="0"/>
         <w:rPr>
           <w:rFonts w:ascii="Times New Roman" w:hAnsi="Times New Roman" w:cs="Times New Roman"/>
           <w:b/>
@@ -4085,7 +4007,192 @@
           <w:lang w:val="pt-PT"/>
         </w:rPr>
       </w:pPr>
-      <w:r>
+    </w:p>
+    <w:p>
+      <w:pPr>
+        <w:ind w:firstLine="708"/>
+        <w:rPr>
+          <w:rFonts w:ascii="Times New Roman" w:hAnsi="Times New Roman" w:cs="Times New Roman"/>
+          <w:szCs w:val="24"/>
+          <w:lang w:val="pt-PT"/>
+        </w:rPr>
+      </w:pPr>
+      <w:r>
+        <w:rPr>
+          <w:rFonts w:ascii="Times New Roman" w:hAnsi="Times New Roman" w:cs="Times New Roman"/>
+          <w:szCs w:val="24"/>
+          <w:lang w:val="pt-PT"/>
+        </w:rPr>
+        <w:t>Todos os filmes têm que ter obrigatoriamente um realizador.</w:t>
+      </w:r>
+      <w:r>
+        <w:rPr>
+          <w:rFonts w:ascii="Times New Roman" w:hAnsi="Times New Roman" w:cs="Times New Roman"/>
+          <w:szCs w:val="24"/>
+          <w:lang w:val="pt-PT"/>
+        </w:rPr>
+        <w:t xml:space="preserve"> </w:t>
+      </w:r>
+    </w:p>
+    <w:p>
+      <w:pPr>
+        <w:ind w:firstLine="708"/>
+        <w:rPr>
+          <w:rFonts w:ascii="Times New Roman" w:hAnsi="Times New Roman" w:cs="Times New Roman"/>
+          <w:szCs w:val="24"/>
+          <w:lang w:val="pt-PT"/>
+        </w:rPr>
+      </w:pPr>
+      <w:r>
+        <w:rPr>
+          <w:rFonts w:ascii="Times New Roman" w:hAnsi="Times New Roman" w:cs="Times New Roman"/>
+          <w:szCs w:val="24"/>
+          <w:lang w:val="pt-PT"/>
+        </w:rPr>
+        <w:t>Á</w:t>
+      </w:r>
+      <w:r>
+        <w:rPr>
+          <w:rFonts w:ascii="Times New Roman" w:hAnsi="Times New Roman" w:cs="Times New Roman"/>
+          <w:szCs w:val="24"/>
+          <w:lang w:val="pt-PT"/>
+        </w:rPr>
+        <w:t xml:space="preserve"> </w:t>
+      </w:r>
+      <w:r>
+        <w:rPr>
+          <w:rFonts w:ascii="Times New Roman" w:hAnsi="Times New Roman" w:cs="Times New Roman"/>
+          <w:szCs w:val="24"/>
+          <w:lang w:val="pt-PT"/>
+        </w:rPr>
+        <w:t>semelhança</w:t>
+      </w:r>
+      <w:r>
+        <w:rPr>
+          <w:rFonts w:ascii="Times New Roman" w:hAnsi="Times New Roman" w:cs="Times New Roman"/>
+          <w:szCs w:val="24"/>
+          <w:lang w:val="pt-PT"/>
+        </w:rPr>
+        <w:t xml:space="preserve"> </w:t>
+      </w:r>
+      <w:r>
+        <w:rPr>
+          <w:rFonts w:ascii="Times New Roman" w:hAnsi="Times New Roman" w:cs="Times New Roman"/>
+          <w:szCs w:val="24"/>
+          <w:lang w:val="pt-PT"/>
+        </w:rPr>
+        <w:t>do</w:t>
+      </w:r>
+      <w:r>
+        <w:rPr>
+          <w:rFonts w:ascii="Times New Roman" w:hAnsi="Times New Roman" w:cs="Times New Roman"/>
+          <w:szCs w:val="24"/>
+          <w:lang w:val="pt-PT"/>
+        </w:rPr>
+        <w:t xml:space="preserve"> </w:t>
+      </w:r>
+      <w:r>
+        <w:rPr>
+          <w:rFonts w:ascii="Times New Roman" w:hAnsi="Times New Roman" w:cs="Times New Roman"/>
+          <w:szCs w:val="24"/>
+          <w:lang w:val="pt-PT"/>
+        </w:rPr>
+        <w:t>p</w:t>
+      </w:r>
+      <w:r>
+        <w:rPr>
+          <w:rFonts w:ascii="Times New Roman" w:hAnsi="Times New Roman" w:cs="Times New Roman"/>
+          <w:szCs w:val="24"/>
+          <w:lang w:val="pt-PT"/>
+        </w:rPr>
+        <w:t>erito,</w:t>
+      </w:r>
+      <w:r>
+        <w:rPr>
+          <w:rFonts w:ascii="Times New Roman" w:hAnsi="Times New Roman" w:cs="Times New Roman"/>
+          <w:szCs w:val="24"/>
+          <w:lang w:val="pt-PT"/>
+        </w:rPr>
+        <w:t xml:space="preserve"> o realizador é distinguindo apenas pelo seu nome e género. Sendo assim, o construtor desta classe recebe como parâmetros o nome e género, e faz uma chamada á superclasse Pessoa com esses mesmos parâmetros. </w:t>
+      </w:r>
+    </w:p>
+    <w:p>
+      <w:pPr>
+        <w:ind w:firstLine="708"/>
+        <w:rPr>
+          <w:rFonts w:ascii="Times New Roman" w:hAnsi="Times New Roman" w:cs="Times New Roman"/>
+          <w:szCs w:val="24"/>
+          <w:lang w:val="pt-PT"/>
+        </w:rPr>
+      </w:pPr>
+      <w:r>
+        <w:rPr>
+          <w:rFonts w:ascii="Times New Roman" w:hAnsi="Times New Roman" w:cs="Times New Roman"/>
+          <w:szCs w:val="24"/>
+          <w:lang w:val="pt-PT"/>
+        </w:rPr>
+        <w:t xml:space="preserve">O método </w:t>
+      </w:r>
+      <w:proofErr w:type="spellStart"/>
+      <w:r>
+        <w:rPr>
+          <w:rFonts w:ascii="Times New Roman" w:hAnsi="Times New Roman" w:cs="Times New Roman"/>
+          <w:b/>
+          <w:bCs/>
+          <w:szCs w:val="24"/>
+          <w:lang w:val="pt-PT"/>
+        </w:rPr>
+        <w:t>toString</w:t>
+      </w:r>
+      <w:proofErr w:type="spellEnd"/>
+      <w:r>
+        <w:rPr>
+          <w:rFonts w:ascii="Times New Roman" w:hAnsi="Times New Roman" w:cs="Times New Roman"/>
+          <w:szCs w:val="24"/>
+          <w:lang w:val="pt-PT"/>
+        </w:rPr>
+        <w:t xml:space="preserve"> </w:t>
+      </w:r>
+      <w:r>
+        <w:rPr>
+          <w:rFonts w:ascii="Times New Roman" w:hAnsi="Times New Roman" w:cs="Times New Roman"/>
+          <w:szCs w:val="24"/>
+          <w:lang w:val="pt-PT"/>
+        </w:rPr>
+        <w:t xml:space="preserve">é idêntico ao da classe Perito e o método </w:t>
+      </w:r>
+      <w:proofErr w:type="spellStart"/>
+      <w:r>
+        <w:rPr>
+          <w:rFonts w:ascii="Times New Roman" w:hAnsi="Times New Roman" w:cs="Times New Roman"/>
+          <w:b/>
+          <w:bCs/>
+          <w:szCs w:val="24"/>
+          <w:lang w:val="pt-PT"/>
+        </w:rPr>
+        <w:t>equals</w:t>
+      </w:r>
+      <w:proofErr w:type="spellEnd"/>
+      <w:r>
+        <w:rPr>
+          <w:rFonts w:ascii="Times New Roman" w:hAnsi="Times New Roman" w:cs="Times New Roman"/>
+          <w:szCs w:val="24"/>
+          <w:lang w:val="pt-PT"/>
+        </w:rPr>
+        <w:t xml:space="preserve"> </w:t>
+      </w:r>
+      <w:r>
+        <w:rPr>
+          <w:rFonts w:ascii="Times New Roman" w:hAnsi="Times New Roman" w:cs="Times New Roman"/>
+          <w:szCs w:val="24"/>
+          <w:lang w:val="pt-PT"/>
+        </w:rPr>
+        <w:t>compara se um objeto é igual a outro desta classe.</w:t>
+      </w:r>
+    </w:p>
+    <w:p>
+      <w:pPr>
+        <w:ind w:firstLine="0"/>
         <w:rPr>
           <w:rFonts w:ascii="Times New Roman" w:hAnsi="Times New Roman" w:cs="Times New Roman"/>
           <w:b/>
@@ -4095,20 +4202,7 @@
           <w:szCs w:val="32"/>
           <w:lang w:val="pt-PT"/>
         </w:rPr>
-        <w:t xml:space="preserve"> </w:t>
-      </w:r>
-      <w:r>
-        <w:rPr>
-          <w:rFonts w:ascii="Times New Roman" w:hAnsi="Times New Roman" w:cs="Times New Roman"/>
-          <w:b/>
-          <w:bCs/>
-          <w:color w:val="002060"/>
-          <w:sz w:val="32"/>
-          <w:szCs w:val="32"/>
-          <w:lang w:val="pt-PT"/>
-        </w:rPr>
-        <w:t>Filme</w:t>
-      </w:r>
+      </w:pPr>
     </w:p>
     <w:p>
       <w:pPr>
@@ -4149,8 +4243,988 @@
           <w:szCs w:val="32"/>
           <w:lang w:val="pt-PT"/>
         </w:rPr>
-        <w:t>Ator</w:t>
-      </w:r>
+        <w:t>Filme</w:t>
+      </w:r>
+    </w:p>
+    <w:p>
+      <w:pPr>
+        <w:ind w:left="141"/>
+        <w:rPr>
+          <w:rFonts w:ascii="Times New Roman" w:hAnsi="Times New Roman" w:cs="Times New Roman"/>
+          <w:szCs w:val="24"/>
+          <w:lang w:val="pt-PT"/>
+        </w:rPr>
+      </w:pPr>
+    </w:p>
+    <w:p>
+      <w:pPr>
+        <w:ind w:left="141"/>
+        <w:rPr>
+          <w:rFonts w:ascii="Times New Roman" w:hAnsi="Times New Roman" w:cs="Times New Roman"/>
+          <w:szCs w:val="24"/>
+          <w:lang w:val="pt-PT"/>
+        </w:rPr>
+      </w:pPr>
+      <w:r>
+        <w:rPr>
+          <w:rFonts w:ascii="Times New Roman" w:hAnsi="Times New Roman" w:cs="Times New Roman"/>
+          <w:szCs w:val="24"/>
+          <w:lang w:val="pt-PT"/>
+        </w:rPr>
+        <w:t>No festival de cinema participam vários filmes. Os filmes são caracterizados pelo género</w:t>
+      </w:r>
+      <w:r>
+        <w:rPr>
+          <w:rFonts w:ascii="Times New Roman" w:hAnsi="Times New Roman" w:cs="Times New Roman"/>
+          <w:szCs w:val="24"/>
+          <w:lang w:val="pt-PT"/>
+        </w:rPr>
+        <w:t>, e possuem um realizador e vários atores. Num filme apenas existe um ator e atriz principais, sendo os demais atores secundários.</w:t>
+      </w:r>
+    </w:p>
+    <w:p>
+      <w:pPr>
+        <w:ind w:left="141"/>
+        <w:rPr>
+          <w:rFonts w:ascii="Times New Roman" w:hAnsi="Times New Roman" w:cs="Times New Roman"/>
+          <w:szCs w:val="24"/>
+          <w:lang w:val="pt-PT"/>
+        </w:rPr>
+      </w:pPr>
+      <w:r>
+        <w:rPr>
+          <w:rFonts w:ascii="Times New Roman" w:hAnsi="Times New Roman" w:cs="Times New Roman"/>
+          <w:szCs w:val="24"/>
+          <w:lang w:val="pt-PT"/>
+        </w:rPr>
+        <w:t xml:space="preserve">Como atributos esta classe </w:t>
+      </w:r>
+      <w:r>
+        <w:rPr>
+          <w:rFonts w:ascii="Times New Roman" w:hAnsi="Times New Roman" w:cs="Times New Roman"/>
+          <w:szCs w:val="24"/>
+          <w:lang w:val="pt-PT"/>
+        </w:rPr>
+        <w:t xml:space="preserve">tem o “nome” e “género” do tipo </w:t>
+      </w:r>
+      <w:proofErr w:type="spellStart"/>
+      <w:r>
+        <w:rPr>
+          <w:rFonts w:ascii="Times New Roman" w:hAnsi="Times New Roman" w:cs="Times New Roman"/>
+          <w:szCs w:val="24"/>
+          <w:lang w:val="pt-PT"/>
+        </w:rPr>
+        <w:t>String</w:t>
+      </w:r>
+      <w:proofErr w:type="spellEnd"/>
+      <w:r>
+        <w:rPr>
+          <w:rFonts w:ascii="Times New Roman" w:hAnsi="Times New Roman" w:cs="Times New Roman"/>
+          <w:szCs w:val="24"/>
+          <w:lang w:val="pt-PT"/>
+        </w:rPr>
+        <w:t xml:space="preserve"> (nome e género do filme), a “edição” do tipo </w:t>
+      </w:r>
+      <w:proofErr w:type="spellStart"/>
+      <w:r>
+        <w:rPr>
+          <w:rFonts w:ascii="Times New Roman" w:hAnsi="Times New Roman" w:cs="Times New Roman"/>
+          <w:szCs w:val="24"/>
+          <w:lang w:val="pt-PT"/>
+        </w:rPr>
+        <w:t>int</w:t>
+      </w:r>
+      <w:proofErr w:type="spellEnd"/>
+      <w:r>
+        <w:rPr>
+          <w:rFonts w:ascii="Times New Roman" w:hAnsi="Times New Roman" w:cs="Times New Roman"/>
+          <w:szCs w:val="24"/>
+          <w:lang w:val="pt-PT"/>
+        </w:rPr>
+        <w:t xml:space="preserve"> (edição em que o filme participa) e “</w:t>
+      </w:r>
+      <w:proofErr w:type="spellStart"/>
+      <w:r>
+        <w:rPr>
+          <w:rFonts w:ascii="Times New Roman" w:hAnsi="Times New Roman" w:cs="Times New Roman"/>
+          <w:szCs w:val="24"/>
+          <w:lang w:val="pt-PT"/>
+        </w:rPr>
+        <w:t>numeroPremios</w:t>
+      </w:r>
+      <w:proofErr w:type="spellEnd"/>
+      <w:r>
+        <w:rPr>
+          <w:rFonts w:ascii="Times New Roman" w:hAnsi="Times New Roman" w:cs="Times New Roman"/>
+          <w:szCs w:val="24"/>
+          <w:lang w:val="pt-PT"/>
+        </w:rPr>
+        <w:t xml:space="preserve">” também do tipo </w:t>
+      </w:r>
+      <w:proofErr w:type="spellStart"/>
+      <w:r>
+        <w:rPr>
+          <w:rFonts w:ascii="Times New Roman" w:hAnsi="Times New Roman" w:cs="Times New Roman"/>
+          <w:szCs w:val="24"/>
+          <w:lang w:val="pt-PT"/>
+        </w:rPr>
+        <w:t>int</w:t>
+      </w:r>
+      <w:proofErr w:type="spellEnd"/>
+      <w:r>
+        <w:rPr>
+          <w:rFonts w:ascii="Times New Roman" w:hAnsi="Times New Roman" w:cs="Times New Roman"/>
+          <w:szCs w:val="24"/>
+          <w:lang w:val="pt-PT"/>
+        </w:rPr>
+        <w:t xml:space="preserve"> (número de prémios que o filme ganhou). Para além disto, esta </w:t>
+      </w:r>
+      <w:r>
+        <w:rPr>
+          <w:rFonts w:ascii="Times New Roman" w:hAnsi="Times New Roman" w:cs="Times New Roman"/>
+          <w:szCs w:val="24"/>
+          <w:lang w:val="pt-PT"/>
+        </w:rPr>
+        <w:t>classe</w:t>
+      </w:r>
+      <w:r>
+        <w:rPr>
+          <w:rFonts w:ascii="Times New Roman" w:hAnsi="Times New Roman" w:cs="Times New Roman"/>
+          <w:szCs w:val="24"/>
+          <w:lang w:val="pt-PT"/>
+        </w:rPr>
+        <w:t xml:space="preserve"> tem como parâmetros o </w:t>
+      </w:r>
+      <w:r>
+        <w:rPr>
+          <w:rFonts w:ascii="Times New Roman" w:hAnsi="Times New Roman" w:cs="Times New Roman"/>
+          <w:szCs w:val="24"/>
+          <w:lang w:val="pt-PT"/>
+        </w:rPr>
+        <w:t>“</w:t>
+      </w:r>
+      <w:r>
+        <w:rPr>
+          <w:rFonts w:ascii="Times New Roman" w:hAnsi="Times New Roman" w:cs="Times New Roman"/>
+          <w:szCs w:val="24"/>
+          <w:lang w:val="pt-PT"/>
+        </w:rPr>
+        <w:t>realizador</w:t>
+      </w:r>
+      <w:r>
+        <w:rPr>
+          <w:rFonts w:ascii="Times New Roman" w:hAnsi="Times New Roman" w:cs="Times New Roman"/>
+          <w:szCs w:val="24"/>
+          <w:lang w:val="pt-PT"/>
+        </w:rPr>
+        <w:t xml:space="preserve">” do filme (classe Realizador), o </w:t>
+      </w:r>
+      <w:proofErr w:type="spellStart"/>
+      <w:r>
+        <w:rPr>
+          <w:rFonts w:ascii="Times New Roman" w:hAnsi="Times New Roman" w:cs="Times New Roman"/>
+          <w:szCs w:val="24"/>
+          <w:lang w:val="pt-PT"/>
+        </w:rPr>
+        <w:t>ArrayList</w:t>
+      </w:r>
+      <w:proofErr w:type="spellEnd"/>
+      <w:r>
+        <w:rPr>
+          <w:rFonts w:ascii="Times New Roman" w:hAnsi="Times New Roman" w:cs="Times New Roman"/>
+          <w:szCs w:val="24"/>
+          <w:lang w:val="pt-PT"/>
+        </w:rPr>
+        <w:t xml:space="preserve"> “</w:t>
+      </w:r>
+      <w:proofErr w:type="spellStart"/>
+      <w:r>
+        <w:rPr>
+          <w:rFonts w:ascii="Times New Roman" w:hAnsi="Times New Roman" w:cs="Times New Roman"/>
+          <w:szCs w:val="24"/>
+          <w:lang w:val="pt-PT"/>
+        </w:rPr>
+        <w:t>atoresSecundarios</w:t>
+      </w:r>
+      <w:proofErr w:type="spellEnd"/>
+      <w:r>
+        <w:rPr>
+          <w:rFonts w:ascii="Times New Roman" w:hAnsi="Times New Roman" w:cs="Times New Roman"/>
+          <w:szCs w:val="24"/>
+          <w:lang w:val="pt-PT"/>
+        </w:rPr>
+        <w:t xml:space="preserve">” contendo todos os atores secundários do filme (classe Ator), e por fim temos </w:t>
+      </w:r>
+      <w:r>
+        <w:rPr>
+          <w:rFonts w:ascii="Times New Roman" w:hAnsi="Times New Roman" w:cs="Times New Roman"/>
+          <w:szCs w:val="24"/>
+          <w:lang w:val="pt-PT"/>
+        </w:rPr>
+        <w:t>o “</w:t>
+      </w:r>
+      <w:proofErr w:type="spellStart"/>
+      <w:r>
+        <w:rPr>
+          <w:rFonts w:ascii="Times New Roman" w:hAnsi="Times New Roman" w:cs="Times New Roman"/>
+          <w:szCs w:val="24"/>
+          <w:lang w:val="pt-PT"/>
+        </w:rPr>
+        <w:t>AtorPrincipal</w:t>
+      </w:r>
+      <w:proofErr w:type="spellEnd"/>
+      <w:r>
+        <w:rPr>
+          <w:rFonts w:ascii="Times New Roman" w:hAnsi="Times New Roman" w:cs="Times New Roman"/>
+          <w:szCs w:val="24"/>
+          <w:lang w:val="pt-PT"/>
+        </w:rPr>
+        <w:t>” e a “</w:t>
+      </w:r>
+      <w:proofErr w:type="spellStart"/>
+      <w:r>
+        <w:rPr>
+          <w:rFonts w:ascii="Times New Roman" w:hAnsi="Times New Roman" w:cs="Times New Roman"/>
+          <w:szCs w:val="24"/>
+          <w:lang w:val="pt-PT"/>
+        </w:rPr>
+        <w:t>AtrizPrincipal</w:t>
+      </w:r>
+      <w:proofErr w:type="spellEnd"/>
+      <w:r>
+        <w:rPr>
+          <w:rFonts w:ascii="Times New Roman" w:hAnsi="Times New Roman" w:cs="Times New Roman"/>
+          <w:szCs w:val="24"/>
+          <w:lang w:val="pt-PT"/>
+        </w:rPr>
+        <w:t>”</w:t>
+      </w:r>
+      <w:r>
+        <w:rPr>
+          <w:rFonts w:ascii="Times New Roman" w:hAnsi="Times New Roman" w:cs="Times New Roman"/>
+          <w:szCs w:val="24"/>
+          <w:lang w:val="pt-PT"/>
+        </w:rPr>
+        <w:t>,</w:t>
+      </w:r>
+      <w:r>
+        <w:rPr>
+          <w:rFonts w:ascii="Times New Roman" w:hAnsi="Times New Roman" w:cs="Times New Roman"/>
+          <w:szCs w:val="24"/>
+          <w:lang w:val="pt-PT"/>
+        </w:rPr>
+        <w:t xml:space="preserve"> </w:t>
+      </w:r>
+      <w:r>
+        <w:rPr>
+          <w:rFonts w:ascii="Times New Roman" w:hAnsi="Times New Roman" w:cs="Times New Roman"/>
+          <w:szCs w:val="24"/>
+          <w:lang w:val="pt-PT"/>
+        </w:rPr>
+        <w:t>ambos da classe Ator.</w:t>
+      </w:r>
+    </w:p>
+    <w:p>
+      <w:pPr>
+        <w:ind w:left="141"/>
+        <w:rPr>
+          <w:rFonts w:ascii="Times New Roman" w:hAnsi="Times New Roman" w:cs="Times New Roman"/>
+          <w:szCs w:val="24"/>
+          <w:lang w:val="pt-PT"/>
+        </w:rPr>
+      </w:pPr>
+      <w:r>
+        <w:rPr>
+          <w:rFonts w:ascii="Times New Roman" w:hAnsi="Times New Roman" w:cs="Times New Roman"/>
+          <w:szCs w:val="24"/>
+          <w:lang w:val="pt-PT"/>
+        </w:rPr>
+        <w:t>O construtor recebe como parâmetros: o nome, o género, a edição e o realizador do filme e inicializa o “</w:t>
+      </w:r>
+      <w:proofErr w:type="spellStart"/>
+      <w:r>
+        <w:rPr>
+          <w:rFonts w:ascii="Times New Roman" w:hAnsi="Times New Roman" w:cs="Times New Roman"/>
+          <w:szCs w:val="24"/>
+          <w:lang w:val="pt-PT"/>
+        </w:rPr>
+        <w:t>numeroPremios</w:t>
+      </w:r>
+      <w:proofErr w:type="spellEnd"/>
+      <w:r>
+        <w:rPr>
+          <w:rFonts w:ascii="Times New Roman" w:hAnsi="Times New Roman" w:cs="Times New Roman"/>
+          <w:szCs w:val="24"/>
+          <w:lang w:val="pt-PT"/>
+        </w:rPr>
+        <w:t>” a zero, o “</w:t>
+      </w:r>
+      <w:proofErr w:type="spellStart"/>
+      <w:r>
+        <w:rPr>
+          <w:rFonts w:ascii="Times New Roman" w:hAnsi="Times New Roman" w:cs="Times New Roman"/>
+          <w:szCs w:val="24"/>
+          <w:lang w:val="pt-PT"/>
+        </w:rPr>
+        <w:t>AtorPrincipal</w:t>
+      </w:r>
+      <w:proofErr w:type="spellEnd"/>
+      <w:r>
+        <w:rPr>
+          <w:rFonts w:ascii="Times New Roman" w:hAnsi="Times New Roman" w:cs="Times New Roman"/>
+          <w:szCs w:val="24"/>
+          <w:lang w:val="pt-PT"/>
+        </w:rPr>
+        <w:t>” e a “</w:t>
+      </w:r>
+      <w:proofErr w:type="spellStart"/>
+      <w:r>
+        <w:rPr>
+          <w:rFonts w:ascii="Times New Roman" w:hAnsi="Times New Roman" w:cs="Times New Roman"/>
+          <w:szCs w:val="24"/>
+          <w:lang w:val="pt-PT"/>
+        </w:rPr>
+        <w:t>AtrizPrincipal</w:t>
+      </w:r>
+      <w:proofErr w:type="spellEnd"/>
+      <w:r>
+        <w:rPr>
+          <w:rFonts w:ascii="Times New Roman" w:hAnsi="Times New Roman" w:cs="Times New Roman"/>
+          <w:szCs w:val="24"/>
+          <w:lang w:val="pt-PT"/>
+        </w:rPr>
+        <w:t xml:space="preserve">” a </w:t>
+      </w:r>
+      <w:proofErr w:type="spellStart"/>
+      <w:r>
+        <w:rPr>
+          <w:rFonts w:ascii="Times New Roman" w:hAnsi="Times New Roman" w:cs="Times New Roman"/>
+          <w:szCs w:val="24"/>
+          <w:lang w:val="pt-PT"/>
+        </w:rPr>
+        <w:t>null</w:t>
+      </w:r>
+      <w:proofErr w:type="spellEnd"/>
+      <w:r>
+        <w:rPr>
+          <w:rFonts w:ascii="Times New Roman" w:hAnsi="Times New Roman" w:cs="Times New Roman"/>
+          <w:szCs w:val="24"/>
+          <w:lang w:val="pt-PT"/>
+        </w:rPr>
+        <w:t xml:space="preserve"> e o </w:t>
+      </w:r>
+      <w:proofErr w:type="spellStart"/>
+      <w:r>
+        <w:rPr>
+          <w:rFonts w:ascii="Times New Roman" w:hAnsi="Times New Roman" w:cs="Times New Roman"/>
+          <w:szCs w:val="24"/>
+          <w:lang w:val="pt-PT"/>
+        </w:rPr>
+        <w:t>ArrayList</w:t>
+      </w:r>
+      <w:proofErr w:type="spellEnd"/>
+      <w:r>
+        <w:rPr>
+          <w:rFonts w:ascii="Times New Roman" w:hAnsi="Times New Roman" w:cs="Times New Roman"/>
+          <w:szCs w:val="24"/>
+          <w:lang w:val="pt-PT"/>
+        </w:rPr>
+        <w:t xml:space="preserve"> dos “</w:t>
+      </w:r>
+      <w:proofErr w:type="spellStart"/>
+      <w:r>
+        <w:rPr>
+          <w:rFonts w:ascii="Times New Roman" w:hAnsi="Times New Roman" w:cs="Times New Roman"/>
+          <w:szCs w:val="24"/>
+          <w:lang w:val="pt-PT"/>
+        </w:rPr>
+        <w:t>atoresSecundarios</w:t>
+      </w:r>
+      <w:proofErr w:type="spellEnd"/>
+      <w:r>
+        <w:rPr>
+          <w:rFonts w:ascii="Times New Roman" w:hAnsi="Times New Roman" w:cs="Times New Roman"/>
+          <w:szCs w:val="24"/>
+          <w:lang w:val="pt-PT"/>
+        </w:rPr>
+        <w:t xml:space="preserve">”, sendo assim possível criar um filme sem atores. Os atores são posteriormente adicionados através de métodos </w:t>
+      </w:r>
+      <w:r>
+        <w:rPr>
+          <w:rFonts w:ascii="Times New Roman" w:hAnsi="Times New Roman" w:cs="Times New Roman"/>
+          <w:i/>
+          <w:iCs/>
+          <w:szCs w:val="24"/>
+          <w:lang w:val="pt-PT"/>
+        </w:rPr>
+        <w:t>setter</w:t>
+      </w:r>
+      <w:r>
+        <w:rPr>
+          <w:rFonts w:ascii="Times New Roman" w:hAnsi="Times New Roman" w:cs="Times New Roman"/>
+          <w:szCs w:val="24"/>
+          <w:lang w:val="pt-PT"/>
+        </w:rPr>
+        <w:t xml:space="preserve">. </w:t>
+      </w:r>
+    </w:p>
+    <w:p>
+      <w:pPr>
+        <w:ind w:left="141"/>
+        <w:rPr>
+          <w:rFonts w:ascii="Times New Roman" w:hAnsi="Times New Roman" w:cs="Times New Roman"/>
+          <w:szCs w:val="24"/>
+          <w:lang w:val="pt-PT"/>
+        </w:rPr>
+      </w:pPr>
+      <w:r>
+        <w:rPr>
+          <w:rFonts w:ascii="Times New Roman" w:hAnsi="Times New Roman" w:cs="Times New Roman"/>
+          <w:szCs w:val="24"/>
+          <w:lang w:val="pt-PT"/>
+        </w:rPr>
+        <w:t xml:space="preserve">Todos os atributos desta classe, exceto a “edição”, possuem métodos </w:t>
+      </w:r>
+      <w:proofErr w:type="spellStart"/>
+      <w:r>
+        <w:rPr>
+          <w:rFonts w:ascii="Times New Roman" w:hAnsi="Times New Roman" w:cs="Times New Roman"/>
+          <w:i/>
+          <w:iCs/>
+          <w:szCs w:val="24"/>
+          <w:lang w:val="pt-PT"/>
+        </w:rPr>
+        <w:t>getter</w:t>
+      </w:r>
+      <w:proofErr w:type="spellEnd"/>
+      <w:r>
+        <w:rPr>
+          <w:rFonts w:ascii="Times New Roman" w:hAnsi="Times New Roman" w:cs="Times New Roman"/>
+          <w:szCs w:val="24"/>
+          <w:lang w:val="pt-PT"/>
+        </w:rPr>
+        <w:t xml:space="preserve"> que retornam os valores ou variáveis guardadas nesse atributo.</w:t>
+      </w:r>
+    </w:p>
+    <w:p>
+      <w:pPr>
+        <w:ind w:left="141"/>
+        <w:rPr>
+          <w:rFonts w:ascii="Times New Roman" w:hAnsi="Times New Roman" w:cs="Times New Roman"/>
+          <w:szCs w:val="24"/>
+          <w:lang w:val="pt-PT"/>
+        </w:rPr>
+      </w:pPr>
+      <w:r>
+        <w:rPr>
+          <w:rFonts w:ascii="Times New Roman" w:hAnsi="Times New Roman" w:cs="Times New Roman"/>
+          <w:szCs w:val="24"/>
+          <w:lang w:val="pt-PT"/>
+        </w:rPr>
+        <w:t xml:space="preserve">Definiu-se nesta classe o método </w:t>
+      </w:r>
+      <w:proofErr w:type="spellStart"/>
+      <w:r>
+        <w:rPr>
+          <w:rFonts w:ascii="Times New Roman" w:hAnsi="Times New Roman" w:cs="Times New Roman"/>
+          <w:b/>
+          <w:bCs/>
+          <w:szCs w:val="24"/>
+          <w:lang w:val="pt-PT"/>
+        </w:rPr>
+        <w:t>insereAtor</w:t>
+      </w:r>
+      <w:proofErr w:type="spellEnd"/>
+      <w:r>
+        <w:rPr>
+          <w:rFonts w:ascii="Times New Roman" w:hAnsi="Times New Roman" w:cs="Times New Roman"/>
+          <w:szCs w:val="24"/>
+          <w:lang w:val="pt-PT"/>
+        </w:rPr>
+        <w:t>, que permite inserir qualquer tipo de ator (principal ou secundário) no filme. Deste modo este método recebe como parâmetros: o “</w:t>
+      </w:r>
+      <w:r>
+        <w:rPr>
+          <w:rFonts w:ascii="Times New Roman" w:hAnsi="Times New Roman" w:cs="Times New Roman"/>
+          <w:szCs w:val="24"/>
+          <w:lang w:val="pt-PT"/>
+        </w:rPr>
+        <w:t>ator</w:t>
+      </w:r>
+      <w:r>
+        <w:rPr>
+          <w:rFonts w:ascii="Times New Roman" w:hAnsi="Times New Roman" w:cs="Times New Roman"/>
+          <w:szCs w:val="24"/>
+          <w:lang w:val="pt-PT"/>
+        </w:rPr>
+        <w:t xml:space="preserve">” a ser inserido e a variável do tipo </w:t>
+      </w:r>
+      <w:proofErr w:type="spellStart"/>
+      <w:r>
+        <w:rPr>
+          <w:rFonts w:ascii="Times New Roman" w:hAnsi="Times New Roman" w:cs="Times New Roman"/>
+          <w:szCs w:val="24"/>
+          <w:lang w:val="pt-PT"/>
+        </w:rPr>
+        <w:t>boolean</w:t>
+      </w:r>
+      <w:proofErr w:type="spellEnd"/>
+      <w:r>
+        <w:rPr>
+          <w:rFonts w:ascii="Times New Roman" w:hAnsi="Times New Roman" w:cs="Times New Roman"/>
+          <w:szCs w:val="24"/>
+          <w:lang w:val="pt-PT"/>
+        </w:rPr>
+        <w:t xml:space="preserve"> “</w:t>
+      </w:r>
+      <w:r>
+        <w:rPr>
+          <w:rFonts w:ascii="Times New Roman" w:hAnsi="Times New Roman" w:cs="Times New Roman"/>
+          <w:szCs w:val="24"/>
+          <w:lang w:val="pt-PT"/>
+        </w:rPr>
+        <w:t>principal</w:t>
+      </w:r>
+      <w:r>
+        <w:rPr>
+          <w:rFonts w:ascii="Times New Roman" w:hAnsi="Times New Roman" w:cs="Times New Roman"/>
+          <w:szCs w:val="24"/>
+          <w:lang w:val="pt-PT"/>
+        </w:rPr>
+        <w:t xml:space="preserve">”. Caso este último parâmetro seja </w:t>
+      </w:r>
+      <w:proofErr w:type="spellStart"/>
+      <w:r>
+        <w:rPr>
+          <w:rFonts w:ascii="Times New Roman" w:hAnsi="Times New Roman" w:cs="Times New Roman"/>
+          <w:szCs w:val="24"/>
+          <w:lang w:val="pt-PT"/>
+        </w:rPr>
+        <w:t>true</w:t>
+      </w:r>
+      <w:proofErr w:type="spellEnd"/>
+      <w:r>
+        <w:rPr>
+          <w:rFonts w:ascii="Times New Roman" w:hAnsi="Times New Roman" w:cs="Times New Roman"/>
+          <w:szCs w:val="24"/>
+          <w:lang w:val="pt-PT"/>
+        </w:rPr>
+        <w:t xml:space="preserve">, significa que pretende-se inserir no filme um ator ou atriz principais. Como um filme apenas pode ter um ator e atriz principais, o método verifica primeiramente o género do ator que pretende-se inserir e depois verifica se o atributo </w:t>
+      </w:r>
+      <w:r>
+        <w:rPr>
+          <w:rFonts w:ascii="Times New Roman" w:hAnsi="Times New Roman" w:cs="Times New Roman"/>
+          <w:szCs w:val="24"/>
+          <w:lang w:val="pt-PT"/>
+        </w:rPr>
+        <w:t>“</w:t>
+      </w:r>
+      <w:proofErr w:type="spellStart"/>
+      <w:r>
+        <w:rPr>
+          <w:rFonts w:ascii="Times New Roman" w:hAnsi="Times New Roman" w:cs="Times New Roman"/>
+          <w:szCs w:val="24"/>
+          <w:lang w:val="pt-PT"/>
+        </w:rPr>
+        <w:t>AtorPrincipal</w:t>
+      </w:r>
+      <w:proofErr w:type="spellEnd"/>
+      <w:r>
+        <w:rPr>
+          <w:rFonts w:ascii="Times New Roman" w:hAnsi="Times New Roman" w:cs="Times New Roman"/>
+          <w:szCs w:val="24"/>
+          <w:lang w:val="pt-PT"/>
+        </w:rPr>
+        <w:t xml:space="preserve">” </w:t>
+      </w:r>
+      <w:r>
+        <w:rPr>
+          <w:rFonts w:ascii="Times New Roman" w:hAnsi="Times New Roman" w:cs="Times New Roman"/>
+          <w:szCs w:val="24"/>
+          <w:lang w:val="pt-PT"/>
+        </w:rPr>
+        <w:t>ou</w:t>
+      </w:r>
+      <w:r>
+        <w:rPr>
+          <w:rFonts w:ascii="Times New Roman" w:hAnsi="Times New Roman" w:cs="Times New Roman"/>
+          <w:szCs w:val="24"/>
+          <w:lang w:val="pt-PT"/>
+        </w:rPr>
+        <w:t xml:space="preserve"> “</w:t>
+      </w:r>
+      <w:proofErr w:type="spellStart"/>
+      <w:r>
+        <w:rPr>
+          <w:rFonts w:ascii="Times New Roman" w:hAnsi="Times New Roman" w:cs="Times New Roman"/>
+          <w:szCs w:val="24"/>
+          <w:lang w:val="pt-PT"/>
+        </w:rPr>
+        <w:t>AtrizPrincipal</w:t>
+      </w:r>
+      <w:proofErr w:type="spellEnd"/>
+      <w:r>
+        <w:rPr>
+          <w:rFonts w:ascii="Times New Roman" w:hAnsi="Times New Roman" w:cs="Times New Roman"/>
+          <w:szCs w:val="24"/>
+          <w:lang w:val="pt-PT"/>
+        </w:rPr>
+        <w:t>”</w:t>
+      </w:r>
+      <w:r>
+        <w:rPr>
+          <w:rFonts w:ascii="Times New Roman" w:hAnsi="Times New Roman" w:cs="Times New Roman"/>
+          <w:szCs w:val="24"/>
+          <w:lang w:val="pt-PT"/>
+        </w:rPr>
+        <w:t xml:space="preserve"> (dependendo do género do ator) encontra-se a </w:t>
+      </w:r>
+      <w:proofErr w:type="spellStart"/>
+      <w:r>
+        <w:rPr>
+          <w:rFonts w:ascii="Times New Roman" w:hAnsi="Times New Roman" w:cs="Times New Roman"/>
+          <w:szCs w:val="24"/>
+          <w:lang w:val="pt-PT"/>
+        </w:rPr>
+        <w:t>null</w:t>
+      </w:r>
+      <w:proofErr w:type="spellEnd"/>
+      <w:r>
+        <w:rPr>
+          <w:rFonts w:ascii="Times New Roman" w:hAnsi="Times New Roman" w:cs="Times New Roman"/>
+          <w:szCs w:val="24"/>
+          <w:lang w:val="pt-PT"/>
+        </w:rPr>
+        <w:t>. Caso isso aconteça é apresentada uma mensagem a dizer que o filme já possui um ator ou atriz principais.</w:t>
+      </w:r>
+      <w:r>
+        <w:rPr>
+          <w:rFonts w:ascii="Times New Roman" w:hAnsi="Times New Roman" w:cs="Times New Roman"/>
+          <w:szCs w:val="24"/>
+          <w:lang w:val="pt-PT"/>
+        </w:rPr>
+        <w:t xml:space="preserve"> Caso contrário, insere o ator no filme e adiciona na lista de filmes que o ator participa esse mesmo filme. Já se o </w:t>
+      </w:r>
+      <w:r>
+        <w:rPr>
+          <w:rFonts w:ascii="Times New Roman" w:hAnsi="Times New Roman" w:cs="Times New Roman"/>
+          <w:szCs w:val="24"/>
+          <w:lang w:val="pt-PT"/>
+        </w:rPr>
+        <w:t>parâmetro “</w:t>
+      </w:r>
+      <w:r>
+        <w:rPr>
+          <w:rFonts w:ascii="Times New Roman" w:hAnsi="Times New Roman" w:cs="Times New Roman"/>
+          <w:szCs w:val="24"/>
+          <w:lang w:val="pt-PT"/>
+        </w:rPr>
+        <w:t>principal</w:t>
+      </w:r>
+      <w:r>
+        <w:rPr>
+          <w:rFonts w:ascii="Times New Roman" w:hAnsi="Times New Roman" w:cs="Times New Roman"/>
+          <w:szCs w:val="24"/>
+          <w:lang w:val="pt-PT"/>
+        </w:rPr>
+        <w:t>”</w:t>
+      </w:r>
+      <w:r>
+        <w:rPr>
+          <w:rFonts w:ascii="Times New Roman" w:hAnsi="Times New Roman" w:cs="Times New Roman"/>
+          <w:szCs w:val="24"/>
+          <w:lang w:val="pt-PT"/>
+        </w:rPr>
+        <w:t xml:space="preserve"> for false, significa </w:t>
+      </w:r>
+      <w:r>
+        <w:rPr>
+          <w:rFonts w:ascii="Times New Roman" w:hAnsi="Times New Roman" w:cs="Times New Roman"/>
+          <w:szCs w:val="24"/>
+          <w:lang w:val="pt-PT"/>
+        </w:rPr>
+        <w:lastRenderedPageBreak/>
+        <w:t>que pretende-se adicionar um ator secundário. Para inserir um ator secundário são necessárias duas verificações: verificar se o ator que pretende-se inserir já é um ator ou atriz principais e verificar se esse ator também já não se encontra na lista de atores secundários do filme. Estas duas verificações têm como propósito evitar que se repitam os mesmos atores num filme. Se o ator ainda não pertence á gama de atores do filme, então ele é adicionado á lista “</w:t>
+      </w:r>
+      <w:proofErr w:type="spellStart"/>
+      <w:r>
+        <w:rPr>
+          <w:rFonts w:ascii="Times New Roman" w:hAnsi="Times New Roman" w:cs="Times New Roman"/>
+          <w:szCs w:val="24"/>
+          <w:lang w:val="pt-PT"/>
+        </w:rPr>
+        <w:t>atoresSecundarios</w:t>
+      </w:r>
+      <w:proofErr w:type="spellEnd"/>
+      <w:r>
+        <w:rPr>
+          <w:rFonts w:ascii="Times New Roman" w:hAnsi="Times New Roman" w:cs="Times New Roman"/>
+          <w:szCs w:val="24"/>
+          <w:lang w:val="pt-PT"/>
+        </w:rPr>
+        <w:t xml:space="preserve">”, e </w:t>
+      </w:r>
+      <w:r>
+        <w:rPr>
+          <w:rFonts w:ascii="Times New Roman" w:hAnsi="Times New Roman" w:cs="Times New Roman"/>
+          <w:szCs w:val="24"/>
+          <w:lang w:val="pt-PT"/>
+        </w:rPr>
+        <w:t>é</w:t>
+      </w:r>
+      <w:r>
+        <w:rPr>
+          <w:rFonts w:ascii="Times New Roman" w:hAnsi="Times New Roman" w:cs="Times New Roman"/>
+          <w:szCs w:val="24"/>
+          <w:lang w:val="pt-PT"/>
+        </w:rPr>
+        <w:t xml:space="preserve"> adiciona</w:t>
+      </w:r>
+      <w:r>
+        <w:rPr>
+          <w:rFonts w:ascii="Times New Roman" w:hAnsi="Times New Roman" w:cs="Times New Roman"/>
+          <w:szCs w:val="24"/>
+          <w:lang w:val="pt-PT"/>
+        </w:rPr>
+        <w:t>do</w:t>
+      </w:r>
+      <w:r>
+        <w:rPr>
+          <w:rFonts w:ascii="Times New Roman" w:hAnsi="Times New Roman" w:cs="Times New Roman"/>
+          <w:szCs w:val="24"/>
+          <w:lang w:val="pt-PT"/>
+        </w:rPr>
+        <w:t xml:space="preserve"> na lista de filmes que o ator participa esse mesmo filme</w:t>
+      </w:r>
+      <w:r>
+        <w:rPr>
+          <w:rFonts w:ascii="Times New Roman" w:hAnsi="Times New Roman" w:cs="Times New Roman"/>
+          <w:szCs w:val="24"/>
+          <w:lang w:val="pt-PT"/>
+        </w:rPr>
+        <w:t xml:space="preserve">, caso contrário, </w:t>
+      </w:r>
+      <w:r>
+        <w:rPr>
+          <w:rFonts w:ascii="Times New Roman" w:hAnsi="Times New Roman" w:cs="Times New Roman"/>
+          <w:szCs w:val="24"/>
+          <w:lang w:val="pt-PT"/>
+        </w:rPr>
+        <w:t xml:space="preserve">é apresentada uma mensagem a dizer que </w:t>
+      </w:r>
+      <w:r>
+        <w:rPr>
+          <w:rFonts w:ascii="Times New Roman" w:hAnsi="Times New Roman" w:cs="Times New Roman"/>
+          <w:szCs w:val="24"/>
+          <w:lang w:val="pt-PT"/>
+        </w:rPr>
+        <w:t>esse</w:t>
+      </w:r>
+      <w:r>
+        <w:rPr>
+          <w:rFonts w:ascii="Times New Roman" w:hAnsi="Times New Roman" w:cs="Times New Roman"/>
+          <w:szCs w:val="24"/>
+          <w:lang w:val="pt-PT"/>
+        </w:rPr>
+        <w:t xml:space="preserve"> ator</w:t>
+      </w:r>
+      <w:r>
+        <w:rPr>
+          <w:rFonts w:ascii="Times New Roman" w:hAnsi="Times New Roman" w:cs="Times New Roman"/>
+          <w:szCs w:val="24"/>
+          <w:lang w:val="pt-PT"/>
+        </w:rPr>
+        <w:t xml:space="preserve"> </w:t>
+      </w:r>
+      <w:r>
+        <w:rPr>
+          <w:rFonts w:ascii="Times New Roman" w:hAnsi="Times New Roman" w:cs="Times New Roman"/>
+          <w:szCs w:val="24"/>
+          <w:lang w:val="pt-PT"/>
+        </w:rPr>
+        <w:t>já</w:t>
+      </w:r>
+      <w:r>
+        <w:rPr>
+          <w:rFonts w:ascii="Times New Roman" w:hAnsi="Times New Roman" w:cs="Times New Roman"/>
+          <w:szCs w:val="24"/>
+          <w:lang w:val="pt-PT"/>
+        </w:rPr>
+        <w:t xml:space="preserve"> está n</w:t>
+      </w:r>
+      <w:r>
+        <w:rPr>
+          <w:rFonts w:ascii="Times New Roman" w:hAnsi="Times New Roman" w:cs="Times New Roman"/>
+          <w:szCs w:val="24"/>
+          <w:lang w:val="pt-PT"/>
+        </w:rPr>
+        <w:t>o filme</w:t>
+      </w:r>
+      <w:r>
+        <w:rPr>
+          <w:rFonts w:ascii="Times New Roman" w:hAnsi="Times New Roman" w:cs="Times New Roman"/>
+          <w:szCs w:val="24"/>
+          <w:lang w:val="pt-PT"/>
+        </w:rPr>
+        <w:t>.</w:t>
+      </w:r>
+    </w:p>
+    <w:p>
+      <w:pPr>
+        <w:ind w:left="141"/>
+        <w:rPr>
+          <w:rFonts w:ascii="Times New Roman" w:hAnsi="Times New Roman" w:cs="Times New Roman"/>
+          <w:szCs w:val="24"/>
+          <w:lang w:val="pt-PT"/>
+        </w:rPr>
+      </w:pPr>
+      <w:r>
+        <w:rPr>
+          <w:rFonts w:ascii="Times New Roman" w:hAnsi="Times New Roman" w:cs="Times New Roman"/>
+          <w:szCs w:val="24"/>
+          <w:lang w:val="pt-PT"/>
+        </w:rPr>
+        <w:t xml:space="preserve">O método </w:t>
+      </w:r>
+      <w:proofErr w:type="spellStart"/>
+      <w:r>
+        <w:rPr>
+          <w:rFonts w:ascii="Times New Roman" w:hAnsi="Times New Roman" w:cs="Times New Roman"/>
+          <w:b/>
+          <w:bCs/>
+          <w:szCs w:val="24"/>
+          <w:lang w:val="pt-PT"/>
+        </w:rPr>
+        <w:t>incrementaNumeroPremios</w:t>
+      </w:r>
+      <w:proofErr w:type="spellEnd"/>
+      <w:r>
+        <w:rPr>
+          <w:rFonts w:ascii="Times New Roman" w:hAnsi="Times New Roman" w:cs="Times New Roman"/>
+          <w:szCs w:val="24"/>
+          <w:lang w:val="pt-PT"/>
+        </w:rPr>
+        <w:t xml:space="preserve">, tal como o nome indica, incrementa o número de prémios do filme á medida que o filme os vai ganhando. </w:t>
+      </w:r>
+    </w:p>
+    <w:p>
+      <w:pPr>
+        <w:ind w:firstLine="708"/>
+        <w:rPr>
+          <w:rFonts w:ascii="Times New Roman" w:hAnsi="Times New Roman" w:cs="Times New Roman"/>
+          <w:szCs w:val="24"/>
+          <w:lang w:val="pt-PT"/>
+        </w:rPr>
+      </w:pPr>
+      <w:r>
+        <w:rPr>
+          <w:rFonts w:ascii="Times New Roman" w:hAnsi="Times New Roman" w:cs="Times New Roman"/>
+          <w:szCs w:val="24"/>
+          <w:lang w:val="pt-PT"/>
+        </w:rPr>
+        <w:t xml:space="preserve">E por fim, como sempre, temos os métodos </w:t>
+      </w:r>
+      <w:proofErr w:type="spellStart"/>
+      <w:r>
+        <w:rPr>
+          <w:rFonts w:ascii="Times New Roman" w:hAnsi="Times New Roman" w:cs="Times New Roman"/>
+          <w:b/>
+          <w:bCs/>
+          <w:szCs w:val="24"/>
+          <w:lang w:val="pt-PT"/>
+        </w:rPr>
+        <w:t>toString</w:t>
+      </w:r>
+      <w:proofErr w:type="spellEnd"/>
+      <w:r>
+        <w:rPr>
+          <w:rFonts w:ascii="Times New Roman" w:hAnsi="Times New Roman" w:cs="Times New Roman"/>
+          <w:szCs w:val="24"/>
+          <w:lang w:val="pt-PT"/>
+        </w:rPr>
+        <w:t xml:space="preserve"> e </w:t>
+      </w:r>
+      <w:proofErr w:type="spellStart"/>
+      <w:r>
+        <w:rPr>
+          <w:rFonts w:ascii="Times New Roman" w:hAnsi="Times New Roman" w:cs="Times New Roman"/>
+          <w:b/>
+          <w:bCs/>
+          <w:szCs w:val="24"/>
+          <w:lang w:val="pt-PT"/>
+        </w:rPr>
+        <w:t>equals</w:t>
+      </w:r>
+      <w:proofErr w:type="spellEnd"/>
+      <w:r>
+        <w:rPr>
+          <w:rFonts w:ascii="Times New Roman" w:hAnsi="Times New Roman" w:cs="Times New Roman"/>
+          <w:szCs w:val="24"/>
+          <w:lang w:val="pt-PT"/>
+        </w:rPr>
+        <w:t xml:space="preserve">. O método </w:t>
+      </w:r>
+      <w:proofErr w:type="spellStart"/>
+      <w:r>
+        <w:rPr>
+          <w:rFonts w:ascii="Times New Roman" w:hAnsi="Times New Roman" w:cs="Times New Roman"/>
+          <w:b/>
+          <w:bCs/>
+          <w:szCs w:val="24"/>
+          <w:lang w:val="pt-PT"/>
+        </w:rPr>
+        <w:t>toString</w:t>
+      </w:r>
+      <w:proofErr w:type="spellEnd"/>
+      <w:r>
+        <w:rPr>
+          <w:rFonts w:ascii="Times New Roman" w:hAnsi="Times New Roman" w:cs="Times New Roman"/>
+          <w:szCs w:val="24"/>
+          <w:lang w:val="pt-PT"/>
+        </w:rPr>
+        <w:t xml:space="preserve"> imprime as informações mais relevantes do filme: nome, género, realizador e todos os nomes dos atores (ator e atriz principais e atores secundários). E o método </w:t>
+      </w:r>
+      <w:proofErr w:type="spellStart"/>
+      <w:r>
+        <w:rPr>
+          <w:rFonts w:ascii="Times New Roman" w:hAnsi="Times New Roman" w:cs="Times New Roman"/>
+          <w:b/>
+          <w:bCs/>
+          <w:szCs w:val="24"/>
+          <w:lang w:val="pt-PT"/>
+        </w:rPr>
+        <w:t>equals</w:t>
+      </w:r>
+      <w:proofErr w:type="spellEnd"/>
+      <w:r>
+        <w:rPr>
+          <w:rFonts w:ascii="Times New Roman" w:hAnsi="Times New Roman" w:cs="Times New Roman"/>
+          <w:szCs w:val="24"/>
+          <w:lang w:val="pt-PT"/>
+        </w:rPr>
+        <w:t xml:space="preserve"> </w:t>
+      </w:r>
+      <w:r>
+        <w:rPr>
+          <w:rFonts w:ascii="Times New Roman" w:hAnsi="Times New Roman" w:cs="Times New Roman"/>
+          <w:szCs w:val="24"/>
+          <w:lang w:val="pt-PT"/>
+        </w:rPr>
+        <w:t>compara se um objeto é igual a outro desta classe.</w:t>
+      </w:r>
+    </w:p>
+    <w:p>
+      <w:pPr>
+        <w:rPr>
+          <w:rFonts w:ascii="Times New Roman" w:hAnsi="Times New Roman" w:cs="Times New Roman"/>
+          <w:b/>
+          <w:bCs/>
+          <w:color w:val="002060"/>
+          <w:sz w:val="32"/>
+          <w:szCs w:val="32"/>
+          <w:lang w:val="pt-PT"/>
+        </w:rPr>
+      </w:pPr>
     </w:p>
     <w:p>
       <w:pPr>
@@ -4191,7 +5265,7 @@
           <w:szCs w:val="32"/>
           <w:lang w:val="pt-PT"/>
         </w:rPr>
-        <w:t>Premio</w:t>
+        <w:t>Ator</w:t>
       </w:r>
     </w:p>
     <w:p>
@@ -4223,7 +5297,6 @@
         </w:rPr>
         <w:t xml:space="preserve"> </w:t>
       </w:r>
-      <w:proofErr w:type="spellStart"/>
       <w:r>
         <w:rPr>
           <w:rFonts w:ascii="Times New Roman" w:hAnsi="Times New Roman" w:cs="Times New Roman"/>
@@ -4234,9 +5307,8 @@
           <w:szCs w:val="32"/>
           <w:lang w:val="pt-PT"/>
         </w:rPr>
-        <w:t>FestivalCinema</w:t>
-      </w:r>
-      <w:proofErr w:type="spellEnd"/>
+        <w:t>Premio</w:t>
+      </w:r>
     </w:p>
     <w:p>
       <w:pPr>
@@ -4278,8 +5350,54 @@
           <w:szCs w:val="32"/>
           <w:lang w:val="pt-PT"/>
         </w:rPr>
+        <w:t>FestivalCinema</w:t>
+      </w:r>
+      <w:proofErr w:type="spellEnd"/>
+    </w:p>
+    <w:p>
+      <w:pPr>
+        <w:pStyle w:val="PargrafodaLista"/>
+        <w:numPr>
+          <w:ilvl w:val="2"/>
+          <w:numId w:val="1"/>
+        </w:numPr>
+        <w:rPr>
+          <w:rFonts w:ascii="Times New Roman" w:hAnsi="Times New Roman" w:cs="Times New Roman"/>
+          <w:b/>
+          <w:bCs/>
+          <w:color w:val="002060"/>
+          <w:sz w:val="32"/>
+          <w:szCs w:val="32"/>
+          <w:lang w:val="pt-PT"/>
+        </w:rPr>
+      </w:pPr>
+      <w:r>
+        <w:rPr>
+          <w:rFonts w:ascii="Times New Roman" w:hAnsi="Times New Roman" w:cs="Times New Roman"/>
+          <w:b/>
+          <w:bCs/>
+          <w:color w:val="002060"/>
+          <w:sz w:val="32"/>
+          <w:szCs w:val="32"/>
+          <w:lang w:val="pt-PT"/>
+        </w:rPr>
+        <w:t xml:space="preserve"> </w:t>
+      </w:r>
+      <w:proofErr w:type="spellStart"/>
+      <w:r>
+        <w:rPr>
+          <w:rFonts w:ascii="Times New Roman" w:hAnsi="Times New Roman" w:cs="Times New Roman"/>
+          <w:b/>
+          <w:bCs/>
+          <w:color w:val="002060"/>
+          <w:sz w:val="32"/>
+          <w:szCs w:val="32"/>
+          <w:lang w:val="pt-PT"/>
+        </w:rPr>
         <w:t>Main</w:t>
       </w:r>
+      <w:bookmarkStart w:id="0" w:name="_GoBack"/>
+      <w:bookmarkEnd w:id="0"/>
       <w:proofErr w:type="spellEnd"/>
     </w:p>
     <w:p>

</xml_diff>

<commit_message>
ator (provavelmente faltam coisas)
</commit_message>
<xml_diff>
--- a/Relatório2POO.docx
+++ b/Relatório2POO.docx
@@ -31,11 +31,11 @@
                     <pic:cNvPicPr/>
                   </pic:nvPicPr>
                   <pic:blipFill>
-                    <a:blip r:embed="rId5">
+                    <a:blip r:embed="rId7">
                       <a:extLst>
                         <a:ext uri="{BEBA8EAE-BF5A-486C-A8C5-ECC9F3942E4B}">
                           <a14:imgProps xmlns:a14="http://schemas.microsoft.com/office/drawing/2010/main">
-                            <a14:imgLayer r:embed="rId6">
+                            <a14:imgLayer r:embed="rId8">
                               <a14:imgEffect>
                                 <a14:sharpenSoften amount="50000"/>
                               </a14:imgEffect>
@@ -196,7 +196,7 @@
                     </pic:cNvPicPr>
                   </pic:nvPicPr>
                   <pic:blipFill rotWithShape="1">
-                    <a:blip r:embed="rId7">
+                    <a:blip r:embed="rId9">
                       <a:extLst>
                         <a:ext uri="{28A0092B-C50C-407E-A947-70E740481C1C}">
                           <a14:useLocalDpi xmlns:a14="http://schemas.microsoft.com/office/drawing/2010/main" val="0"/>
@@ -4179,15 +4179,7 @@
           <w:szCs w:val="24"/>
           <w:lang w:val="pt-PT"/>
         </w:rPr>
-        <w:t xml:space="preserve"> </w:t>
-      </w:r>
-      <w:r>
-        <w:rPr>
-          <w:rFonts w:ascii="Times New Roman" w:hAnsi="Times New Roman" w:cs="Times New Roman"/>
-          <w:szCs w:val="24"/>
-          <w:lang w:val="pt-PT"/>
-        </w:rPr>
-        <w:t>compara se um objeto é igual a outro desta classe.</w:t>
+        <w:t xml:space="preserve"> compara se um objeto é igual a outro desta classe.</w:t>
       </w:r>
     </w:p>
     <w:p>
@@ -4809,15 +4801,7 @@
           <w:szCs w:val="24"/>
           <w:lang w:val="pt-PT"/>
         </w:rPr>
-        <w:t xml:space="preserve">, significa que pretende-se inserir no filme um ator ou atriz principais. Como um filme apenas pode ter um ator e atriz principais, o método verifica primeiramente o género do ator que pretende-se inserir e depois verifica se o atributo </w:t>
-      </w:r>
-      <w:r>
-        <w:rPr>
-          <w:rFonts w:ascii="Times New Roman" w:hAnsi="Times New Roman" w:cs="Times New Roman"/>
-          <w:szCs w:val="24"/>
-          <w:lang w:val="pt-PT"/>
-        </w:rPr>
-        <w:t>“</w:t>
+        <w:t>, significa que pretende-se inserir no filme um ator ou atriz principais. Como um filme apenas pode ter um ator e atriz principais, o método verifica primeiramente o género do ator que pretende-se inserir e depois verifica se o atributo “</w:t>
       </w:r>
       <w:proofErr w:type="spellStart"/>
       <w:r>
@@ -4835,23 +4819,7 @@
           <w:szCs w:val="24"/>
           <w:lang w:val="pt-PT"/>
         </w:rPr>
-        <w:t xml:space="preserve">” </w:t>
-      </w:r>
-      <w:r>
-        <w:rPr>
-          <w:rFonts w:ascii="Times New Roman" w:hAnsi="Times New Roman" w:cs="Times New Roman"/>
-          <w:szCs w:val="24"/>
-          <w:lang w:val="pt-PT"/>
-        </w:rPr>
-        <w:t>ou</w:t>
-      </w:r>
-      <w:r>
-        <w:rPr>
-          <w:rFonts w:ascii="Times New Roman" w:hAnsi="Times New Roman" w:cs="Times New Roman"/>
-          <w:szCs w:val="24"/>
-          <w:lang w:val="pt-PT"/>
-        </w:rPr>
-        <w:t xml:space="preserve"> “</w:t>
+        <w:t>” ou “</w:t>
       </w:r>
       <w:proofErr w:type="spellStart"/>
       <w:r>
@@ -4869,15 +4837,7 @@
           <w:szCs w:val="24"/>
           <w:lang w:val="pt-PT"/>
         </w:rPr>
-        <w:t>”</w:t>
-      </w:r>
-      <w:r>
-        <w:rPr>
-          <w:rFonts w:ascii="Times New Roman" w:hAnsi="Times New Roman" w:cs="Times New Roman"/>
-          <w:szCs w:val="24"/>
-          <w:lang w:val="pt-PT"/>
-        </w:rPr>
-        <w:t xml:space="preserve"> (dependendo do género do ator) encontra-se a </w:t>
+        <w:t xml:space="preserve">” (dependendo do género do ator) encontra-se a </w:t>
       </w:r>
       <w:proofErr w:type="spellStart"/>
       <w:r>
@@ -4903,15 +4863,7 @@
           <w:szCs w:val="24"/>
           <w:lang w:val="pt-PT"/>
         </w:rPr>
-        <w:t xml:space="preserve"> Caso contrário, insere o ator no filme e adiciona na lista de filmes que o ator participa esse mesmo filme. Já se o </w:t>
-      </w:r>
-      <w:r>
-        <w:rPr>
-          <w:rFonts w:ascii="Times New Roman" w:hAnsi="Times New Roman" w:cs="Times New Roman"/>
-          <w:szCs w:val="24"/>
-          <w:lang w:val="pt-PT"/>
-        </w:rPr>
-        <w:t>parâmetro “</w:t>
+        <w:t xml:space="preserve"> Caso contrário, insere o ator no filme e adiciona na lista de filmes que o ator participa esse mesmo filme. Já se o parâmetro “</w:t>
       </w:r>
       <w:r>
         <w:rPr>
@@ -4927,15 +4879,7 @@
           <w:szCs w:val="24"/>
           <w:lang w:val="pt-PT"/>
         </w:rPr>
-        <w:t>”</w:t>
-      </w:r>
-      <w:r>
-        <w:rPr>
-          <w:rFonts w:ascii="Times New Roman" w:hAnsi="Times New Roman" w:cs="Times New Roman"/>
-          <w:szCs w:val="24"/>
-          <w:lang w:val="pt-PT"/>
-        </w:rPr>
-        <w:t xml:space="preserve"> for false, significa </w:t>
+        <w:t xml:space="preserve">” for false, significa </w:t>
       </w:r>
       <w:r>
         <w:rPr>
@@ -5002,71 +4946,7 @@
           <w:szCs w:val="24"/>
           <w:lang w:val="pt-PT"/>
         </w:rPr>
-        <w:t xml:space="preserve">, caso contrário, </w:t>
-      </w:r>
-      <w:r>
-        <w:rPr>
-          <w:rFonts w:ascii="Times New Roman" w:hAnsi="Times New Roman" w:cs="Times New Roman"/>
-          <w:szCs w:val="24"/>
-          <w:lang w:val="pt-PT"/>
-        </w:rPr>
-        <w:t xml:space="preserve">é apresentada uma mensagem a dizer que </w:t>
-      </w:r>
-      <w:r>
-        <w:rPr>
-          <w:rFonts w:ascii="Times New Roman" w:hAnsi="Times New Roman" w:cs="Times New Roman"/>
-          <w:szCs w:val="24"/>
-          <w:lang w:val="pt-PT"/>
-        </w:rPr>
-        <w:t>esse</w:t>
-      </w:r>
-      <w:r>
-        <w:rPr>
-          <w:rFonts w:ascii="Times New Roman" w:hAnsi="Times New Roman" w:cs="Times New Roman"/>
-          <w:szCs w:val="24"/>
-          <w:lang w:val="pt-PT"/>
-        </w:rPr>
-        <w:t xml:space="preserve"> ator</w:t>
-      </w:r>
-      <w:r>
-        <w:rPr>
-          <w:rFonts w:ascii="Times New Roman" w:hAnsi="Times New Roman" w:cs="Times New Roman"/>
-          <w:szCs w:val="24"/>
-          <w:lang w:val="pt-PT"/>
-        </w:rPr>
-        <w:t xml:space="preserve"> </w:t>
-      </w:r>
-      <w:r>
-        <w:rPr>
-          <w:rFonts w:ascii="Times New Roman" w:hAnsi="Times New Roman" w:cs="Times New Roman"/>
-          <w:szCs w:val="24"/>
-          <w:lang w:val="pt-PT"/>
-        </w:rPr>
-        <w:t>já</w:t>
-      </w:r>
-      <w:r>
-        <w:rPr>
-          <w:rFonts w:ascii="Times New Roman" w:hAnsi="Times New Roman" w:cs="Times New Roman"/>
-          <w:szCs w:val="24"/>
-          <w:lang w:val="pt-PT"/>
-        </w:rPr>
-        <w:t xml:space="preserve"> está n</w:t>
-      </w:r>
-      <w:r>
-        <w:rPr>
-          <w:rFonts w:ascii="Times New Roman" w:hAnsi="Times New Roman" w:cs="Times New Roman"/>
-          <w:szCs w:val="24"/>
-          <w:lang w:val="pt-PT"/>
-        </w:rPr>
-        <w:t>o filme</w:t>
-      </w:r>
-      <w:r>
-        <w:rPr>
-          <w:rFonts w:ascii="Times New Roman" w:hAnsi="Times New Roman" w:cs="Times New Roman"/>
-          <w:szCs w:val="24"/>
-          <w:lang w:val="pt-PT"/>
-        </w:rPr>
-        <w:t>.</w:t>
+        <w:t>, caso contrário, é apresentada uma mensagem a dizer que esse ator já está no filme.</w:t>
       </w:r>
     </w:p>
     <w:p>
@@ -5202,15 +5082,7 @@
           <w:szCs w:val="24"/>
           <w:lang w:val="pt-PT"/>
         </w:rPr>
-        <w:t xml:space="preserve"> </w:t>
-      </w:r>
-      <w:r>
-        <w:rPr>
-          <w:rFonts w:ascii="Times New Roman" w:hAnsi="Times New Roman" w:cs="Times New Roman"/>
-          <w:szCs w:val="24"/>
-          <w:lang w:val="pt-PT"/>
-        </w:rPr>
-        <w:t>compara se um objeto é igual a outro desta classe.</w:t>
+        <w:t xml:space="preserve"> compara se um objeto é igual a outro desta classe.</w:t>
       </w:r>
     </w:p>
     <w:p>
@@ -5270,6 +5142,880 @@
     </w:p>
     <w:p>
       <w:pPr>
+        <w:rPr>
+          <w:rFonts w:ascii="Times New Roman" w:hAnsi="Times New Roman" w:cs="Times New Roman"/>
+          <w:b/>
+          <w:bCs/>
+          <w:color w:val="002060"/>
+          <w:sz w:val="32"/>
+          <w:szCs w:val="32"/>
+          <w:lang w:val="pt-PT"/>
+        </w:rPr>
+      </w:pPr>
+    </w:p>
+    <w:p>
+      <w:pPr>
+        <w:rPr>
+          <w:rFonts w:ascii="Times New Roman" w:hAnsi="Times New Roman" w:cs="Times New Roman"/>
+          <w:szCs w:val="24"/>
+          <w:lang w:val="pt-PT"/>
+        </w:rPr>
+      </w:pPr>
+      <w:r>
+        <w:rPr>
+          <w:rFonts w:ascii="Times New Roman" w:hAnsi="Times New Roman" w:cs="Times New Roman"/>
+          <w:szCs w:val="24"/>
+          <w:lang w:val="pt-PT"/>
+        </w:rPr>
+        <w:t>Assim como o perito e o realizador, o ator também é uma subclasse de Pessoa.</w:t>
+      </w:r>
+      <w:r>
+        <w:rPr>
+          <w:rFonts w:ascii="Times New Roman" w:hAnsi="Times New Roman" w:cs="Times New Roman"/>
+          <w:szCs w:val="24"/>
+          <w:lang w:val="pt-PT"/>
+        </w:rPr>
+        <w:t xml:space="preserve"> </w:t>
+      </w:r>
+    </w:p>
+    <w:p>
+      <w:pPr>
+        <w:rPr>
+          <w:rFonts w:ascii="Times New Roman" w:hAnsi="Times New Roman" w:cs="Times New Roman"/>
+          <w:szCs w:val="24"/>
+          <w:lang w:val="pt-PT"/>
+        </w:rPr>
+      </w:pPr>
+      <w:r>
+        <w:rPr>
+          <w:rFonts w:ascii="Times New Roman" w:hAnsi="Times New Roman" w:cs="Times New Roman"/>
+          <w:szCs w:val="24"/>
+          <w:lang w:val="pt-PT"/>
+        </w:rPr>
+        <w:t xml:space="preserve">Esta classe tem como atributos do tipo </w:t>
+      </w:r>
+      <w:proofErr w:type="spellStart"/>
+      <w:r>
+        <w:rPr>
+          <w:rFonts w:ascii="Times New Roman" w:hAnsi="Times New Roman" w:cs="Times New Roman"/>
+          <w:szCs w:val="24"/>
+          <w:lang w:val="pt-PT"/>
+        </w:rPr>
+        <w:t>int</w:t>
+      </w:r>
+      <w:proofErr w:type="spellEnd"/>
+      <w:r>
+        <w:rPr>
+          <w:rFonts w:ascii="Times New Roman" w:hAnsi="Times New Roman" w:cs="Times New Roman"/>
+          <w:szCs w:val="24"/>
+          <w:lang w:val="pt-PT"/>
+        </w:rPr>
+        <w:t>: “</w:t>
+      </w:r>
+      <w:proofErr w:type="spellStart"/>
+      <w:r>
+        <w:rPr>
+          <w:rFonts w:ascii="Times New Roman" w:hAnsi="Times New Roman" w:cs="Times New Roman"/>
+          <w:szCs w:val="24"/>
+          <w:lang w:val="pt-PT"/>
+        </w:rPr>
+        <w:t>anosCarreira</w:t>
+      </w:r>
+      <w:proofErr w:type="spellEnd"/>
+      <w:r>
+        <w:rPr>
+          <w:rFonts w:ascii="Times New Roman" w:hAnsi="Times New Roman" w:cs="Times New Roman"/>
+          <w:szCs w:val="24"/>
+          <w:lang w:val="pt-PT"/>
+        </w:rPr>
+        <w:t>” (anos de carreira do ator), “</w:t>
+      </w:r>
+      <w:proofErr w:type="spellStart"/>
+      <w:r>
+        <w:rPr>
+          <w:rFonts w:ascii="Times New Roman" w:hAnsi="Times New Roman" w:cs="Times New Roman"/>
+          <w:szCs w:val="24"/>
+          <w:lang w:val="pt-PT"/>
+        </w:rPr>
+        <w:t>numFilmesEdiçãoAtual</w:t>
+      </w:r>
+      <w:proofErr w:type="spellEnd"/>
+      <w:r>
+        <w:rPr>
+          <w:rFonts w:ascii="Times New Roman" w:hAnsi="Times New Roman" w:cs="Times New Roman"/>
+          <w:szCs w:val="24"/>
+          <w:lang w:val="pt-PT"/>
+        </w:rPr>
+        <w:t>” (número de filmes em que o ator participa na edição atual) e “</w:t>
+      </w:r>
+      <w:proofErr w:type="spellStart"/>
+      <w:r>
+        <w:rPr>
+          <w:rFonts w:ascii="Times New Roman" w:hAnsi="Times New Roman" w:cs="Times New Roman"/>
+          <w:szCs w:val="24"/>
+          <w:lang w:val="pt-PT"/>
+        </w:rPr>
+        <w:t>numFilmesTotal</w:t>
+      </w:r>
+      <w:proofErr w:type="spellEnd"/>
+      <w:r>
+        <w:rPr>
+          <w:rFonts w:ascii="Times New Roman" w:hAnsi="Times New Roman" w:cs="Times New Roman"/>
+          <w:szCs w:val="24"/>
+          <w:lang w:val="pt-PT"/>
+        </w:rPr>
+        <w:t xml:space="preserve">” (número de filmes </w:t>
+      </w:r>
+      <w:r>
+        <w:rPr>
+          <w:rFonts w:ascii="Times New Roman" w:hAnsi="Times New Roman" w:cs="Times New Roman"/>
+          <w:szCs w:val="24"/>
+          <w:lang w:val="pt-PT"/>
+        </w:rPr>
+        <w:t>em que o ator participa</w:t>
+      </w:r>
+      <w:r>
+        <w:rPr>
+          <w:rFonts w:ascii="Times New Roman" w:hAnsi="Times New Roman" w:cs="Times New Roman"/>
+          <w:szCs w:val="24"/>
+          <w:lang w:val="pt-PT"/>
+        </w:rPr>
+        <w:t xml:space="preserve"> no total, ou seja, considerando todas as edições do festival de cinema). E também possui como atributo o </w:t>
+      </w:r>
+      <w:proofErr w:type="spellStart"/>
+      <w:r>
+        <w:rPr>
+          <w:rFonts w:ascii="Times New Roman" w:hAnsi="Times New Roman" w:cs="Times New Roman"/>
+          <w:szCs w:val="24"/>
+          <w:lang w:val="pt-PT"/>
+        </w:rPr>
+        <w:t>ArrayList</w:t>
+      </w:r>
+      <w:proofErr w:type="spellEnd"/>
+      <w:r>
+        <w:rPr>
+          <w:rFonts w:ascii="Times New Roman" w:hAnsi="Times New Roman" w:cs="Times New Roman"/>
+          <w:szCs w:val="24"/>
+          <w:lang w:val="pt-PT"/>
+        </w:rPr>
+        <w:t xml:space="preserve"> contendo os filmes em que este participa.</w:t>
+      </w:r>
+    </w:p>
+    <w:p>
+      <w:pPr>
+        <w:rPr>
+          <w:rFonts w:ascii="Times New Roman" w:hAnsi="Times New Roman" w:cs="Times New Roman"/>
+          <w:szCs w:val="24"/>
+          <w:lang w:val="pt-PT"/>
+        </w:rPr>
+      </w:pPr>
+      <w:r>
+        <w:rPr>
+          <w:rFonts w:ascii="Times New Roman" w:hAnsi="Times New Roman" w:cs="Times New Roman"/>
+          <w:szCs w:val="24"/>
+          <w:lang w:val="pt-PT"/>
+        </w:rPr>
+        <w:t>O construtor tem como parâmetros: o “nome”, o “género” e os “</w:t>
+      </w:r>
+      <w:proofErr w:type="spellStart"/>
+      <w:r>
+        <w:rPr>
+          <w:rFonts w:ascii="Times New Roman" w:hAnsi="Times New Roman" w:cs="Times New Roman"/>
+          <w:szCs w:val="24"/>
+          <w:lang w:val="pt-PT"/>
+        </w:rPr>
+        <w:t>anosCarreira</w:t>
+      </w:r>
+      <w:proofErr w:type="spellEnd"/>
+      <w:r>
+        <w:rPr>
+          <w:rFonts w:ascii="Times New Roman" w:hAnsi="Times New Roman" w:cs="Times New Roman"/>
+          <w:szCs w:val="24"/>
+          <w:lang w:val="pt-PT"/>
+        </w:rPr>
+        <w:t xml:space="preserve">” do ator. Aqui faz-se uma chamada ao construtor da superclasse Pessoa, inicializa-se os atributos </w:t>
+      </w:r>
+      <w:r>
+        <w:rPr>
+          <w:rFonts w:ascii="Times New Roman" w:hAnsi="Times New Roman" w:cs="Times New Roman"/>
+          <w:szCs w:val="24"/>
+          <w:lang w:val="pt-PT"/>
+        </w:rPr>
+        <w:t>“</w:t>
+      </w:r>
+      <w:proofErr w:type="spellStart"/>
+      <w:r>
+        <w:rPr>
+          <w:rFonts w:ascii="Times New Roman" w:hAnsi="Times New Roman" w:cs="Times New Roman"/>
+          <w:szCs w:val="24"/>
+          <w:lang w:val="pt-PT"/>
+        </w:rPr>
+        <w:t>numFilmesEdiçãoAtual</w:t>
+      </w:r>
+      <w:proofErr w:type="spellEnd"/>
+      <w:r>
+        <w:rPr>
+          <w:rFonts w:ascii="Times New Roman" w:hAnsi="Times New Roman" w:cs="Times New Roman"/>
+          <w:szCs w:val="24"/>
+          <w:lang w:val="pt-PT"/>
+        </w:rPr>
+        <w:t>”</w:t>
+      </w:r>
+      <w:r>
+        <w:rPr>
+          <w:rFonts w:ascii="Times New Roman" w:hAnsi="Times New Roman" w:cs="Times New Roman"/>
+          <w:szCs w:val="24"/>
+          <w:lang w:val="pt-PT"/>
+        </w:rPr>
+        <w:t xml:space="preserve"> e </w:t>
+      </w:r>
+      <w:r>
+        <w:rPr>
+          <w:rFonts w:ascii="Times New Roman" w:hAnsi="Times New Roman" w:cs="Times New Roman"/>
+          <w:szCs w:val="24"/>
+          <w:lang w:val="pt-PT"/>
+        </w:rPr>
+        <w:t>“</w:t>
+      </w:r>
+      <w:proofErr w:type="spellStart"/>
+      <w:r>
+        <w:rPr>
+          <w:rFonts w:ascii="Times New Roman" w:hAnsi="Times New Roman" w:cs="Times New Roman"/>
+          <w:szCs w:val="24"/>
+          <w:lang w:val="pt-PT"/>
+        </w:rPr>
+        <w:t>numFilmesTotal</w:t>
+      </w:r>
+      <w:proofErr w:type="spellEnd"/>
+      <w:r>
+        <w:rPr>
+          <w:rFonts w:ascii="Times New Roman" w:hAnsi="Times New Roman" w:cs="Times New Roman"/>
+          <w:szCs w:val="24"/>
+          <w:lang w:val="pt-PT"/>
+        </w:rPr>
+        <w:t>”</w:t>
+      </w:r>
+      <w:r>
+        <w:rPr>
+          <w:rFonts w:ascii="Times New Roman" w:hAnsi="Times New Roman" w:cs="Times New Roman"/>
+          <w:szCs w:val="24"/>
+          <w:lang w:val="pt-PT"/>
+        </w:rPr>
+        <w:t xml:space="preserve"> a zero</w:t>
+      </w:r>
+      <w:r>
+        <w:rPr>
+          <w:rFonts w:ascii="Times New Roman" w:hAnsi="Times New Roman" w:cs="Times New Roman"/>
+          <w:szCs w:val="24"/>
+          <w:lang w:val="pt-PT"/>
+        </w:rPr>
+        <w:t xml:space="preserve"> e também </w:t>
+      </w:r>
+      <w:proofErr w:type="gramStart"/>
+      <w:r>
+        <w:rPr>
+          <w:rFonts w:ascii="Times New Roman" w:hAnsi="Times New Roman" w:cs="Times New Roman"/>
+          <w:szCs w:val="24"/>
+          <w:lang w:val="pt-PT"/>
+        </w:rPr>
+        <w:t>atribuiu-se</w:t>
+      </w:r>
+      <w:proofErr w:type="gramEnd"/>
+      <w:r>
+        <w:rPr>
+          <w:rFonts w:ascii="Times New Roman" w:hAnsi="Times New Roman" w:cs="Times New Roman"/>
+          <w:szCs w:val="24"/>
+          <w:lang w:val="pt-PT"/>
+        </w:rPr>
+        <w:t xml:space="preserve"> a </w:t>
+      </w:r>
+      <w:r>
+        <w:rPr>
+          <w:rFonts w:ascii="Times New Roman" w:hAnsi="Times New Roman" w:cs="Times New Roman"/>
+          <w:szCs w:val="24"/>
+          <w:lang w:val="pt-PT"/>
+        </w:rPr>
+        <w:t>“</w:t>
+      </w:r>
+      <w:proofErr w:type="spellStart"/>
+      <w:r>
+        <w:rPr>
+          <w:rFonts w:ascii="Times New Roman" w:hAnsi="Times New Roman" w:cs="Times New Roman"/>
+          <w:szCs w:val="24"/>
+          <w:lang w:val="pt-PT"/>
+        </w:rPr>
+        <w:t>anosCarreira</w:t>
+      </w:r>
+      <w:proofErr w:type="spellEnd"/>
+      <w:r>
+        <w:rPr>
+          <w:rFonts w:ascii="Times New Roman" w:hAnsi="Times New Roman" w:cs="Times New Roman"/>
+          <w:szCs w:val="24"/>
+          <w:lang w:val="pt-PT"/>
+        </w:rPr>
+        <w:t>”</w:t>
+      </w:r>
+      <w:r>
+        <w:rPr>
+          <w:rFonts w:ascii="Times New Roman" w:hAnsi="Times New Roman" w:cs="Times New Roman"/>
+          <w:szCs w:val="24"/>
+          <w:lang w:val="pt-PT"/>
+        </w:rPr>
+        <w:t xml:space="preserve"> o valor do parâmetro </w:t>
+      </w:r>
+      <w:r>
+        <w:rPr>
+          <w:rFonts w:ascii="Times New Roman" w:hAnsi="Times New Roman" w:cs="Times New Roman"/>
+          <w:szCs w:val="24"/>
+          <w:lang w:val="pt-PT"/>
+        </w:rPr>
+        <w:t>“</w:t>
+      </w:r>
+      <w:proofErr w:type="spellStart"/>
+      <w:r>
+        <w:rPr>
+          <w:rFonts w:ascii="Times New Roman" w:hAnsi="Times New Roman" w:cs="Times New Roman"/>
+          <w:szCs w:val="24"/>
+          <w:lang w:val="pt-PT"/>
+        </w:rPr>
+        <w:t>anosCarreira</w:t>
+      </w:r>
+      <w:proofErr w:type="spellEnd"/>
+      <w:r>
+        <w:rPr>
+          <w:rFonts w:ascii="Times New Roman" w:hAnsi="Times New Roman" w:cs="Times New Roman"/>
+          <w:szCs w:val="24"/>
+          <w:lang w:val="pt-PT"/>
+        </w:rPr>
+        <w:t>”</w:t>
+      </w:r>
+      <w:r>
+        <w:rPr>
+          <w:rFonts w:ascii="Times New Roman" w:hAnsi="Times New Roman" w:cs="Times New Roman"/>
+          <w:szCs w:val="24"/>
+          <w:lang w:val="pt-PT"/>
+        </w:rPr>
+        <w:t xml:space="preserve"> e inicializa-se o </w:t>
+      </w:r>
+      <w:proofErr w:type="spellStart"/>
+      <w:r>
+        <w:rPr>
+          <w:rFonts w:ascii="Times New Roman" w:hAnsi="Times New Roman" w:cs="Times New Roman"/>
+          <w:szCs w:val="24"/>
+          <w:lang w:val="pt-PT"/>
+        </w:rPr>
+        <w:t>ArrayList</w:t>
+      </w:r>
+      <w:proofErr w:type="spellEnd"/>
+      <w:r>
+        <w:rPr>
+          <w:rFonts w:ascii="Times New Roman" w:hAnsi="Times New Roman" w:cs="Times New Roman"/>
+          <w:szCs w:val="24"/>
+          <w:lang w:val="pt-PT"/>
+        </w:rPr>
+        <w:t xml:space="preserve"> dos filmes, para posteriormente serem inseridos os filmes.</w:t>
+      </w:r>
+    </w:p>
+    <w:p>
+      <w:pPr>
+        <w:rPr>
+          <w:rFonts w:ascii="Times New Roman" w:hAnsi="Times New Roman" w:cs="Times New Roman"/>
+          <w:szCs w:val="24"/>
+          <w:lang w:val="pt-PT"/>
+        </w:rPr>
+      </w:pPr>
+      <w:r>
+        <w:rPr>
+          <w:rFonts w:ascii="Times New Roman" w:hAnsi="Times New Roman" w:cs="Times New Roman"/>
+          <w:szCs w:val="24"/>
+          <w:lang w:val="pt-PT"/>
+        </w:rPr>
+        <w:t xml:space="preserve">Aqui implementou-se três métodos </w:t>
+      </w:r>
+      <w:proofErr w:type="spellStart"/>
+      <w:r>
+        <w:rPr>
+          <w:rFonts w:ascii="Times New Roman" w:hAnsi="Times New Roman" w:cs="Times New Roman"/>
+          <w:i/>
+          <w:iCs/>
+          <w:szCs w:val="24"/>
+          <w:lang w:val="pt-PT"/>
+        </w:rPr>
+        <w:t>getter</w:t>
+      </w:r>
+      <w:proofErr w:type="spellEnd"/>
+      <w:r>
+        <w:rPr>
+          <w:rFonts w:ascii="Times New Roman" w:hAnsi="Times New Roman" w:cs="Times New Roman"/>
+          <w:szCs w:val="24"/>
+          <w:lang w:val="pt-PT"/>
+        </w:rPr>
+        <w:t xml:space="preserve">:  </w:t>
+      </w:r>
+      <w:proofErr w:type="spellStart"/>
+      <w:r>
+        <w:rPr>
+          <w:rFonts w:ascii="Times New Roman" w:hAnsi="Times New Roman" w:cs="Times New Roman"/>
+          <w:b/>
+          <w:bCs/>
+          <w:szCs w:val="24"/>
+          <w:lang w:val="pt-PT"/>
+        </w:rPr>
+        <w:t>getAnosCarreira</w:t>
+      </w:r>
+      <w:proofErr w:type="spellEnd"/>
+      <w:r>
+        <w:rPr>
+          <w:rFonts w:ascii="Times New Roman" w:hAnsi="Times New Roman" w:cs="Times New Roman"/>
+          <w:szCs w:val="24"/>
+          <w:lang w:val="pt-PT"/>
+        </w:rPr>
+        <w:t xml:space="preserve"> (retorna os anos de carreira do ator), </w:t>
+      </w:r>
+      <w:proofErr w:type="spellStart"/>
+      <w:r>
+        <w:rPr>
+          <w:rFonts w:ascii="Times New Roman" w:hAnsi="Times New Roman" w:cs="Times New Roman"/>
+          <w:b/>
+          <w:bCs/>
+          <w:szCs w:val="24"/>
+          <w:lang w:val="pt-PT"/>
+        </w:rPr>
+        <w:t>getFilmes</w:t>
+      </w:r>
+      <w:proofErr w:type="spellEnd"/>
+      <w:r>
+        <w:rPr>
+          <w:rFonts w:ascii="Times New Roman" w:hAnsi="Times New Roman" w:cs="Times New Roman"/>
+          <w:szCs w:val="24"/>
+          <w:lang w:val="pt-PT"/>
+        </w:rPr>
+        <w:t xml:space="preserve"> (retorna o </w:t>
+      </w:r>
+      <w:proofErr w:type="spellStart"/>
+      <w:r>
+        <w:rPr>
+          <w:rFonts w:ascii="Times New Roman" w:hAnsi="Times New Roman" w:cs="Times New Roman"/>
+          <w:szCs w:val="24"/>
+          <w:lang w:val="pt-PT"/>
+        </w:rPr>
+        <w:t>ArrayList</w:t>
+      </w:r>
+      <w:proofErr w:type="spellEnd"/>
+      <w:r>
+        <w:rPr>
+          <w:rFonts w:ascii="Times New Roman" w:hAnsi="Times New Roman" w:cs="Times New Roman"/>
+          <w:szCs w:val="24"/>
+          <w:lang w:val="pt-PT"/>
+        </w:rPr>
+        <w:t xml:space="preserve"> </w:t>
+      </w:r>
+      <w:r>
+        <w:rPr>
+          <w:rFonts w:ascii="Times New Roman" w:hAnsi="Times New Roman" w:cs="Times New Roman"/>
+          <w:szCs w:val="24"/>
+          <w:lang w:val="pt-PT"/>
+        </w:rPr>
+        <w:t xml:space="preserve">contendo os filmes em que o ator participa) e </w:t>
+      </w:r>
+      <w:proofErr w:type="spellStart"/>
+      <w:r>
+        <w:rPr>
+          <w:rFonts w:ascii="Times New Roman" w:hAnsi="Times New Roman" w:cs="Times New Roman"/>
+          <w:b/>
+          <w:bCs/>
+          <w:szCs w:val="24"/>
+          <w:lang w:val="pt-PT"/>
+        </w:rPr>
+        <w:t>getnumFilmesEdiçãoAtual</w:t>
+      </w:r>
+      <w:proofErr w:type="spellEnd"/>
+      <w:r>
+        <w:rPr>
+          <w:rFonts w:ascii="Times New Roman" w:hAnsi="Times New Roman" w:cs="Times New Roman"/>
+          <w:szCs w:val="24"/>
+          <w:lang w:val="pt-PT"/>
+        </w:rPr>
+        <w:t xml:space="preserve"> (retorna o número de filmes em que o ator participa na edição atual).</w:t>
+      </w:r>
+    </w:p>
+    <w:p>
+      <w:pPr>
+        <w:rPr>
+          <w:rFonts w:ascii="Times New Roman" w:hAnsi="Times New Roman" w:cs="Times New Roman"/>
+          <w:szCs w:val="24"/>
+          <w:lang w:val="pt-PT"/>
+        </w:rPr>
+      </w:pPr>
+      <w:r>
+        <w:rPr>
+          <w:rFonts w:ascii="Times New Roman" w:hAnsi="Times New Roman" w:cs="Times New Roman"/>
+          <w:szCs w:val="24"/>
+          <w:lang w:val="pt-PT"/>
+        </w:rPr>
+        <w:t xml:space="preserve">O método </w:t>
+      </w:r>
+      <w:proofErr w:type="spellStart"/>
+      <w:r>
+        <w:rPr>
+          <w:rFonts w:ascii="Times New Roman" w:hAnsi="Times New Roman" w:cs="Times New Roman"/>
+          <w:b/>
+          <w:bCs/>
+          <w:szCs w:val="24"/>
+          <w:lang w:val="pt-PT"/>
+        </w:rPr>
+        <w:t>resetNumFilmesEdicaoAtual</w:t>
+      </w:r>
+      <w:proofErr w:type="spellEnd"/>
+      <w:r>
+        <w:rPr>
+          <w:rFonts w:ascii="Times New Roman" w:hAnsi="Times New Roman" w:cs="Times New Roman"/>
+          <w:szCs w:val="24"/>
+          <w:lang w:val="pt-PT"/>
+        </w:rPr>
+        <w:t xml:space="preserve">, coloca novamente </w:t>
+      </w:r>
+      <w:r>
+        <w:rPr>
+          <w:rFonts w:ascii="Times New Roman" w:hAnsi="Times New Roman" w:cs="Times New Roman"/>
+          <w:szCs w:val="24"/>
+          <w:lang w:val="pt-PT"/>
+        </w:rPr>
+        <w:t>a zero</w:t>
+      </w:r>
+      <w:r>
+        <w:rPr>
+          <w:rFonts w:ascii="Times New Roman" w:hAnsi="Times New Roman" w:cs="Times New Roman"/>
+          <w:szCs w:val="24"/>
+          <w:lang w:val="pt-PT"/>
+        </w:rPr>
+        <w:t xml:space="preserve"> o atributo </w:t>
+      </w:r>
+      <w:r>
+        <w:rPr>
+          <w:rFonts w:ascii="Times New Roman" w:hAnsi="Times New Roman" w:cs="Times New Roman"/>
+          <w:szCs w:val="24"/>
+          <w:lang w:val="pt-PT"/>
+        </w:rPr>
+        <w:t>“</w:t>
+      </w:r>
+      <w:proofErr w:type="spellStart"/>
+      <w:r>
+        <w:rPr>
+          <w:rFonts w:ascii="Times New Roman" w:hAnsi="Times New Roman" w:cs="Times New Roman"/>
+          <w:szCs w:val="24"/>
+          <w:lang w:val="pt-PT"/>
+        </w:rPr>
+        <w:t>numFilmesEdiçãoAtual</w:t>
+      </w:r>
+      <w:proofErr w:type="spellEnd"/>
+      <w:r>
+        <w:rPr>
+          <w:rFonts w:ascii="Times New Roman" w:hAnsi="Times New Roman" w:cs="Times New Roman"/>
+          <w:szCs w:val="24"/>
+          <w:lang w:val="pt-PT"/>
+        </w:rPr>
+        <w:t>”.</w:t>
+      </w:r>
+    </w:p>
+    <w:p>
+      <w:pPr>
+        <w:rPr>
+          <w:rFonts w:ascii="Times New Roman" w:hAnsi="Times New Roman" w:cs="Times New Roman"/>
+          <w:szCs w:val="24"/>
+          <w:lang w:val="pt-PT"/>
+        </w:rPr>
+      </w:pPr>
+      <w:r>
+        <w:rPr>
+          <w:rFonts w:ascii="Times New Roman" w:hAnsi="Times New Roman" w:cs="Times New Roman"/>
+          <w:szCs w:val="24"/>
+          <w:lang w:val="pt-PT"/>
+        </w:rPr>
+        <w:t xml:space="preserve">O método </w:t>
+      </w:r>
+      <w:proofErr w:type="spellStart"/>
+      <w:r>
+        <w:rPr>
+          <w:rFonts w:ascii="Times New Roman" w:hAnsi="Times New Roman" w:cs="Times New Roman"/>
+          <w:b/>
+          <w:bCs/>
+          <w:szCs w:val="24"/>
+          <w:lang w:val="pt-PT"/>
+        </w:rPr>
+        <w:t>incrementaAnosCarreira</w:t>
+      </w:r>
+      <w:proofErr w:type="spellEnd"/>
+      <w:r>
+        <w:rPr>
+          <w:rFonts w:ascii="Times New Roman" w:hAnsi="Times New Roman" w:cs="Times New Roman"/>
+          <w:szCs w:val="24"/>
+          <w:lang w:val="pt-PT"/>
+        </w:rPr>
+        <w:t>, tal como o nome indica, incrementa os anos de carreira do ator</w:t>
+      </w:r>
+      <w:r>
+        <w:rPr>
+          <w:rFonts w:ascii="Times New Roman" w:hAnsi="Times New Roman" w:cs="Times New Roman"/>
+          <w:szCs w:val="24"/>
+          <w:lang w:val="pt-PT"/>
+        </w:rPr>
+        <w:t>, ou seja, quando é criada uma nova edição, os anos de carreira de todos os atores que participaram nas edições anteriores é incrementado.</w:t>
+      </w:r>
+    </w:p>
+    <w:p>
+      <w:pPr>
+        <w:rPr>
+          <w:rFonts w:ascii="Times New Roman" w:hAnsi="Times New Roman" w:cs="Times New Roman"/>
+          <w:szCs w:val="24"/>
+          <w:lang w:val="pt-PT"/>
+        </w:rPr>
+      </w:pPr>
+      <w:r>
+        <w:rPr>
+          <w:rFonts w:ascii="Times New Roman" w:hAnsi="Times New Roman" w:cs="Times New Roman"/>
+          <w:szCs w:val="24"/>
+          <w:lang w:val="pt-PT"/>
+        </w:rPr>
+        <w:t xml:space="preserve">O método </w:t>
+      </w:r>
+      <w:proofErr w:type="spellStart"/>
+      <w:r>
+        <w:rPr>
+          <w:rFonts w:ascii="Times New Roman" w:hAnsi="Times New Roman" w:cs="Times New Roman"/>
+          <w:b/>
+          <w:bCs/>
+          <w:szCs w:val="24"/>
+          <w:lang w:val="pt-PT"/>
+        </w:rPr>
+        <w:t>podeInserirFilme</w:t>
+      </w:r>
+      <w:proofErr w:type="spellEnd"/>
+      <w:r>
+        <w:rPr>
+          <w:rFonts w:ascii="Times New Roman" w:hAnsi="Times New Roman" w:cs="Times New Roman"/>
+          <w:szCs w:val="24"/>
+          <w:lang w:val="pt-PT"/>
+        </w:rPr>
+        <w:t xml:space="preserve"> diz-nos se podemos ou não inserir um filme na lista de filmes do ator. Como um ator só pode participar em um máximo de dois filmes em </w:t>
+      </w:r>
+      <w:r>
+        <w:rPr>
+          <w:rFonts w:ascii="Times New Roman" w:hAnsi="Times New Roman" w:cs="Times New Roman"/>
+          <w:szCs w:val="24"/>
+          <w:lang w:val="pt-PT"/>
+        </w:rPr>
+        <w:lastRenderedPageBreak/>
+        <w:t xml:space="preserve">cada edição do festival, caso o ator já participe em dois filmes, este método retorna false, caso contrário retorna </w:t>
+      </w:r>
+      <w:proofErr w:type="spellStart"/>
+      <w:r>
+        <w:rPr>
+          <w:rFonts w:ascii="Times New Roman" w:hAnsi="Times New Roman" w:cs="Times New Roman"/>
+          <w:szCs w:val="24"/>
+          <w:lang w:val="pt-PT"/>
+        </w:rPr>
+        <w:t>true</w:t>
+      </w:r>
+      <w:proofErr w:type="spellEnd"/>
+      <w:r>
+        <w:rPr>
+          <w:rFonts w:ascii="Times New Roman" w:hAnsi="Times New Roman" w:cs="Times New Roman"/>
+          <w:szCs w:val="24"/>
+          <w:lang w:val="pt-PT"/>
+        </w:rPr>
+        <w:t xml:space="preserve">. </w:t>
+      </w:r>
+    </w:p>
+    <w:p>
+      <w:pPr>
+        <w:rPr>
+          <w:rFonts w:ascii="Times New Roman" w:hAnsi="Times New Roman" w:cs="Times New Roman"/>
+          <w:szCs w:val="24"/>
+          <w:lang w:val="pt-PT"/>
+        </w:rPr>
+      </w:pPr>
+      <w:r>
+        <w:rPr>
+          <w:rFonts w:ascii="Times New Roman" w:hAnsi="Times New Roman" w:cs="Times New Roman"/>
+          <w:szCs w:val="24"/>
+          <w:lang w:val="pt-PT"/>
+        </w:rPr>
+        <w:t xml:space="preserve">Para inserir um filme na lista de filmes definiu-se o método </w:t>
+      </w:r>
+      <w:proofErr w:type="spellStart"/>
+      <w:r>
+        <w:rPr>
+          <w:rFonts w:ascii="Times New Roman" w:hAnsi="Times New Roman" w:cs="Times New Roman"/>
+          <w:b/>
+          <w:bCs/>
+          <w:szCs w:val="24"/>
+          <w:lang w:val="pt-PT"/>
+        </w:rPr>
+        <w:t>inserirFilme</w:t>
+      </w:r>
+      <w:proofErr w:type="spellEnd"/>
+      <w:r>
+        <w:rPr>
+          <w:rFonts w:ascii="Times New Roman" w:hAnsi="Times New Roman" w:cs="Times New Roman"/>
+          <w:szCs w:val="24"/>
+          <w:lang w:val="pt-PT"/>
+        </w:rPr>
+        <w:t xml:space="preserve">, que para além de inserir o filme, incrementa os atributos </w:t>
+      </w:r>
+      <w:r>
+        <w:rPr>
+          <w:rFonts w:ascii="Times New Roman" w:hAnsi="Times New Roman" w:cs="Times New Roman"/>
+          <w:szCs w:val="24"/>
+          <w:lang w:val="pt-PT"/>
+        </w:rPr>
+        <w:t>“</w:t>
+      </w:r>
+      <w:proofErr w:type="spellStart"/>
+      <w:r>
+        <w:rPr>
+          <w:rFonts w:ascii="Times New Roman" w:hAnsi="Times New Roman" w:cs="Times New Roman"/>
+          <w:szCs w:val="24"/>
+          <w:lang w:val="pt-PT"/>
+        </w:rPr>
+        <w:t>numFilmesEdiçãoAtual</w:t>
+      </w:r>
+      <w:proofErr w:type="spellEnd"/>
+      <w:r>
+        <w:rPr>
+          <w:rFonts w:ascii="Times New Roman" w:hAnsi="Times New Roman" w:cs="Times New Roman"/>
+          <w:szCs w:val="24"/>
+          <w:lang w:val="pt-PT"/>
+        </w:rPr>
+        <w:t>”</w:t>
+      </w:r>
+      <w:r>
+        <w:rPr>
+          <w:rFonts w:ascii="Times New Roman" w:hAnsi="Times New Roman" w:cs="Times New Roman"/>
+          <w:szCs w:val="24"/>
+          <w:lang w:val="pt-PT"/>
+        </w:rPr>
+        <w:t xml:space="preserve"> e </w:t>
+      </w:r>
+      <w:r>
+        <w:rPr>
+          <w:rFonts w:ascii="Times New Roman" w:hAnsi="Times New Roman" w:cs="Times New Roman"/>
+          <w:szCs w:val="24"/>
+          <w:lang w:val="pt-PT"/>
+        </w:rPr>
+        <w:t>“</w:t>
+      </w:r>
+      <w:proofErr w:type="spellStart"/>
+      <w:r>
+        <w:rPr>
+          <w:rFonts w:ascii="Times New Roman" w:hAnsi="Times New Roman" w:cs="Times New Roman"/>
+          <w:szCs w:val="24"/>
+          <w:lang w:val="pt-PT"/>
+        </w:rPr>
+        <w:t>numFilmesTotal</w:t>
+      </w:r>
+      <w:proofErr w:type="spellEnd"/>
+      <w:r>
+        <w:rPr>
+          <w:rFonts w:ascii="Times New Roman" w:hAnsi="Times New Roman" w:cs="Times New Roman"/>
+          <w:szCs w:val="24"/>
+          <w:lang w:val="pt-PT"/>
+        </w:rPr>
+        <w:t>”</w:t>
+      </w:r>
+      <w:r>
+        <w:rPr>
+          <w:rFonts w:ascii="Times New Roman" w:hAnsi="Times New Roman" w:cs="Times New Roman"/>
+          <w:szCs w:val="24"/>
+          <w:lang w:val="pt-PT"/>
+        </w:rPr>
+        <w:t>.</w:t>
+      </w:r>
+    </w:p>
+    <w:p>
+      <w:pPr>
+        <w:ind w:firstLine="708"/>
+        <w:rPr>
+          <w:rFonts w:ascii="Times New Roman" w:hAnsi="Times New Roman" w:cs="Times New Roman"/>
+          <w:szCs w:val="24"/>
+          <w:lang w:val="pt-PT"/>
+        </w:rPr>
+      </w:pPr>
+      <w:r>
+        <w:rPr>
+          <w:rFonts w:ascii="Times New Roman" w:hAnsi="Times New Roman" w:cs="Times New Roman"/>
+          <w:szCs w:val="24"/>
+          <w:lang w:val="pt-PT"/>
+        </w:rPr>
+        <w:t xml:space="preserve">E por último, o método </w:t>
+      </w:r>
+      <w:proofErr w:type="spellStart"/>
+      <w:r>
+        <w:rPr>
+          <w:rFonts w:ascii="Times New Roman" w:hAnsi="Times New Roman" w:cs="Times New Roman"/>
+          <w:b/>
+          <w:bCs/>
+          <w:szCs w:val="24"/>
+          <w:lang w:val="pt-PT"/>
+        </w:rPr>
+        <w:t>toString</w:t>
+      </w:r>
+      <w:proofErr w:type="spellEnd"/>
+      <w:r>
+        <w:rPr>
+          <w:rFonts w:ascii="Times New Roman" w:hAnsi="Times New Roman" w:cs="Times New Roman"/>
+          <w:szCs w:val="24"/>
+          <w:lang w:val="pt-PT"/>
+        </w:rPr>
+        <w:t xml:space="preserve"> imprime o nome, o género, os anos de carreira do ator, e o nome dos filmes em que este participa (caso o ator participe em algum filme). E o método </w:t>
+      </w:r>
+      <w:proofErr w:type="spellStart"/>
+      <w:r>
+        <w:rPr>
+          <w:rFonts w:ascii="Times New Roman" w:hAnsi="Times New Roman" w:cs="Times New Roman"/>
+          <w:b/>
+          <w:bCs/>
+          <w:szCs w:val="24"/>
+          <w:lang w:val="pt-PT"/>
+        </w:rPr>
+        <w:t>equals</w:t>
+      </w:r>
+      <w:proofErr w:type="spellEnd"/>
+      <w:r>
+        <w:rPr>
+          <w:rFonts w:ascii="Times New Roman" w:hAnsi="Times New Roman" w:cs="Times New Roman"/>
+          <w:szCs w:val="24"/>
+          <w:lang w:val="pt-PT"/>
+        </w:rPr>
+        <w:t xml:space="preserve"> </w:t>
+      </w:r>
+      <w:r>
+        <w:rPr>
+          <w:rFonts w:ascii="Times New Roman" w:hAnsi="Times New Roman" w:cs="Times New Roman"/>
+          <w:szCs w:val="24"/>
+          <w:lang w:val="pt-PT"/>
+        </w:rPr>
+        <w:t>compara se um objeto é igual a outro desta classe.</w:t>
+      </w:r>
+    </w:p>
+    <w:p>
+      <w:pPr>
+        <w:ind w:firstLine="0"/>
+        <w:rPr>
+          <w:rFonts w:ascii="Times New Roman" w:hAnsi="Times New Roman" w:cs="Times New Roman"/>
+          <w:b/>
+          <w:bCs/>
+          <w:color w:val="002060"/>
+          <w:sz w:val="32"/>
+          <w:szCs w:val="32"/>
+          <w:lang w:val="pt-PT"/>
+        </w:rPr>
+      </w:pPr>
+      <w:bookmarkStart w:id="0" w:name="_GoBack"/>
+      <w:bookmarkEnd w:id="0"/>
+    </w:p>
+    <w:p>
+      <w:pPr>
         <w:pStyle w:val="PargrafodaLista"/>
         <w:numPr>
           <w:ilvl w:val="2"/>
@@ -5396,8 +6142,6 @@
         </w:rPr>
         <w:t>Main</w:t>
       </w:r>
-      <w:bookmarkStart w:id="0" w:name="_GoBack"/>
-      <w:bookmarkEnd w:id="0"/>
       <w:proofErr w:type="spellEnd"/>
     </w:p>
     <w:p>
@@ -5548,13 +6292,110 @@
       </w:r>
     </w:p>
     <w:sectPr>
+      <w:footerReference w:type="default" r:id="rId10"/>
       <w:pgSz w:w="11906" w:h="16838"/>
       <w:pgMar w:top="1417" w:right="1701" w:bottom="1417" w:left="1701" w:header="708" w:footer="708" w:gutter="0"/>
       <w:cols w:space="708"/>
+      <w:titlePg/>
       <w:docGrid w:linePitch="360"/>
     </w:sectPr>
   </w:body>
 </w:document>
+</file>
+
+<file path=word/endnotes.xml><?xml version="1.0" encoding="utf-8"?>
+<w:endnotes xmlns:wpc="http://schemas.microsoft.com/office/word/2010/wordprocessingCanvas" xmlns:cx="http://schemas.microsoft.com/office/drawing/2014/chartex" xmlns:cx1="http://schemas.microsoft.com/office/drawing/2015/9/8/chartex" xmlns:cx2="http://schemas.microsoft.com/office/drawing/2015/10/21/chartex" xmlns:cx3="http://schemas.microsoft.com/office/drawing/2016/5/9/chartex" xmlns:cx4="http://schemas.microsoft.com/office/drawing/2016/5/10/chartex" xmlns:cx5="http://schemas.microsoft.com/office/drawing/2016/5/11/chartex" xmlns:cx6="http://schemas.microsoft.com/office/drawing/2016/5/12/chartex" xmlns:cx7="http://schemas.microsoft.com/office/drawing/2016/5/13/chartex" xmlns:cx8="http://schemas.microsoft.com/office/drawing/2016/5/14/chartex" xmlns:mc="http://schemas.openxmlformats.org/markup-compatibility/2006" xmlns:aink="http://schemas.microsoft.com/office/drawing/2016/ink" xmlns:am3d="http://schemas.microsoft.com/office/drawing/2017/model3d" xmlns:o="urn:schemas-microsoft-com:office:office" xmlns:r="http://schemas.openxmlformats.org/officeDocument/2006/relationships" xmlns:m="http://schemas.openxmlformats.org/officeDocument/2006/math" xmlns:v="urn:schemas-microsoft-com:vml" xmlns:wp14="http://schemas.microsoft.com/office/word/2010/wordprocessingDrawing" xmlns:wp="http://schemas.openxmlformats.org/drawingml/2006/wordprocessingDrawing" xmlns:w10="urn:schemas-microsoft-com:office:word" xmlns:w="http://schemas.openxmlformats.org/wordprocessingml/2006/main" xmlns:w14="http://schemas.microsoft.com/office/word/2010/wordml" xmlns:w15="http://schemas.microsoft.com/office/word/2012/wordml" xmlns:w16cid="http://schemas.microsoft.com/office/word/2016/wordml/cid" xmlns:w16se="http://schemas.microsoft.com/office/word/2015/wordml/symex" xmlns:wpg="http://schemas.microsoft.com/office/word/2010/wordprocessingGroup" xmlns:wpi="http://schemas.microsoft.com/office/word/2010/wordprocessingInk" xmlns:wne="http://schemas.microsoft.com/office/word/2006/wordml" xmlns:wps="http://schemas.microsoft.com/office/word/2010/wordprocessingShape" mc:Ignorable="w14 w15 w16se w16cid wp14">
+  <w:endnote w:type="separator" w:id="-1">
+    <w:p>
+      <w:pPr>
+        <w:spacing w:line="240" w:lineRule="auto"/>
+      </w:pPr>
+      <w:r>
+        <w:separator/>
+      </w:r>
+    </w:p>
+  </w:endnote>
+  <w:endnote w:type="continuationSeparator" w:id="0">
+    <w:p>
+      <w:pPr>
+        <w:spacing w:line="240" w:lineRule="auto"/>
+      </w:pPr>
+      <w:r>
+        <w:continuationSeparator/>
+      </w:r>
+    </w:p>
+  </w:endnote>
+</w:endnotes>
+</file>
+
+<file path=word/footer1.xml><?xml version="1.0" encoding="utf-8"?>
+<w:ftr xmlns:wpc="http://schemas.microsoft.com/office/word/2010/wordprocessingCanvas" xmlns:cx="http://schemas.microsoft.com/office/drawing/2014/chartex" xmlns:cx1="http://schemas.microsoft.com/office/drawing/2015/9/8/chartex" xmlns:cx2="http://schemas.microsoft.com/office/drawing/2015/10/21/chartex" xmlns:cx3="http://schemas.microsoft.com/office/drawing/2016/5/9/chartex" xmlns:cx4="http://schemas.microsoft.com/office/drawing/2016/5/10/chartex" xmlns:cx5="http://schemas.microsoft.com/office/drawing/2016/5/11/chartex" xmlns:cx6="http://schemas.microsoft.com/office/drawing/2016/5/12/chartex" xmlns:cx7="http://schemas.microsoft.com/office/drawing/2016/5/13/chartex" xmlns:cx8="http://schemas.microsoft.com/office/drawing/2016/5/14/chartex" xmlns:mc="http://schemas.openxmlformats.org/markup-compatibility/2006" xmlns:aink="http://schemas.microsoft.com/office/drawing/2016/ink" xmlns:am3d="http://schemas.microsoft.com/office/drawing/2017/model3d" xmlns:o="urn:schemas-microsoft-com:office:office" xmlns:r="http://schemas.openxmlformats.org/officeDocument/2006/relationships" xmlns:m="http://schemas.openxmlformats.org/officeDocument/2006/math" xmlns:v="urn:schemas-microsoft-com:vml" xmlns:wp14="http://schemas.microsoft.com/office/word/2010/wordprocessingDrawing" xmlns:wp="http://schemas.openxmlformats.org/drawingml/2006/wordprocessingDrawing" xmlns:w10="urn:schemas-microsoft-com:office:word" xmlns:w="http://schemas.openxmlformats.org/wordprocessingml/2006/main" xmlns:w14="http://schemas.microsoft.com/office/word/2010/wordml" xmlns:w15="http://schemas.microsoft.com/office/word/2012/wordml" xmlns:w16cid="http://schemas.microsoft.com/office/word/2016/wordml/cid" xmlns:w16se="http://schemas.microsoft.com/office/word/2015/wordml/symex" xmlns:wpg="http://schemas.microsoft.com/office/word/2010/wordprocessingGroup" xmlns:wpi="http://schemas.microsoft.com/office/word/2010/wordprocessingInk" xmlns:wne="http://schemas.microsoft.com/office/word/2006/wordml" xmlns:wps="http://schemas.microsoft.com/office/word/2010/wordprocessingShape" mc:Ignorable="w14 w15 w16se w16cid wp14">
+  <w:sdt>
+    <w:sdtPr>
+      <w:id w:val="1567529686"/>
+      <w:docPartObj>
+        <w:docPartGallery w:val="Page Numbers (Bottom of Page)"/>
+        <w:docPartUnique/>
+      </w:docPartObj>
+    </w:sdtPr>
+    <w:sdtContent>
+      <w:p>
+        <w:pPr>
+          <w:pStyle w:val="Rodap"/>
+          <w:jc w:val="right"/>
+        </w:pPr>
+        <w:r>
+          <w:fldChar w:fldCharType="begin"/>
+        </w:r>
+        <w:r>
+          <w:instrText>PAGE   \* MERGEFORMAT</w:instrText>
+        </w:r>
+        <w:r>
+          <w:fldChar w:fldCharType="separate"/>
+        </w:r>
+        <w:r>
+          <w:rPr>
+            <w:lang w:val="pt-PT"/>
+          </w:rPr>
+          <w:t>2</w:t>
+        </w:r>
+        <w:r>
+          <w:fldChar w:fldCharType="end"/>
+        </w:r>
+      </w:p>
+    </w:sdtContent>
+  </w:sdt>
+  <w:p>
+    <w:pPr>
+      <w:pStyle w:val="Rodap"/>
+    </w:pPr>
+  </w:p>
+</w:ftr>
+</file>
+
+<file path=word/footnotes.xml><?xml version="1.0" encoding="utf-8"?>
+<w:footnotes xmlns:wpc="http://schemas.microsoft.com/office/word/2010/wordprocessingCanvas" xmlns:cx="http://schemas.microsoft.com/office/drawing/2014/chartex" xmlns:cx1="http://schemas.microsoft.com/office/drawing/2015/9/8/chartex" xmlns:cx2="http://schemas.microsoft.com/office/drawing/2015/10/21/chartex" xmlns:cx3="http://schemas.microsoft.com/office/drawing/2016/5/9/chartex" xmlns:cx4="http://schemas.microsoft.com/office/drawing/2016/5/10/chartex" xmlns:cx5="http://schemas.microsoft.com/office/drawing/2016/5/11/chartex" xmlns:cx6="http://schemas.microsoft.com/office/drawing/2016/5/12/chartex" xmlns:cx7="http://schemas.microsoft.com/office/drawing/2016/5/13/chartex" xmlns:cx8="http://schemas.microsoft.com/office/drawing/2016/5/14/chartex" xmlns:mc="http://schemas.openxmlformats.org/markup-compatibility/2006" xmlns:aink="http://schemas.microsoft.com/office/drawing/2016/ink" xmlns:am3d="http://schemas.microsoft.com/office/drawing/2017/model3d" xmlns:o="urn:schemas-microsoft-com:office:office" xmlns:r="http://schemas.openxmlformats.org/officeDocument/2006/relationships" xmlns:m="http://schemas.openxmlformats.org/officeDocument/2006/math" xmlns:v="urn:schemas-microsoft-com:vml" xmlns:wp14="http://schemas.microsoft.com/office/word/2010/wordprocessingDrawing" xmlns:wp="http://schemas.openxmlformats.org/drawingml/2006/wordprocessingDrawing" xmlns:w10="urn:schemas-microsoft-com:office:word" xmlns:w="http://schemas.openxmlformats.org/wordprocessingml/2006/main" xmlns:w14="http://schemas.microsoft.com/office/word/2010/wordml" xmlns:w15="http://schemas.microsoft.com/office/word/2012/wordml" xmlns:w16cid="http://schemas.microsoft.com/office/word/2016/wordml/cid" xmlns:w16se="http://schemas.microsoft.com/office/word/2015/wordml/symex" xmlns:wpg="http://schemas.microsoft.com/office/word/2010/wordprocessingGroup" xmlns:wpi="http://schemas.microsoft.com/office/word/2010/wordprocessingInk" xmlns:wne="http://schemas.microsoft.com/office/word/2006/wordml" xmlns:wps="http://schemas.microsoft.com/office/word/2010/wordprocessingShape" mc:Ignorable="w14 w15 w16se w16cid wp14">
+  <w:footnote w:type="separator" w:id="-1">
+    <w:p>
+      <w:pPr>
+        <w:spacing w:line="240" w:lineRule="auto"/>
+      </w:pPr>
+      <w:r>
+        <w:separator/>
+      </w:r>
+    </w:p>
+  </w:footnote>
+  <w:footnote w:type="continuationSeparator" w:id="0">
+    <w:p>
+      <w:pPr>
+        <w:spacing w:line="240" w:lineRule="auto"/>
+      </w:pPr>
+      <w:r>
+        <w:continuationSeparator/>
+      </w:r>
+    </w:p>
+  </w:footnote>
+</w:footnotes>
 </file>
 
 <file path=word/numbering.xml><?xml version="1.0" encoding="utf-8"?>
@@ -6252,6 +7093,60 @@
       <w:contextualSpacing/>
     </w:pPr>
   </w:style>
+  <w:style w:type="paragraph" w:styleId="Cabealho">
+    <w:name w:val="header"/>
+    <w:basedOn w:val="Normal"/>
+    <w:link w:val="CabealhoCarter"/>
+    <w:uiPriority w:val="99"/>
+    <w:unhideWhenUsed/>
+    <w:rsid w:val="003C0609"/>
+    <w:pPr>
+      <w:tabs>
+        <w:tab w:val="center" w:pos="4252"/>
+        <w:tab w:val="right" w:pos="8504"/>
+      </w:tabs>
+      <w:spacing w:line="240" w:lineRule="auto"/>
+    </w:pPr>
+  </w:style>
+  <w:style w:type="character" w:customStyle="1" w:styleId="CabealhoCarter">
+    <w:name w:val="Cabeçalho Caráter"/>
+    <w:basedOn w:val="Tipodeletrapredefinidodopargrafo"/>
+    <w:link w:val="Cabealho"/>
+    <w:uiPriority w:val="99"/>
+    <w:rsid w:val="003C0609"/>
+    <w:rPr>
+      <w:rFonts w:ascii="Arial" w:hAnsi="Arial"/>
+      <w:sz w:val="24"/>
+      <w:lang w:val="en-US"/>
+    </w:rPr>
+  </w:style>
+  <w:style w:type="paragraph" w:styleId="Rodap">
+    <w:name w:val="footer"/>
+    <w:basedOn w:val="Normal"/>
+    <w:link w:val="RodapCarter"/>
+    <w:uiPriority w:val="99"/>
+    <w:unhideWhenUsed/>
+    <w:rsid w:val="003C0609"/>
+    <w:pPr>
+      <w:tabs>
+        <w:tab w:val="center" w:pos="4252"/>
+        <w:tab w:val="right" w:pos="8504"/>
+      </w:tabs>
+      <w:spacing w:line="240" w:lineRule="auto"/>
+    </w:pPr>
+  </w:style>
+  <w:style w:type="character" w:customStyle="1" w:styleId="RodapCarter">
+    <w:name w:val="Rodapé Caráter"/>
+    <w:basedOn w:val="Tipodeletrapredefinidodopargrafo"/>
+    <w:link w:val="Rodap"/>
+    <w:uiPriority w:val="99"/>
+    <w:rsid w:val="003C0609"/>
+    <w:rPr>
+      <w:rFonts w:ascii="Arial" w:hAnsi="Arial"/>
+      <w:sz w:val="24"/>
+      <w:lang w:val="en-US"/>
+    </w:rPr>
+  </w:style>
 </w:styles>
 </file>
 

</xml_diff>

<commit_message>
Pode avançar sem pontuar
</commit_message>
<xml_diff>
--- a/Relatório2POO.docx
+++ b/Relatório2POO.docx
@@ -666,7 +666,7 @@
       <w:sdtContent>
         <w:p>
           <w:pPr>
-            <w:pStyle w:val="Cabealhodondice"/>
+            <w:pStyle w:val="TOCHeading"/>
             <w:jc w:val="center"/>
             <w:rPr>
               <w:rFonts w:ascii="Times New Roman" w:hAnsi="Times New Roman" w:cs="Times New Roman"/>
@@ -681,7 +681,7 @@
         </w:p>
         <w:p>
           <w:pPr>
-            <w:pStyle w:val="ndice1"/>
+            <w:pStyle w:val="TOC1"/>
             <w:tabs>
               <w:tab w:val="left" w:pos="1100"/>
               <w:tab w:val="right" w:leader="dot" w:pos="8494"/>
@@ -705,7 +705,7 @@
           <w:hyperlink w:anchor="_Toc40363254" w:history="1">
             <w:r>
               <w:rPr>
-                <w:rStyle w:val="Hiperligao"/>
+                <w:rStyle w:val="Hyperlink"/>
                 <w:rFonts w:ascii="Times New Roman" w:hAnsi="Times New Roman" w:cs="Times New Roman"/>
                 <w:noProof/>
                 <w:lang w:val="pt-PT"/>
@@ -723,7 +723,7 @@
             </w:r>
             <w:r>
               <w:rPr>
-                <w:rStyle w:val="Hiperligao"/>
+                <w:rStyle w:val="Hyperlink"/>
                 <w:rFonts w:ascii="Times New Roman" w:hAnsi="Times New Roman" w:cs="Times New Roman"/>
                 <w:noProof/>
                 <w:lang w:val="pt-PT"/>
@@ -789,7 +789,7 @@
         </w:p>
         <w:p>
           <w:pPr>
-            <w:pStyle w:val="ndice1"/>
+            <w:pStyle w:val="TOC1"/>
             <w:tabs>
               <w:tab w:val="left" w:pos="1100"/>
               <w:tab w:val="right" w:leader="dot" w:pos="8494"/>
@@ -804,7 +804,7 @@
           <w:hyperlink w:anchor="_Toc40363255" w:history="1">
             <w:r>
               <w:rPr>
-                <w:rStyle w:val="Hiperligao"/>
+                <w:rStyle w:val="Hyperlink"/>
                 <w:rFonts w:ascii="Times New Roman" w:hAnsi="Times New Roman" w:cs="Times New Roman"/>
                 <w:noProof/>
                 <w:lang w:val="pt-PT"/>
@@ -822,7 +822,7 @@
             </w:r>
             <w:r>
               <w:rPr>
-                <w:rStyle w:val="Hiperligao"/>
+                <w:rStyle w:val="Hyperlink"/>
                 <w:rFonts w:ascii="Times New Roman" w:hAnsi="Times New Roman" w:cs="Times New Roman"/>
                 <w:noProof/>
                 <w:lang w:val="pt-PT"/>
@@ -888,7 +888,7 @@
         </w:p>
         <w:p>
           <w:pPr>
-            <w:pStyle w:val="ndice1"/>
+            <w:pStyle w:val="TOC1"/>
             <w:tabs>
               <w:tab w:val="left" w:pos="1100"/>
               <w:tab w:val="right" w:leader="dot" w:pos="8494"/>
@@ -903,7 +903,7 @@
           <w:hyperlink w:anchor="_Toc40363256" w:history="1">
             <w:r>
               <w:rPr>
-                <w:rStyle w:val="Hiperligao"/>
+                <w:rStyle w:val="Hyperlink"/>
                 <w:rFonts w:ascii="Times New Roman" w:hAnsi="Times New Roman" w:cs="Times New Roman"/>
                 <w:noProof/>
                 <w:lang w:val="pt-PT"/>
@@ -921,7 +921,7 @@
             </w:r>
             <w:r>
               <w:rPr>
-                <w:rStyle w:val="Hiperligao"/>
+                <w:rStyle w:val="Hyperlink"/>
                 <w:rFonts w:ascii="Times New Roman" w:hAnsi="Times New Roman" w:cs="Times New Roman"/>
                 <w:noProof/>
                 <w:lang w:val="pt-PT"/>
@@ -987,7 +987,7 @@
         </w:p>
         <w:p>
           <w:pPr>
-            <w:pStyle w:val="ndice2"/>
+            <w:pStyle w:val="TOC2"/>
             <w:tabs>
               <w:tab w:val="left" w:pos="1540"/>
               <w:tab w:val="right" w:leader="dot" w:pos="8494"/>
@@ -1002,7 +1002,7 @@
           <w:hyperlink w:anchor="_Toc40363257" w:history="1">
             <w:r>
               <w:rPr>
-                <w:rStyle w:val="Hiperligao"/>
+                <w:rStyle w:val="Hyperlink"/>
                 <w:rFonts w:ascii="Times New Roman" w:hAnsi="Times New Roman" w:cs="Times New Roman"/>
                 <w:noProof/>
                 <w:lang w:val="pt-PT"/>
@@ -1020,7 +1020,7 @@
             </w:r>
             <w:r>
               <w:rPr>
-                <w:rStyle w:val="Hiperligao"/>
+                <w:rStyle w:val="Hyperlink"/>
                 <w:rFonts w:ascii="Times New Roman" w:hAnsi="Times New Roman" w:cs="Times New Roman"/>
                 <w:noProof/>
                 <w:lang w:val="pt-PT"/>
@@ -1086,7 +1086,7 @@
         </w:p>
         <w:p>
           <w:pPr>
-            <w:pStyle w:val="ndice3"/>
+            <w:pStyle w:val="TOC3"/>
             <w:tabs>
               <w:tab w:val="left" w:pos="1807"/>
               <w:tab w:val="right" w:leader="dot" w:pos="8494"/>
@@ -1101,7 +1101,7 @@
           <w:hyperlink w:anchor="_Toc40363258" w:history="1">
             <w:r>
               <w:rPr>
-                <w:rStyle w:val="Hiperligao"/>
+                <w:rStyle w:val="Hyperlink"/>
                 <w:rFonts w:ascii="Times New Roman" w:hAnsi="Times New Roman" w:cs="Times New Roman"/>
                 <w:noProof/>
                 <w:lang w:val="pt-PT"/>
@@ -1119,7 +1119,7 @@
             </w:r>
             <w:r>
               <w:rPr>
-                <w:rStyle w:val="Hiperligao"/>
+                <w:rStyle w:val="Hyperlink"/>
                 <w:rFonts w:ascii="Times New Roman" w:hAnsi="Times New Roman" w:cs="Times New Roman"/>
                 <w:noProof/>
                 <w:lang w:val="pt-PT"/>
@@ -1185,7 +1185,7 @@
         </w:p>
         <w:p>
           <w:pPr>
-            <w:pStyle w:val="ndice3"/>
+            <w:pStyle w:val="TOC3"/>
             <w:tabs>
               <w:tab w:val="left" w:pos="1807"/>
               <w:tab w:val="right" w:leader="dot" w:pos="8494"/>
@@ -1200,7 +1200,7 @@
           <w:hyperlink w:anchor="_Toc40363259" w:history="1">
             <w:r>
               <w:rPr>
-                <w:rStyle w:val="Hiperligao"/>
+                <w:rStyle w:val="Hyperlink"/>
                 <w:rFonts w:ascii="Times New Roman" w:hAnsi="Times New Roman" w:cs="Times New Roman"/>
                 <w:noProof/>
                 <w:lang w:val="pt-PT"/>
@@ -1218,7 +1218,7 @@
             </w:r>
             <w:r>
               <w:rPr>
-                <w:rStyle w:val="Hiperligao"/>
+                <w:rStyle w:val="Hyperlink"/>
                 <w:rFonts w:ascii="Times New Roman" w:hAnsi="Times New Roman" w:cs="Times New Roman"/>
                 <w:noProof/>
                 <w:lang w:val="pt-PT"/>
@@ -1284,7 +1284,7 @@
         </w:p>
         <w:p>
           <w:pPr>
-            <w:pStyle w:val="ndice3"/>
+            <w:pStyle w:val="TOC3"/>
             <w:tabs>
               <w:tab w:val="left" w:pos="1807"/>
               <w:tab w:val="right" w:leader="dot" w:pos="8494"/>
@@ -1299,7 +1299,7 @@
           <w:hyperlink w:anchor="_Toc40363260" w:history="1">
             <w:r>
               <w:rPr>
-                <w:rStyle w:val="Hiperligao"/>
+                <w:rStyle w:val="Hyperlink"/>
                 <w:rFonts w:ascii="Times New Roman" w:hAnsi="Times New Roman" w:cs="Times New Roman"/>
                 <w:noProof/>
                 <w:lang w:val="pt-PT"/>
@@ -1317,7 +1317,7 @@
             </w:r>
             <w:r>
               <w:rPr>
-                <w:rStyle w:val="Hiperligao"/>
+                <w:rStyle w:val="Hyperlink"/>
                 <w:rFonts w:ascii="Times New Roman" w:hAnsi="Times New Roman" w:cs="Times New Roman"/>
                 <w:noProof/>
                 <w:lang w:val="pt-PT"/>
@@ -1383,7 +1383,7 @@
         </w:p>
         <w:p>
           <w:pPr>
-            <w:pStyle w:val="ndice3"/>
+            <w:pStyle w:val="TOC3"/>
             <w:tabs>
               <w:tab w:val="left" w:pos="1807"/>
               <w:tab w:val="right" w:leader="dot" w:pos="8494"/>
@@ -1398,7 +1398,7 @@
           <w:hyperlink w:anchor="_Toc40363261" w:history="1">
             <w:r>
               <w:rPr>
-                <w:rStyle w:val="Hiperligao"/>
+                <w:rStyle w:val="Hyperlink"/>
                 <w:rFonts w:ascii="Times New Roman" w:hAnsi="Times New Roman" w:cs="Times New Roman"/>
                 <w:noProof/>
                 <w:lang w:val="pt-PT"/>
@@ -1416,7 +1416,7 @@
             </w:r>
             <w:r>
               <w:rPr>
-                <w:rStyle w:val="Hiperligao"/>
+                <w:rStyle w:val="Hyperlink"/>
                 <w:rFonts w:ascii="Times New Roman" w:hAnsi="Times New Roman" w:cs="Times New Roman"/>
                 <w:noProof/>
                 <w:lang w:val="pt-PT"/>
@@ -1482,7 +1482,7 @@
         </w:p>
         <w:p>
           <w:pPr>
-            <w:pStyle w:val="ndice3"/>
+            <w:pStyle w:val="TOC3"/>
             <w:tabs>
               <w:tab w:val="left" w:pos="1807"/>
               <w:tab w:val="right" w:leader="dot" w:pos="8494"/>
@@ -1497,7 +1497,7 @@
           <w:hyperlink w:anchor="_Toc40363262" w:history="1">
             <w:r>
               <w:rPr>
-                <w:rStyle w:val="Hiperligao"/>
+                <w:rStyle w:val="Hyperlink"/>
                 <w:rFonts w:ascii="Times New Roman" w:hAnsi="Times New Roman" w:cs="Times New Roman"/>
                 <w:noProof/>
                 <w:lang w:val="pt-PT"/>
@@ -1515,7 +1515,7 @@
             </w:r>
             <w:r>
               <w:rPr>
-                <w:rStyle w:val="Hiperligao"/>
+                <w:rStyle w:val="Hyperlink"/>
                 <w:rFonts w:ascii="Times New Roman" w:hAnsi="Times New Roman" w:cs="Times New Roman"/>
                 <w:noProof/>
                 <w:lang w:val="pt-PT"/>
@@ -1581,7 +1581,7 @@
         </w:p>
         <w:p>
           <w:pPr>
-            <w:pStyle w:val="ndice3"/>
+            <w:pStyle w:val="TOC3"/>
             <w:tabs>
               <w:tab w:val="left" w:pos="1807"/>
               <w:tab w:val="right" w:leader="dot" w:pos="8494"/>
@@ -1596,7 +1596,7 @@
           <w:hyperlink w:anchor="_Toc40363263" w:history="1">
             <w:r>
               <w:rPr>
-                <w:rStyle w:val="Hiperligao"/>
+                <w:rStyle w:val="Hyperlink"/>
                 <w:rFonts w:ascii="Times New Roman" w:hAnsi="Times New Roman" w:cs="Times New Roman"/>
                 <w:noProof/>
                 <w:lang w:val="pt-PT"/>
@@ -1614,7 +1614,7 @@
             </w:r>
             <w:r>
               <w:rPr>
-                <w:rStyle w:val="Hiperligao"/>
+                <w:rStyle w:val="Hyperlink"/>
                 <w:rFonts w:ascii="Times New Roman" w:hAnsi="Times New Roman" w:cs="Times New Roman"/>
                 <w:noProof/>
                 <w:lang w:val="pt-PT"/>
@@ -1680,7 +1680,7 @@
         </w:p>
         <w:p>
           <w:pPr>
-            <w:pStyle w:val="ndice3"/>
+            <w:pStyle w:val="TOC3"/>
             <w:tabs>
               <w:tab w:val="left" w:pos="1807"/>
               <w:tab w:val="right" w:leader="dot" w:pos="8494"/>
@@ -1695,7 +1695,7 @@
           <w:hyperlink w:anchor="_Toc40363264" w:history="1">
             <w:r>
               <w:rPr>
-                <w:rStyle w:val="Hiperligao"/>
+                <w:rStyle w:val="Hyperlink"/>
                 <w:rFonts w:ascii="Times New Roman" w:hAnsi="Times New Roman" w:cs="Times New Roman"/>
                 <w:noProof/>
                 <w:lang w:val="pt-PT"/>
@@ -1713,7 +1713,7 @@
             </w:r>
             <w:r>
               <w:rPr>
-                <w:rStyle w:val="Hiperligao"/>
+                <w:rStyle w:val="Hyperlink"/>
                 <w:rFonts w:ascii="Times New Roman" w:hAnsi="Times New Roman" w:cs="Times New Roman"/>
                 <w:noProof/>
                 <w:lang w:val="pt-PT"/>
@@ -1779,7 +1779,7 @@
         </w:p>
         <w:p>
           <w:pPr>
-            <w:pStyle w:val="ndice3"/>
+            <w:pStyle w:val="TOC3"/>
             <w:tabs>
               <w:tab w:val="left" w:pos="1807"/>
               <w:tab w:val="right" w:leader="dot" w:pos="8494"/>
@@ -1794,7 +1794,7 @@
           <w:hyperlink w:anchor="_Toc40363265" w:history="1">
             <w:r>
               <w:rPr>
-                <w:rStyle w:val="Hiperligao"/>
+                <w:rStyle w:val="Hyperlink"/>
                 <w:rFonts w:ascii="Times New Roman" w:hAnsi="Times New Roman" w:cs="Times New Roman"/>
                 <w:noProof/>
                 <w:lang w:val="pt-PT"/>
@@ -1812,7 +1812,7 @@
             </w:r>
             <w:r>
               <w:rPr>
-                <w:rStyle w:val="Hiperligao"/>
+                <w:rStyle w:val="Hyperlink"/>
                 <w:rFonts w:ascii="Times New Roman" w:hAnsi="Times New Roman" w:cs="Times New Roman"/>
                 <w:noProof/>
                 <w:lang w:val="pt-PT"/>
@@ -1878,7 +1878,7 @@
         </w:p>
         <w:p>
           <w:pPr>
-            <w:pStyle w:val="ndice3"/>
+            <w:pStyle w:val="TOC3"/>
             <w:tabs>
               <w:tab w:val="left" w:pos="1807"/>
               <w:tab w:val="right" w:leader="dot" w:pos="8494"/>
@@ -1893,7 +1893,7 @@
           <w:hyperlink w:anchor="_Toc40363266" w:history="1">
             <w:r>
               <w:rPr>
-                <w:rStyle w:val="Hiperligao"/>
+                <w:rStyle w:val="Hyperlink"/>
                 <w:rFonts w:ascii="Times New Roman" w:hAnsi="Times New Roman" w:cs="Times New Roman"/>
                 <w:noProof/>
                 <w:lang w:val="pt-PT"/>
@@ -1911,7 +1911,7 @@
             </w:r>
             <w:r>
               <w:rPr>
-                <w:rStyle w:val="Hiperligao"/>
+                <w:rStyle w:val="Hyperlink"/>
                 <w:rFonts w:ascii="Times New Roman" w:hAnsi="Times New Roman" w:cs="Times New Roman"/>
                 <w:noProof/>
                 <w:lang w:val="pt-PT"/>
@@ -1977,7 +1977,7 @@
         </w:p>
         <w:p>
           <w:pPr>
-            <w:pStyle w:val="ndice1"/>
+            <w:pStyle w:val="TOC1"/>
             <w:tabs>
               <w:tab w:val="left" w:pos="1100"/>
               <w:tab w:val="right" w:leader="dot" w:pos="8494"/>
@@ -1992,7 +1992,7 @@
           <w:hyperlink w:anchor="_Toc40363267" w:history="1">
             <w:r>
               <w:rPr>
-                <w:rStyle w:val="Hiperligao"/>
+                <w:rStyle w:val="Hyperlink"/>
                 <w:rFonts w:ascii="Times New Roman" w:hAnsi="Times New Roman" w:cs="Times New Roman"/>
                 <w:noProof/>
                 <w:lang w:val="pt-PT"/>
@@ -2010,7 +2010,7 @@
             </w:r>
             <w:r>
               <w:rPr>
-                <w:rStyle w:val="Hiperligao"/>
+                <w:rStyle w:val="Hyperlink"/>
                 <w:rFonts w:ascii="Times New Roman" w:hAnsi="Times New Roman" w:cs="Times New Roman"/>
                 <w:noProof/>
                 <w:lang w:val="pt-PT"/>
@@ -2076,7 +2076,7 @@
         </w:p>
         <w:p>
           <w:pPr>
-            <w:pStyle w:val="ndice1"/>
+            <w:pStyle w:val="TOC1"/>
             <w:tabs>
               <w:tab w:val="left" w:pos="1100"/>
               <w:tab w:val="right" w:leader="dot" w:pos="8494"/>
@@ -2091,7 +2091,7 @@
           <w:hyperlink w:anchor="_Toc40363268" w:history="1">
             <w:r>
               <w:rPr>
-                <w:rStyle w:val="Hiperligao"/>
+                <w:rStyle w:val="Hyperlink"/>
                 <w:rFonts w:ascii="Times New Roman" w:hAnsi="Times New Roman" w:cs="Times New Roman"/>
                 <w:noProof/>
                 <w:lang w:val="pt-PT"/>
@@ -2109,7 +2109,7 @@
             </w:r>
             <w:r>
               <w:rPr>
-                <w:rStyle w:val="Hiperligao"/>
+                <w:rStyle w:val="Hyperlink"/>
                 <w:rFonts w:ascii="Times New Roman" w:hAnsi="Times New Roman" w:cs="Times New Roman"/>
                 <w:noProof/>
                 <w:lang w:val="pt-PT"/>
@@ -2209,7 +2209,7 @@
     </w:p>
     <w:p>
       <w:pPr>
-        <w:pStyle w:val="PargrafodaLista"/>
+        <w:pStyle w:val="ListParagraph"/>
         <w:numPr>
           <w:ilvl w:val="0"/>
           <w:numId w:val="1"/>
@@ -2404,7 +2404,7 @@
     </w:p>
     <w:p>
       <w:pPr>
-        <w:pStyle w:val="PargrafodaLista"/>
+        <w:pStyle w:val="ListParagraph"/>
         <w:numPr>
           <w:ilvl w:val="0"/>
           <w:numId w:val="1"/>
@@ -2568,7 +2568,25 @@
           <w:szCs w:val="24"/>
           <w:lang w:val="pt-PT"/>
         </w:rPr>
-        <w:t xml:space="preserve"> Um filme não poderá ter mais do que um ator ou atriz principais. Os atores distinguem-se pelo nome e anos de carreira, e só poderão participar no máximo de dois filmes em uma edição. No festival, tanto os filmes quanto os atores competem para ganhar prémios. A cada prémio competem 4 candidatos, cujo vencedor é decidido com base na média das pontuações (1-10) dadas por um conjunto de peritos. </w:t>
+        <w:t xml:space="preserve"> Um filme não poderá ter mais do que um ator ou atriz principais. Os atores distinguem-se pelo nome e anos de carreira, e só poderão participar no máximo de dois filmes </w:t>
+      </w:r>
+      <w:r>
+        <w:rPr>
+          <w:rFonts w:ascii="Times New Roman" w:hAnsi="Times New Roman" w:cs="Times New Roman"/>
+          <w:szCs w:val="24"/>
+          <w:lang w:val="pt-PT"/>
+        </w:rPr>
+        <w:t>n</w:t>
+      </w:r>
+      <w:bookmarkStart w:id="2" w:name="_GoBack"/>
+      <w:bookmarkEnd w:id="2"/>
+      <w:r>
+        <w:rPr>
+          <w:rFonts w:ascii="Times New Roman" w:hAnsi="Times New Roman" w:cs="Times New Roman"/>
+          <w:szCs w:val="24"/>
+          <w:lang w:val="pt-PT"/>
+        </w:rPr>
+        <w:t xml:space="preserve">uma edição. No festival, tanto os filmes quanto os atores competem para ganhar prémios. A cada prémio competem 4 candidatos, cujo vencedor é decidido com base na média das pontuações (1-10) dadas por um conjunto de peritos. </w:t>
       </w:r>
     </w:p>
     <w:p>
@@ -2587,7 +2605,7 @@
     </w:p>
     <w:p>
       <w:pPr>
-        <w:pStyle w:val="PargrafodaLista"/>
+        <w:pStyle w:val="ListParagraph"/>
         <w:numPr>
           <w:ilvl w:val="0"/>
           <w:numId w:val="1"/>
@@ -2603,7 +2621,7 @@
           <w:lang w:val="pt-PT"/>
         </w:rPr>
       </w:pPr>
-      <w:bookmarkStart w:id="2" w:name="_Toc40363256"/>
+      <w:bookmarkStart w:id="3" w:name="_Toc40363256"/>
       <w:r>
         <w:rPr>
           <w:rFonts w:ascii="Times New Roman" w:hAnsi="Times New Roman" w:cs="Times New Roman"/>
@@ -2628,11 +2646,11 @@
         </w:rPr>
         <w:t>o</w:t>
       </w:r>
-      <w:bookmarkEnd w:id="2"/>
-    </w:p>
-    <w:p>
-      <w:pPr>
-        <w:pStyle w:val="PargrafodaLista"/>
+      <w:bookmarkEnd w:id="3"/>
+    </w:p>
+    <w:p>
+      <w:pPr>
+        <w:pStyle w:val="ListParagraph"/>
         <w:ind w:left="1287" w:firstLine="0"/>
         <w:rPr>
           <w:rFonts w:ascii="Times New Roman" w:hAnsi="Times New Roman" w:cs="Times New Roman"/>
@@ -2647,7 +2665,7 @@
     </w:p>
     <w:p>
       <w:pPr>
-        <w:pStyle w:val="PargrafodaLista"/>
+        <w:pStyle w:val="ListParagraph"/>
         <w:numPr>
           <w:ilvl w:val="1"/>
           <w:numId w:val="1"/>
@@ -2663,7 +2681,7 @@
           <w:lang w:val="pt-PT"/>
         </w:rPr>
       </w:pPr>
-      <w:bookmarkStart w:id="3" w:name="_Toc40363257"/>
+      <w:bookmarkStart w:id="4" w:name="_Toc40363257"/>
       <w:r>
         <w:rPr>
           <w:rFonts w:ascii="Times New Roman" w:hAnsi="Times New Roman" w:cs="Times New Roman"/>
@@ -2676,7 +2694,7 @@
         </w:rPr>
         <w:t>Classes</w:t>
       </w:r>
-      <w:bookmarkEnd w:id="3"/>
+      <w:bookmarkEnd w:id="4"/>
     </w:p>
     <w:p>
       <w:pPr>
@@ -2690,7 +2708,7 @@
     </w:p>
     <w:p>
       <w:pPr>
-        <w:pStyle w:val="PargrafodaLista"/>
+        <w:pStyle w:val="ListParagraph"/>
         <w:numPr>
           <w:ilvl w:val="2"/>
           <w:numId w:val="1"/>
@@ -2718,7 +2736,7 @@
         </w:rPr>
         <w:t xml:space="preserve"> </w:t>
       </w:r>
-      <w:bookmarkStart w:id="4" w:name="_Toc40363258"/>
+      <w:bookmarkStart w:id="5" w:name="_Toc40363258"/>
       <w:r>
         <w:rPr>
           <w:rFonts w:ascii="Times New Roman" w:hAnsi="Times New Roman" w:cs="Times New Roman"/>
@@ -2743,11 +2761,11 @@
         </w:rPr>
         <w:t>a</w:t>
       </w:r>
-      <w:bookmarkEnd w:id="4"/>
-    </w:p>
-    <w:p>
-      <w:pPr>
-        <w:pStyle w:val="PargrafodaLista"/>
+      <w:bookmarkEnd w:id="5"/>
+    </w:p>
+    <w:p>
+      <w:pPr>
+        <w:pStyle w:val="ListParagraph"/>
         <w:ind w:left="2367" w:firstLine="0"/>
         <w:rPr>
           <w:rFonts w:ascii="Times New Roman" w:hAnsi="Times New Roman" w:cs="Times New Roman"/>
@@ -3010,7 +3028,7 @@
     </w:p>
     <w:p>
       <w:pPr>
-        <w:pStyle w:val="PargrafodaLista"/>
+        <w:pStyle w:val="ListParagraph"/>
         <w:numPr>
           <w:ilvl w:val="2"/>
           <w:numId w:val="1"/>
@@ -3038,7 +3056,7 @@
         </w:rPr>
         <w:t xml:space="preserve"> </w:t>
       </w:r>
-      <w:bookmarkStart w:id="5" w:name="_Toc40363259"/>
+      <w:bookmarkStart w:id="6" w:name="_Toc40363259"/>
       <w:r>
         <w:rPr>
           <w:rFonts w:ascii="Times New Roman" w:hAnsi="Times New Roman" w:cs="Times New Roman"/>
@@ -3051,11 +3069,11 @@
         </w:rPr>
         <w:t>Edição</w:t>
       </w:r>
-      <w:bookmarkEnd w:id="5"/>
-    </w:p>
-    <w:p>
-      <w:pPr>
-        <w:pStyle w:val="PargrafodaLista"/>
+      <w:bookmarkEnd w:id="6"/>
+    </w:p>
+    <w:p>
+      <w:pPr>
+        <w:pStyle w:val="ListParagraph"/>
         <w:ind w:left="2367" w:firstLine="0"/>
         <w:rPr>
           <w:rFonts w:ascii="Times New Roman" w:hAnsi="Times New Roman" w:cs="Times New Roman"/>
@@ -3503,7 +3521,7 @@
     </w:p>
     <w:p>
       <w:pPr>
-        <w:pStyle w:val="PargrafodaLista"/>
+        <w:pStyle w:val="ListParagraph"/>
         <w:numPr>
           <w:ilvl w:val="0"/>
           <w:numId w:val="2"/>
@@ -3525,7 +3543,7 @@
     </w:p>
     <w:p>
       <w:pPr>
-        <w:pStyle w:val="PargrafodaLista"/>
+        <w:pStyle w:val="ListParagraph"/>
         <w:numPr>
           <w:ilvl w:val="0"/>
           <w:numId w:val="2"/>
@@ -3547,7 +3565,7 @@
     </w:p>
     <w:p>
       <w:pPr>
-        <w:pStyle w:val="PargrafodaLista"/>
+        <w:pStyle w:val="ListParagraph"/>
         <w:numPr>
           <w:ilvl w:val="0"/>
           <w:numId w:val="2"/>
@@ -3569,7 +3587,7 @@
     </w:p>
     <w:p>
       <w:pPr>
-        <w:pStyle w:val="PargrafodaLista"/>
+        <w:pStyle w:val="ListParagraph"/>
         <w:numPr>
           <w:ilvl w:val="0"/>
           <w:numId w:val="2"/>
@@ -3591,7 +3609,7 @@
     </w:p>
     <w:p>
       <w:pPr>
-        <w:pStyle w:val="PargrafodaLista"/>
+        <w:pStyle w:val="ListParagraph"/>
         <w:numPr>
           <w:ilvl w:val="0"/>
           <w:numId w:val="2"/>
@@ -3613,7 +3631,7 @@
     </w:p>
     <w:p>
       <w:pPr>
-        <w:pStyle w:val="PargrafodaLista"/>
+        <w:pStyle w:val="ListParagraph"/>
         <w:numPr>
           <w:ilvl w:val="0"/>
           <w:numId w:val="2"/>
@@ -3635,7 +3653,7 @@
     </w:p>
     <w:p>
       <w:pPr>
-        <w:pStyle w:val="PargrafodaLista"/>
+        <w:pStyle w:val="ListParagraph"/>
         <w:numPr>
           <w:ilvl w:val="0"/>
           <w:numId w:val="2"/>
@@ -3657,7 +3675,7 @@
     </w:p>
     <w:p>
       <w:pPr>
-        <w:pStyle w:val="PargrafodaLista"/>
+        <w:pStyle w:val="ListParagraph"/>
         <w:numPr>
           <w:ilvl w:val="0"/>
           <w:numId w:val="2"/>
@@ -3679,7 +3697,7 @@
     </w:p>
     <w:p>
       <w:pPr>
-        <w:pStyle w:val="PargrafodaLista"/>
+        <w:pStyle w:val="ListParagraph"/>
         <w:numPr>
           <w:ilvl w:val="0"/>
           <w:numId w:val="2"/>
@@ -3701,7 +3719,7 @@
     </w:p>
     <w:p>
       <w:pPr>
-        <w:pStyle w:val="PargrafodaLista"/>
+        <w:pStyle w:val="ListParagraph"/>
         <w:ind w:firstLine="0"/>
         <w:rPr>
           <w:rFonts w:ascii="Times New Roman" w:hAnsi="Times New Roman" w:cs="Times New Roman"/>
@@ -4476,7 +4494,7 @@
     </w:p>
     <w:p>
       <w:pPr>
-        <w:pStyle w:val="PargrafodaLista"/>
+        <w:pStyle w:val="ListParagraph"/>
         <w:numPr>
           <w:ilvl w:val="2"/>
           <w:numId w:val="1"/>
@@ -4504,7 +4522,7 @@
         </w:rPr>
         <w:t xml:space="preserve"> </w:t>
       </w:r>
-      <w:bookmarkStart w:id="6" w:name="_Toc40363260"/>
+      <w:bookmarkStart w:id="7" w:name="_Toc40363260"/>
       <w:r>
         <w:rPr>
           <w:rFonts w:ascii="Times New Roman" w:hAnsi="Times New Roman" w:cs="Times New Roman"/>
@@ -4517,11 +4535,11 @@
         </w:rPr>
         <w:t>Perito</w:t>
       </w:r>
-      <w:bookmarkEnd w:id="6"/>
-    </w:p>
-    <w:p>
-      <w:pPr>
-        <w:pStyle w:val="PargrafodaLista"/>
+      <w:bookmarkEnd w:id="7"/>
+    </w:p>
+    <w:p>
+      <w:pPr>
+        <w:pStyle w:val="ListParagraph"/>
         <w:ind w:left="2367" w:firstLine="0"/>
         <w:rPr>
           <w:rFonts w:ascii="Times New Roman" w:hAnsi="Times New Roman" w:cs="Times New Roman"/>
@@ -5082,7 +5100,7 @@
     </w:p>
     <w:p>
       <w:pPr>
-        <w:pStyle w:val="PargrafodaLista"/>
+        <w:pStyle w:val="ListParagraph"/>
         <w:numPr>
           <w:ilvl w:val="2"/>
           <w:numId w:val="1"/>
@@ -5110,7 +5128,7 @@
         </w:rPr>
         <w:t xml:space="preserve"> </w:t>
       </w:r>
-      <w:bookmarkStart w:id="7" w:name="_Toc40363261"/>
+      <w:bookmarkStart w:id="8" w:name="_Toc40363261"/>
       <w:r>
         <w:rPr>
           <w:rFonts w:ascii="Times New Roman" w:hAnsi="Times New Roman" w:cs="Times New Roman"/>
@@ -5123,11 +5141,11 @@
         </w:rPr>
         <w:t>Realizador</w:t>
       </w:r>
-      <w:bookmarkEnd w:id="7"/>
-    </w:p>
-    <w:p>
-      <w:pPr>
-        <w:pStyle w:val="PargrafodaLista"/>
+      <w:bookmarkEnd w:id="8"/>
+    </w:p>
+    <w:p>
+      <w:pPr>
+        <w:pStyle w:val="ListParagraph"/>
         <w:ind w:left="2367" w:firstLine="0"/>
         <w:rPr>
           <w:rFonts w:ascii="Times New Roman" w:hAnsi="Times New Roman" w:cs="Times New Roman"/>
@@ -5368,7 +5386,7 @@
     </w:p>
     <w:p>
       <w:pPr>
-        <w:pStyle w:val="PargrafodaLista"/>
+        <w:pStyle w:val="ListParagraph"/>
         <w:numPr>
           <w:ilvl w:val="2"/>
           <w:numId w:val="1"/>
@@ -5396,7 +5414,7 @@
         </w:rPr>
         <w:t xml:space="preserve"> </w:t>
       </w:r>
-      <w:bookmarkStart w:id="8" w:name="_Toc40363262"/>
+      <w:bookmarkStart w:id="9" w:name="_Toc40363262"/>
       <w:r>
         <w:rPr>
           <w:rFonts w:ascii="Times New Roman" w:hAnsi="Times New Roman" w:cs="Times New Roman"/>
@@ -5409,7 +5427,7 @@
         </w:rPr>
         <w:t>Filme</w:t>
       </w:r>
-      <w:bookmarkEnd w:id="8"/>
+      <w:bookmarkEnd w:id="9"/>
     </w:p>
     <w:p>
       <w:pPr>
@@ -6091,7 +6109,7 @@
     </w:p>
     <w:p>
       <w:pPr>
-        <w:pStyle w:val="PargrafodaLista"/>
+        <w:pStyle w:val="ListParagraph"/>
         <w:numPr>
           <w:ilvl w:val="2"/>
           <w:numId w:val="1"/>
@@ -6119,7 +6137,7 @@
         </w:rPr>
         <w:t xml:space="preserve"> </w:t>
       </w:r>
-      <w:bookmarkStart w:id="9" w:name="_Toc40363263"/>
+      <w:bookmarkStart w:id="10" w:name="_Toc40363263"/>
       <w:r>
         <w:rPr>
           <w:rFonts w:ascii="Times New Roman" w:hAnsi="Times New Roman" w:cs="Times New Roman"/>
@@ -6132,7 +6150,7 @@
         </w:rPr>
         <w:t>Ator</w:t>
       </w:r>
-      <w:bookmarkEnd w:id="9"/>
+      <w:bookmarkEnd w:id="10"/>
     </w:p>
     <w:p>
       <w:pPr>
@@ -6599,7 +6617,7 @@
     </w:p>
     <w:p>
       <w:pPr>
-        <w:pStyle w:val="PargrafodaLista"/>
+        <w:pStyle w:val="ListParagraph"/>
         <w:numPr>
           <w:ilvl w:val="2"/>
           <w:numId w:val="1"/>
@@ -6627,7 +6645,7 @@
         </w:rPr>
         <w:t xml:space="preserve"> </w:t>
       </w:r>
-      <w:bookmarkStart w:id="10" w:name="_Toc40363264"/>
+      <w:bookmarkStart w:id="11" w:name="_Toc40363264"/>
       <w:r>
         <w:rPr>
           <w:rFonts w:ascii="Times New Roman" w:hAnsi="Times New Roman" w:cs="Times New Roman"/>
@@ -6640,11 +6658,11 @@
         </w:rPr>
         <w:t>Premio</w:t>
       </w:r>
-      <w:bookmarkEnd w:id="10"/>
-    </w:p>
-    <w:p>
-      <w:pPr>
-        <w:pStyle w:val="PargrafodaLista"/>
+      <w:bookmarkEnd w:id="11"/>
+    </w:p>
+    <w:p>
+      <w:pPr>
+        <w:pStyle w:val="ListParagraph"/>
         <w:ind w:left="2367" w:firstLine="0"/>
         <w:rPr>
           <w:rFonts w:ascii="Times New Roman" w:hAnsi="Times New Roman" w:cs="Times New Roman"/>
@@ -7684,7 +7702,7 @@
     </w:p>
     <w:p>
       <w:pPr>
-        <w:pStyle w:val="PargrafodaLista"/>
+        <w:pStyle w:val="ListParagraph"/>
         <w:numPr>
           <w:ilvl w:val="2"/>
           <w:numId w:val="1"/>
@@ -7712,7 +7730,7 @@
         </w:rPr>
         <w:t xml:space="preserve"> </w:t>
       </w:r>
-      <w:bookmarkStart w:id="11" w:name="_Toc40363265"/>
+      <w:bookmarkStart w:id="12" w:name="_Toc40363265"/>
       <w:r>
         <w:rPr>
           <w:rFonts w:ascii="Times New Roman" w:hAnsi="Times New Roman" w:cs="Times New Roman"/>
@@ -7725,7 +7743,7 @@
         </w:rPr>
         <w:t>FestivalCinema</w:t>
       </w:r>
-      <w:bookmarkEnd w:id="11"/>
+      <w:bookmarkEnd w:id="12"/>
     </w:p>
     <w:p>
       <w:pPr>
@@ -8938,7 +8956,7 @@
     </w:p>
     <w:p>
       <w:pPr>
-        <w:pStyle w:val="PargrafodaLista"/>
+        <w:pStyle w:val="ListParagraph"/>
         <w:numPr>
           <w:ilvl w:val="2"/>
           <w:numId w:val="1"/>
@@ -8966,7 +8984,7 @@
         </w:rPr>
         <w:t xml:space="preserve"> </w:t>
       </w:r>
-      <w:bookmarkStart w:id="12" w:name="_Toc40363266"/>
+      <w:bookmarkStart w:id="13" w:name="_Toc40363266"/>
       <w:r>
         <w:rPr>
           <w:rFonts w:ascii="Times New Roman" w:hAnsi="Times New Roman" w:cs="Times New Roman"/>
@@ -8979,7 +8997,7 @@
         </w:rPr>
         <w:t>Main</w:t>
       </w:r>
-      <w:bookmarkEnd w:id="12"/>
+      <w:bookmarkEnd w:id="13"/>
     </w:p>
     <w:p>
       <w:pPr>
@@ -9330,7 +9348,7 @@
     </w:p>
     <w:p>
       <w:pPr>
-        <w:pStyle w:val="PargrafodaLista"/>
+        <w:pStyle w:val="ListParagraph"/>
         <w:numPr>
           <w:ilvl w:val="0"/>
           <w:numId w:val="1"/>
@@ -9346,7 +9364,7 @@
           <w:lang w:val="pt-PT"/>
         </w:rPr>
       </w:pPr>
-      <w:bookmarkStart w:id="13" w:name="_Toc40363267"/>
+      <w:bookmarkStart w:id="14" w:name="_Toc40363267"/>
       <w:r>
         <w:rPr>
           <w:rFonts w:ascii="Times New Roman" w:hAnsi="Times New Roman" w:cs="Times New Roman"/>
@@ -9360,7 +9378,7 @@
         <w:lastRenderedPageBreak/>
         <w:t>Conclusão</w:t>
       </w:r>
-      <w:bookmarkEnd w:id="13"/>
+      <w:bookmarkEnd w:id="14"/>
     </w:p>
     <w:p>
       <w:pPr>
@@ -9431,12 +9449,10 @@
         </w:rPr>
         <w:t xml:space="preserve"> e a programação orientada por objetos.</w:t>
       </w:r>
-      <w:bookmarkStart w:id="14" w:name="_GoBack"/>
-      <w:bookmarkEnd w:id="14"/>
-    </w:p>
-    <w:p>
-      <w:pPr>
-        <w:pStyle w:val="PargrafodaLista"/>
+    </w:p>
+    <w:p>
+      <w:pPr>
+        <w:pStyle w:val="ListParagraph"/>
         <w:ind w:left="1287" w:firstLine="0"/>
         <w:rPr>
           <w:rFonts w:ascii="Times New Roman" w:hAnsi="Times New Roman" w:cs="Times New Roman"/>
@@ -9451,7 +9467,7 @@
     </w:p>
     <w:p>
       <w:pPr>
-        <w:pStyle w:val="PargrafodaLista"/>
+        <w:pStyle w:val="ListParagraph"/>
         <w:numPr>
           <w:ilvl w:val="0"/>
           <w:numId w:val="1"/>
@@ -9537,7 +9553,7 @@
     <w:sdtContent>
       <w:p>
         <w:pPr>
-          <w:pStyle w:val="Rodap"/>
+          <w:pStyle w:val="Footer"/>
           <w:jc w:val="right"/>
         </w:pPr>
         <w:r>
@@ -9566,7 +9582,7 @@
   </w:sdt>
   <w:p>
     <w:pPr>
-      <w:pStyle w:val="Rodap"/>
+      <w:pStyle w:val="Footer"/>
     </w:pPr>
   </w:p>
 </w:ftr>
@@ -10370,11 +10386,11 @@
       <w:lang w:val="en-US"/>
     </w:rPr>
   </w:style>
-  <w:style w:type="paragraph" w:styleId="Ttulo1">
+  <w:style w:type="paragraph" w:styleId="Heading1">
     <w:name w:val="heading 1"/>
     <w:basedOn w:val="Normal"/>
     <w:next w:val="Normal"/>
-    <w:link w:val="Ttulo1Carter"/>
+    <w:link w:val="Heading1Char"/>
     <w:uiPriority w:val="9"/>
     <w:qFormat/>
     <w:rsid w:val="00AB738D"/>
@@ -10391,13 +10407,13 @@
       <w:szCs w:val="32"/>
     </w:rPr>
   </w:style>
-  <w:style w:type="character" w:default="1" w:styleId="Tipodeletrapredefinidodopargrafo">
+  <w:style w:type="character" w:default="1" w:styleId="DefaultParagraphFont">
     <w:name w:val="Default Paragraph Font"/>
     <w:uiPriority w:val="1"/>
     <w:semiHidden/>
     <w:unhideWhenUsed/>
   </w:style>
-  <w:style w:type="table" w:default="1" w:styleId="Tabelanormal">
+  <w:style w:type="table" w:default="1" w:styleId="TableNormal">
     <w:name w:val="Normal Table"/>
     <w:uiPriority w:val="99"/>
     <w:semiHidden/>
@@ -10412,13 +10428,13 @@
       </w:tblCellMar>
     </w:tblPr>
   </w:style>
-  <w:style w:type="numbering" w:default="1" w:styleId="Semlista">
+  <w:style w:type="numbering" w:default="1" w:styleId="NoList">
     <w:name w:val="No List"/>
     <w:uiPriority w:val="99"/>
     <w:semiHidden/>
     <w:unhideWhenUsed/>
   </w:style>
-  <w:style w:type="paragraph" w:styleId="PargrafodaLista">
+  <w:style w:type="paragraph" w:styleId="ListParagraph">
     <w:name w:val="List Paragraph"/>
     <w:basedOn w:val="Normal"/>
     <w:uiPriority w:val="34"/>
@@ -10429,10 +10445,10 @@
       <w:contextualSpacing/>
     </w:pPr>
   </w:style>
-  <w:style w:type="paragraph" w:styleId="Cabealho">
+  <w:style w:type="paragraph" w:styleId="Header">
     <w:name w:val="header"/>
     <w:basedOn w:val="Normal"/>
-    <w:link w:val="CabealhoCarter"/>
+    <w:link w:val="HeaderChar"/>
     <w:uiPriority w:val="99"/>
     <w:unhideWhenUsed/>
     <w:rsid w:val="003C0609"/>
@@ -10444,10 +10460,10 @@
       <w:spacing w:line="240" w:lineRule="auto"/>
     </w:pPr>
   </w:style>
-  <w:style w:type="character" w:customStyle="1" w:styleId="CabealhoCarter">
-    <w:name w:val="Cabeçalho Caráter"/>
-    <w:basedOn w:val="Tipodeletrapredefinidodopargrafo"/>
-    <w:link w:val="Cabealho"/>
+  <w:style w:type="character" w:customStyle="1" w:styleId="HeaderChar">
+    <w:name w:val="Header Char"/>
+    <w:basedOn w:val="DefaultParagraphFont"/>
+    <w:link w:val="Header"/>
     <w:uiPriority w:val="99"/>
     <w:rsid w:val="003C0609"/>
     <w:rPr>
@@ -10456,10 +10472,10 @@
       <w:lang w:val="en-US"/>
     </w:rPr>
   </w:style>
-  <w:style w:type="paragraph" w:styleId="Rodap">
+  <w:style w:type="paragraph" w:styleId="Footer">
     <w:name w:val="footer"/>
     <w:basedOn w:val="Normal"/>
-    <w:link w:val="RodapCarter"/>
+    <w:link w:val="FooterChar"/>
     <w:uiPriority w:val="99"/>
     <w:unhideWhenUsed/>
     <w:rsid w:val="003C0609"/>
@@ -10471,10 +10487,10 @@
       <w:spacing w:line="240" w:lineRule="auto"/>
     </w:pPr>
   </w:style>
-  <w:style w:type="character" w:customStyle="1" w:styleId="RodapCarter">
-    <w:name w:val="Rodapé Caráter"/>
-    <w:basedOn w:val="Tipodeletrapredefinidodopargrafo"/>
-    <w:link w:val="Rodap"/>
+  <w:style w:type="character" w:customStyle="1" w:styleId="FooterChar">
+    <w:name w:val="Footer Char"/>
+    <w:basedOn w:val="DefaultParagraphFont"/>
+    <w:link w:val="Footer"/>
     <w:uiPriority w:val="99"/>
     <w:rsid w:val="003C0609"/>
     <w:rPr>
@@ -10483,10 +10499,10 @@
       <w:lang w:val="en-US"/>
     </w:rPr>
   </w:style>
-  <w:style w:type="character" w:customStyle="1" w:styleId="Ttulo1Carter">
-    <w:name w:val="Título 1 Caráter"/>
-    <w:basedOn w:val="Tipodeletrapredefinidodopargrafo"/>
-    <w:link w:val="Ttulo1"/>
+  <w:style w:type="character" w:customStyle="1" w:styleId="Heading1Char">
+    <w:name w:val="Heading 1 Char"/>
+    <w:basedOn w:val="DefaultParagraphFont"/>
+    <w:link w:val="Heading1"/>
     <w:uiPriority w:val="9"/>
     <w:rsid w:val="00AB738D"/>
     <w:rPr>
@@ -10497,9 +10513,9 @@
       <w:lang w:val="en-US"/>
     </w:rPr>
   </w:style>
-  <w:style w:type="paragraph" w:styleId="Cabealhodondice">
+  <w:style w:type="paragraph" w:styleId="TOCHeading">
     <w:name w:val="TOC Heading"/>
-    <w:basedOn w:val="Ttulo1"/>
+    <w:basedOn w:val="Heading1"/>
     <w:next w:val="Normal"/>
     <w:uiPriority w:val="39"/>
     <w:unhideWhenUsed/>
@@ -10512,7 +10528,7 @@
       <w:outlineLvl w:val="9"/>
     </w:pPr>
   </w:style>
-  <w:style w:type="paragraph" w:styleId="ndice1">
+  <w:style w:type="paragraph" w:styleId="TOC1">
     <w:name w:val="toc 1"/>
     <w:basedOn w:val="Normal"/>
     <w:next w:val="Normal"/>
@@ -10524,7 +10540,7 @@
       <w:spacing w:after="100"/>
     </w:pPr>
   </w:style>
-  <w:style w:type="paragraph" w:styleId="ndice2">
+  <w:style w:type="paragraph" w:styleId="TOC2">
     <w:name w:val="toc 2"/>
     <w:basedOn w:val="Normal"/>
     <w:next w:val="Normal"/>
@@ -10537,7 +10553,7 @@
       <w:ind w:left="240"/>
     </w:pPr>
   </w:style>
-  <w:style w:type="paragraph" w:styleId="ndice3">
+  <w:style w:type="paragraph" w:styleId="TOC3">
     <w:name w:val="toc 3"/>
     <w:basedOn w:val="Normal"/>
     <w:next w:val="Normal"/>
@@ -10550,9 +10566,9 @@
       <w:ind w:left="480"/>
     </w:pPr>
   </w:style>
-  <w:style w:type="character" w:styleId="Hiperligao">
+  <w:style w:type="character" w:styleId="Hyperlink">
     <w:name w:val="Hyperlink"/>
-    <w:basedOn w:val="Tipodeletrapredefinidodopargrafo"/>
+    <w:basedOn w:val="DefaultParagraphFont"/>
     <w:uiPriority w:val="99"/>
     <w:unhideWhenUsed/>
     <w:rsid w:val="00AB738D"/>
@@ -10864,7 +10880,7 @@
 </file>
 
 <file path=customXml/itemProps1.xml><?xml version="1.0" encoding="utf-8"?>
-<ds:datastoreItem xmlns:ds="http://schemas.openxmlformats.org/officeDocument/2006/customXml" ds:itemID="{DA6E6295-8C10-4643-B09E-059407023CE6}">
+<ds:datastoreItem xmlns:ds="http://schemas.openxmlformats.org/officeDocument/2006/customXml" ds:itemID="{21E44D72-5C35-4CB8-8385-B8F5298E3FA8}">
   <ds:schemaRefs>
     <ds:schemaRef ds:uri="http://schemas.openxmlformats.org/officeDocument/2006/bibliography"/>
   </ds:schemaRefs>

</xml_diff>